<commit_message>
Add product comparision, basic features and model explanation.
</commit_message>
<xml_diff>
--- a/doc/论文(初稿).docx
+++ b/doc/论文(初稿).docx
@@ -1292,14 +1292,12 @@
           <w:szCs w:val="21"/>
         </w:rPr>
       </w:pPr>
-      <w:bookmarkStart w:id="0" w:name="_GoBack"/>
-      <w:bookmarkEnd w:id="0"/>
-    </w:p>
-    <w:p>
-      <w:pPr>
-        <w:jc w:val="left"/>
-        <w:rPr>
-          <w:rFonts w:ascii="宋体" w:eastAsia="宋体" w:hAnsi="宋体" w:hint="eastAsia"/>
+    </w:p>
+    <w:p>
+      <w:pPr>
+        <w:jc w:val="left"/>
+        <w:rPr>
+          <w:rFonts w:ascii="宋体" w:eastAsia="宋体" w:hAnsi="宋体"/>
           <w:szCs w:val="21"/>
         </w:rPr>
       </w:pPr>
@@ -1434,7 +1432,21 @@
           <w:rFonts w:ascii="宋体" w:eastAsia="宋体" w:hAnsi="宋体"/>
           <w:szCs w:val="21"/>
         </w:rPr>
-        <w:t>人们以前必须在PC上完成的操作在</w:t>
+        <w:t>人们以前必须在PC上完成的操作</w:t>
+      </w:r>
+      <w:r>
+        <w:rPr>
+          <w:rFonts w:ascii="宋体" w:eastAsia="宋体" w:hAnsi="宋体" w:hint="eastAsia"/>
+          <w:szCs w:val="21"/>
+        </w:rPr>
+        <w:t>如今</w:t>
+      </w:r>
+      <w:r>
+        <w:rPr>
+          <w:rFonts w:ascii="宋体" w:eastAsia="宋体" w:hAnsi="宋体"/>
+          <w:szCs w:val="21"/>
+        </w:rPr>
+        <w:t>在</w:t>
       </w:r>
       <w:r>
         <w:rPr>
@@ -1721,123 +1733,1404 @@
           <w:rFonts w:ascii="宋体" w:eastAsia="宋体" w:hAnsi="宋体"/>
           <w:szCs w:val="21"/>
         </w:rPr>
-        <w:t>进入到层级很深的设置里面，</w:t>
-      </w:r>
-      <w:r>
-        <w:rPr>
-          <w:rFonts w:ascii="宋体" w:eastAsia="宋体" w:hAnsi="宋体" w:hint="eastAsia"/>
-          <w:szCs w:val="21"/>
-        </w:rPr>
-        <w:t>而且</w:t>
-      </w:r>
-      <w:r>
-        <w:rPr>
-          <w:rFonts w:ascii="宋体" w:eastAsia="宋体" w:hAnsi="宋体"/>
+        <w:t>进入到层级很深的设置里面</w:t>
+      </w:r>
+      <w:r>
+        <w:rPr>
+          <w:rFonts w:ascii="宋体" w:eastAsia="宋体" w:hAnsi="宋体" w:hint="eastAsia"/>
+          <w:szCs w:val="21"/>
+        </w:rPr>
+        <w:t>。</w:t>
+      </w:r>
+      <w:r>
+        <w:rPr>
+          <w:rFonts w:ascii="宋体" w:eastAsia="宋体" w:hAnsi="宋体"/>
+          <w:szCs w:val="21"/>
+        </w:rPr>
+        <w:t>这些操作</w:t>
+      </w:r>
+      <w:r>
+        <w:rPr>
+          <w:rFonts w:ascii="宋体" w:eastAsia="宋体" w:hAnsi="宋体" w:hint="eastAsia"/>
+          <w:szCs w:val="21"/>
+        </w:rPr>
+        <w:t>是</w:t>
+      </w:r>
+      <w:r>
+        <w:rPr>
+          <w:rFonts w:ascii="宋体" w:eastAsia="宋体" w:hAnsi="宋体"/>
+          <w:szCs w:val="21"/>
+        </w:rPr>
+        <w:t>有规律的，每次</w:t>
+      </w:r>
+      <w:r>
+        <w:rPr>
+          <w:rFonts w:ascii="宋体" w:eastAsia="宋体" w:hAnsi="宋体" w:hint="eastAsia"/>
+          <w:szCs w:val="21"/>
+        </w:rPr>
+        <w:t>手工</w:t>
+      </w:r>
+      <w:r>
+        <w:rPr>
+          <w:rFonts w:ascii="宋体" w:eastAsia="宋体" w:hAnsi="宋体"/>
+          <w:szCs w:val="21"/>
+        </w:rPr>
+        <w:t>去修改不仅浪费时间，也让智能手机的使用门槛变高</w:t>
+      </w:r>
+      <w:r>
+        <w:rPr>
+          <w:rFonts w:ascii="宋体" w:eastAsia="宋体" w:hAnsi="宋体" w:hint="eastAsia"/>
           <w:szCs w:val="21"/>
         </w:rPr>
         <w:t>，</w:t>
       </w:r>
       <w:r>
         <w:rPr>
-          <w:rFonts w:ascii="宋体" w:eastAsia="宋体" w:hAnsi="宋体" w:hint="eastAsia"/>
-          <w:szCs w:val="21"/>
-        </w:rPr>
-        <w:t>有时候</w:t>
-      </w:r>
-      <w:r>
-        <w:rPr>
-          <w:rFonts w:ascii="宋体" w:eastAsia="宋体" w:hAnsi="宋体"/>
-          <w:szCs w:val="21"/>
-        </w:rPr>
-        <w:t>这些设置还不是轻易能找到的。这些操作</w:t>
-      </w:r>
-      <w:r>
-        <w:rPr>
-          <w:rFonts w:ascii="宋体" w:eastAsia="宋体" w:hAnsi="宋体" w:hint="eastAsia"/>
-          <w:szCs w:val="21"/>
-        </w:rPr>
-        <w:t>是</w:t>
-      </w:r>
-      <w:r>
-        <w:rPr>
-          <w:rFonts w:ascii="宋体" w:eastAsia="宋体" w:hAnsi="宋体"/>
-          <w:szCs w:val="21"/>
-        </w:rPr>
-        <w:t>有规律的，每次</w:t>
-      </w:r>
-      <w:r>
-        <w:rPr>
-          <w:rFonts w:ascii="宋体" w:eastAsia="宋体" w:hAnsi="宋体" w:hint="eastAsia"/>
-          <w:szCs w:val="21"/>
-        </w:rPr>
-        <w:t>手工</w:t>
-      </w:r>
-      <w:r>
-        <w:rPr>
-          <w:rFonts w:ascii="宋体" w:eastAsia="宋体" w:hAnsi="宋体"/>
-          <w:szCs w:val="21"/>
-        </w:rPr>
-        <w:t>去修改不仅浪费时间，也让智能手机的使用门槛变高，</w:t>
-      </w:r>
-      <w:r>
-        <w:rPr>
-          <w:rFonts w:ascii="宋体" w:eastAsia="宋体" w:hAnsi="宋体" w:hint="eastAsia"/>
-          <w:szCs w:val="21"/>
-        </w:rPr>
-        <w:t>影响</w:t>
-      </w:r>
-      <w:r>
-        <w:rPr>
-          <w:rFonts w:ascii="宋体" w:eastAsia="宋体" w:hAnsi="宋体"/>
-          <w:szCs w:val="21"/>
-        </w:rPr>
-        <w:t>手机的使用体验。</w:t>
-      </w:r>
-      <w:r>
-        <w:rPr>
-          <w:rFonts w:ascii="宋体" w:eastAsia="宋体" w:hAnsi="宋体" w:hint="eastAsia"/>
-          <w:szCs w:val="21"/>
-        </w:rPr>
-        <w:t>这些操作</w:t>
-      </w:r>
-      <w:r>
-        <w:rPr>
-          <w:rFonts w:ascii="宋体" w:eastAsia="宋体" w:hAnsi="宋体"/>
-          <w:szCs w:val="21"/>
-        </w:rPr>
-        <w:t>完全可以通过软件自动完成，</w:t>
-      </w:r>
-      <w:r>
-        <w:rPr>
-          <w:rFonts w:ascii="宋体" w:eastAsia="宋体" w:hAnsi="宋体" w:hint="eastAsia"/>
-          <w:szCs w:val="21"/>
-        </w:rPr>
-        <w:t>这样充分体现</w:t>
-      </w:r>
-      <w:r>
-        <w:rPr>
-          <w:rFonts w:ascii="宋体" w:eastAsia="宋体" w:hAnsi="宋体"/>
-          <w:szCs w:val="21"/>
-        </w:rPr>
-        <w:t>智能手机的</w:t>
-      </w:r>
-      <w:r>
-        <w:rPr>
-          <w:rFonts w:ascii="宋体" w:eastAsia="宋体" w:hAnsi="宋体" w:hint="eastAsia"/>
-          <w:szCs w:val="21"/>
-        </w:rPr>
-        <w:t>“</w:t>
-      </w:r>
-      <w:r>
-        <w:rPr>
-          <w:rFonts w:ascii="宋体" w:eastAsia="宋体" w:hAnsi="宋体"/>
+          <w:rFonts w:ascii="宋体" w:eastAsia="宋体" w:hAnsi="宋体"/>
+          <w:szCs w:val="21"/>
+        </w:rPr>
+        <w:t>降低了用户体检。另外</w:t>
+      </w:r>
+      <w:r>
+        <w:rPr>
+          <w:rFonts w:ascii="宋体" w:eastAsia="宋体" w:hAnsi="宋体" w:hint="eastAsia"/>
+          <w:szCs w:val="21"/>
+        </w:rPr>
+        <w:t>，我们</w:t>
+      </w:r>
+      <w:r>
+        <w:rPr>
+          <w:rFonts w:ascii="宋体" w:eastAsia="宋体" w:hAnsi="宋体"/>
+          <w:szCs w:val="21"/>
+        </w:rPr>
+        <w:t>在日常生活中</w:t>
+      </w:r>
+      <w:r>
+        <w:rPr>
+          <w:rFonts w:ascii="宋体" w:eastAsia="宋体" w:hAnsi="宋体" w:hint="eastAsia"/>
+          <w:szCs w:val="21"/>
+        </w:rPr>
+        <w:t>经常</w:t>
+      </w:r>
+      <w:r>
+        <w:rPr>
+          <w:rFonts w:ascii="宋体" w:eastAsia="宋体" w:hAnsi="宋体"/>
+          <w:szCs w:val="21"/>
+        </w:rPr>
+        <w:t>会有这样的</w:t>
+      </w:r>
+      <w:r>
+        <w:rPr>
+          <w:rFonts w:ascii="宋体" w:eastAsia="宋体" w:hAnsi="宋体" w:hint="eastAsia"/>
+          <w:szCs w:val="21"/>
+        </w:rPr>
+        <w:t>现实</w:t>
+      </w:r>
+      <w:r>
+        <w:rPr>
+          <w:rFonts w:ascii="宋体" w:eastAsia="宋体" w:hAnsi="宋体"/>
+          <w:szCs w:val="21"/>
+        </w:rPr>
+        <w:t>需求</w:t>
+      </w:r>
+      <w:r>
+        <w:rPr>
+          <w:rFonts w:ascii="宋体" w:eastAsia="宋体" w:hAnsi="宋体" w:hint="eastAsia"/>
+          <w:szCs w:val="21"/>
+        </w:rPr>
+        <w:t>：</w:t>
+      </w:r>
+      <w:r>
+        <w:rPr>
+          <w:rFonts w:ascii="宋体" w:eastAsia="宋体" w:hAnsi="宋体"/>
+          <w:szCs w:val="21"/>
+        </w:rPr>
+        <w:t>如果我到了</w:t>
+      </w:r>
+      <w:r>
+        <w:rPr>
+          <w:rFonts w:ascii="宋体" w:eastAsia="宋体" w:hAnsi="宋体" w:hint="eastAsia"/>
+          <w:szCs w:val="21"/>
+        </w:rPr>
+        <w:t>公司/学校</w:t>
+      </w:r>
+      <w:r>
+        <w:rPr>
+          <w:rFonts w:ascii="宋体" w:eastAsia="宋体" w:hAnsi="宋体"/>
+          <w:szCs w:val="21"/>
+        </w:rPr>
+        <w:t>，</w:t>
+      </w:r>
+      <w:r>
+        <w:rPr>
+          <w:rFonts w:ascii="宋体" w:eastAsia="宋体" w:hAnsi="宋体" w:hint="eastAsia"/>
+          <w:szCs w:val="21"/>
+        </w:rPr>
+        <w:t>自动</w:t>
+      </w:r>
+      <w:r>
+        <w:rPr>
+          <w:rFonts w:ascii="宋体" w:eastAsia="宋体" w:hAnsi="宋体"/>
+          <w:szCs w:val="21"/>
+        </w:rPr>
+        <w:t>静音</w:t>
+      </w:r>
+      <w:r>
+        <w:rPr>
+          <w:rFonts w:ascii="宋体" w:eastAsia="宋体" w:hAnsi="宋体" w:hint="eastAsia"/>
+          <w:szCs w:val="21"/>
+        </w:rPr>
+        <w:t>；</w:t>
+      </w:r>
+      <w:r>
+        <w:rPr>
+          <w:rFonts w:ascii="宋体" w:eastAsia="宋体" w:hAnsi="宋体"/>
+          <w:szCs w:val="21"/>
+        </w:rPr>
+        <w:t>如果我</w:t>
+      </w:r>
+      <w:r>
+        <w:rPr>
+          <w:rFonts w:ascii="宋体" w:eastAsia="宋体" w:hAnsi="宋体" w:hint="eastAsia"/>
+          <w:szCs w:val="21"/>
+        </w:rPr>
+        <w:t>在</w:t>
+      </w:r>
+      <w:r>
+        <w:rPr>
+          <w:rFonts w:ascii="宋体" w:eastAsia="宋体" w:hAnsi="宋体"/>
+          <w:szCs w:val="21"/>
+        </w:rPr>
+        <w:t>开车，自动</w:t>
+      </w:r>
+      <w:r>
+        <w:rPr>
+          <w:rFonts w:ascii="宋体" w:eastAsia="宋体" w:hAnsi="宋体" w:hint="eastAsia"/>
+          <w:szCs w:val="21"/>
+        </w:rPr>
+        <w:t>发短信</w:t>
+      </w:r>
+      <w:r>
+        <w:rPr>
+          <w:rFonts w:ascii="宋体" w:eastAsia="宋体" w:hAnsi="宋体"/>
+          <w:szCs w:val="21"/>
+        </w:rPr>
+        <w:t>回复来电等等</w:t>
+      </w:r>
+      <w:r>
+        <w:rPr>
+          <w:rFonts w:ascii="宋体" w:eastAsia="宋体" w:hAnsi="宋体" w:hint="eastAsia"/>
+          <w:szCs w:val="21"/>
+        </w:rPr>
+        <w:t>。</w:t>
+      </w:r>
+      <w:r>
+        <w:rPr>
+          <w:rFonts w:ascii="宋体" w:eastAsia="宋体" w:hAnsi="宋体"/>
+          <w:szCs w:val="21"/>
+        </w:rPr>
+        <w:t>如果</w:t>
+      </w:r>
+      <w:r>
+        <w:rPr>
+          <w:rFonts w:ascii="宋体" w:eastAsia="宋体" w:hAnsi="宋体" w:hint="eastAsia"/>
+          <w:szCs w:val="21"/>
+        </w:rPr>
+        <w:t>能</w:t>
+      </w:r>
+      <w:r>
+        <w:rPr>
+          <w:rFonts w:ascii="宋体" w:eastAsia="宋体" w:hAnsi="宋体"/>
+          <w:szCs w:val="21"/>
+        </w:rPr>
+        <w:t>提供这样的一个工具，用户可以自定义</w:t>
+      </w:r>
+      <w:r>
+        <w:rPr>
+          <w:rFonts w:ascii="宋体" w:eastAsia="宋体" w:hAnsi="宋体" w:hint="eastAsia"/>
+          <w:szCs w:val="21"/>
+        </w:rPr>
+        <w:t>触发</w:t>
+      </w:r>
+      <w:r>
+        <w:rPr>
+          <w:rFonts w:ascii="宋体" w:eastAsia="宋体" w:hAnsi="宋体"/>
+          <w:szCs w:val="21"/>
+        </w:rPr>
+        <w:t>的条件，并能选择</w:t>
+      </w:r>
+      <w:r>
+        <w:rPr>
+          <w:rFonts w:ascii="宋体" w:eastAsia="宋体" w:hAnsi="宋体" w:hint="eastAsia"/>
+          <w:szCs w:val="21"/>
+        </w:rPr>
+        <w:t>满足条件</w:t>
+      </w:r>
+      <w:r>
+        <w:rPr>
+          <w:rFonts w:ascii="宋体" w:eastAsia="宋体" w:hAnsi="宋体"/>
+          <w:szCs w:val="21"/>
+        </w:rPr>
+        <w:t>后</w:t>
+      </w:r>
+      <w:r>
+        <w:rPr>
+          <w:rFonts w:ascii="宋体" w:eastAsia="宋体" w:hAnsi="宋体" w:hint="eastAsia"/>
+          <w:szCs w:val="21"/>
+        </w:rPr>
+        <w:t>会</w:t>
+      </w:r>
+      <w:r>
+        <w:rPr>
+          <w:rFonts w:ascii="宋体" w:eastAsia="宋体" w:hAnsi="宋体"/>
+          <w:szCs w:val="21"/>
+        </w:rPr>
+        <w:t>执行</w:t>
+      </w:r>
+      <w:r>
+        <w:rPr>
+          <w:rFonts w:ascii="宋体" w:eastAsia="宋体" w:hAnsi="宋体" w:hint="eastAsia"/>
+          <w:szCs w:val="21"/>
+        </w:rPr>
+        <w:t>什么</w:t>
+      </w:r>
+      <w:r>
+        <w:rPr>
+          <w:rFonts w:ascii="宋体" w:eastAsia="宋体" w:hAnsi="宋体"/>
+          <w:szCs w:val="21"/>
+        </w:rPr>
+        <w:t>动作，那将会</w:t>
+      </w:r>
+      <w:r>
+        <w:rPr>
+          <w:rFonts w:ascii="宋体" w:eastAsia="宋体" w:hAnsi="宋体" w:hint="eastAsia"/>
+          <w:szCs w:val="21"/>
+        </w:rPr>
+        <w:t>大大</w:t>
+      </w:r>
+      <w:r>
+        <w:rPr>
+          <w:rFonts w:ascii="宋体" w:eastAsia="宋体" w:hAnsi="宋体"/>
+          <w:szCs w:val="21"/>
+        </w:rPr>
+        <w:t>增强</w:t>
+      </w:r>
+      <w:r>
+        <w:rPr>
+          <w:rFonts w:ascii="宋体" w:eastAsia="宋体" w:hAnsi="宋体" w:hint="eastAsia"/>
           <w:szCs w:val="21"/>
         </w:rPr>
         <w:t>智能</w:t>
       </w:r>
       <w:r>
         <w:rPr>
-          <w:rFonts w:ascii="宋体" w:eastAsia="宋体" w:hAnsi="宋体" w:hint="eastAsia"/>
+          <w:rFonts w:ascii="宋体" w:eastAsia="宋体" w:hAnsi="宋体"/>
+          <w:szCs w:val="21"/>
+        </w:rPr>
+        <w:t>手机的</w:t>
+      </w:r>
+      <w:r>
+        <w:rPr>
+          <w:rFonts w:ascii="宋体" w:eastAsia="宋体" w:hAnsi="宋体" w:hint="eastAsia"/>
+          <w:szCs w:val="21"/>
+        </w:rPr>
+        <w:t>可用性。</w:t>
+      </w:r>
+    </w:p>
+    <w:p>
+      <w:pPr>
+        <w:jc w:val="left"/>
+        <w:rPr>
+          <w:rFonts w:ascii="宋体" w:eastAsia="宋体" w:hAnsi="宋体" w:hint="eastAsia"/>
+          <w:szCs w:val="21"/>
+        </w:rPr>
+      </w:pPr>
+    </w:p>
+    <w:p>
+      <w:pPr>
+        <w:jc w:val="left"/>
+        <w:rPr>
+          <w:rFonts w:ascii="宋体" w:eastAsia="宋体" w:hAnsi="宋体"/>
+          <w:szCs w:val="21"/>
+        </w:rPr>
+      </w:pPr>
+      <w:r>
+        <w:rPr>
+          <w:rFonts w:ascii="宋体" w:eastAsia="宋体" w:hAnsi="宋体"/>
+          <w:szCs w:val="21"/>
+        </w:rPr>
+        <w:tab/>
+      </w:r>
+      <w:r>
+        <w:rPr>
+          <w:rFonts w:ascii="宋体" w:eastAsia="宋体" w:hAnsi="宋体" w:hint="eastAsia"/>
+          <w:szCs w:val="21"/>
+        </w:rPr>
+        <w:t>通过</w:t>
+      </w:r>
+      <w:r>
+        <w:rPr>
+          <w:rFonts w:ascii="宋体" w:eastAsia="宋体" w:hAnsi="宋体"/>
+          <w:szCs w:val="21"/>
+        </w:rPr>
+        <w:t>前期调研</w:t>
+      </w:r>
+      <w:r>
+        <w:rPr>
+          <w:rFonts w:ascii="宋体" w:eastAsia="宋体" w:hAnsi="宋体" w:hint="eastAsia"/>
+          <w:szCs w:val="21"/>
+        </w:rPr>
+        <w:t>，</w:t>
+      </w:r>
+      <w:r>
+        <w:rPr>
+          <w:rFonts w:ascii="宋体" w:eastAsia="宋体" w:hAnsi="宋体"/>
+          <w:szCs w:val="21"/>
+        </w:rPr>
+        <w:t>我们发现市场上主要</w:t>
+      </w:r>
+      <w:r>
+        <w:rPr>
+          <w:rFonts w:ascii="宋体" w:eastAsia="宋体" w:hAnsi="宋体" w:hint="eastAsia"/>
+          <w:szCs w:val="21"/>
+        </w:rPr>
+        <w:t>有Locale和</w:t>
+      </w:r>
+      <w:proofErr w:type="spellStart"/>
+      <w:r>
+        <w:rPr>
+          <w:rFonts w:ascii="宋体" w:eastAsia="宋体" w:hAnsi="宋体" w:hint="eastAsia"/>
+          <w:szCs w:val="21"/>
+        </w:rPr>
+        <w:t>Tasker</w:t>
+      </w:r>
+      <w:proofErr w:type="spellEnd"/>
+      <w:r>
+        <w:rPr>
+          <w:rFonts w:ascii="宋体" w:eastAsia="宋体" w:hAnsi="宋体" w:hint="eastAsia"/>
+          <w:szCs w:val="21"/>
+        </w:rPr>
+        <w:t>两款</w:t>
+      </w:r>
+      <w:r>
+        <w:rPr>
+          <w:rFonts w:ascii="宋体" w:eastAsia="宋体" w:hAnsi="宋体"/>
+          <w:szCs w:val="21"/>
+        </w:rPr>
+        <w:t>与我们的构思类似的产品。</w:t>
+      </w:r>
+      <w:r>
+        <w:rPr>
+          <w:rFonts w:ascii="宋体" w:eastAsia="宋体" w:hAnsi="宋体" w:hint="eastAsia"/>
+          <w:szCs w:val="21"/>
+        </w:rPr>
+        <w:t>Lo</w:t>
+      </w:r>
+      <w:r>
+        <w:rPr>
+          <w:rFonts w:ascii="宋体" w:eastAsia="宋体" w:hAnsi="宋体"/>
+          <w:szCs w:val="21"/>
+        </w:rPr>
+        <w:t>cale</w:t>
+      </w:r>
+      <w:r>
+        <w:rPr>
+          <w:rFonts w:ascii="宋体" w:eastAsia="宋体" w:hAnsi="宋体" w:hint="eastAsia"/>
+          <w:szCs w:val="21"/>
+        </w:rPr>
+        <w:t>比较有</w:t>
+      </w:r>
+      <w:r>
+        <w:rPr>
+          <w:rFonts w:ascii="宋体" w:eastAsia="宋体" w:hAnsi="宋体"/>
+          <w:szCs w:val="21"/>
+        </w:rPr>
+        <w:t>特色的是</w:t>
+      </w:r>
+      <w:r>
+        <w:rPr>
+          <w:rFonts w:ascii="宋体" w:eastAsia="宋体" w:hAnsi="宋体" w:hint="eastAsia"/>
+          <w:szCs w:val="21"/>
+        </w:rPr>
+        <w:t>其</w:t>
+      </w:r>
+      <w:r>
+        <w:rPr>
+          <w:rFonts w:ascii="宋体" w:eastAsia="宋体" w:hAnsi="宋体"/>
+          <w:szCs w:val="21"/>
+        </w:rPr>
+        <w:t>结合了人工智能的</w:t>
+      </w:r>
+      <w:r>
+        <w:rPr>
+          <w:rFonts w:ascii="宋体" w:eastAsia="宋体" w:hAnsi="宋体" w:hint="eastAsia"/>
+          <w:szCs w:val="21"/>
+        </w:rPr>
+        <w:t>地理</w:t>
+      </w:r>
+      <w:r>
+        <w:rPr>
+          <w:rFonts w:ascii="宋体" w:eastAsia="宋体" w:hAnsi="宋体"/>
+          <w:szCs w:val="21"/>
+        </w:rPr>
+        <w:t>位置</w:t>
+      </w:r>
+      <w:r>
+        <w:rPr>
+          <w:rFonts w:ascii="宋体" w:eastAsia="宋体" w:hAnsi="宋体"/>
+          <w:szCs w:val="21"/>
+        </w:rPr>
+        <w:t>服务</w:t>
+      </w:r>
+      <w:r>
+        <w:rPr>
+          <w:rFonts w:ascii="宋体" w:eastAsia="宋体" w:hAnsi="宋体" w:hint="eastAsia"/>
+          <w:szCs w:val="21"/>
+        </w:rPr>
+        <w:t>以及</w:t>
+      </w:r>
+      <w:r>
+        <w:rPr>
+          <w:rFonts w:ascii="宋体" w:eastAsia="宋体" w:hAnsi="宋体"/>
+          <w:szCs w:val="21"/>
+        </w:rPr>
+        <w:t>可扩展的插件机制</w:t>
+      </w:r>
+      <w:r>
+        <w:rPr>
+          <w:rFonts w:ascii="宋体" w:eastAsia="宋体" w:hAnsi="宋体" w:hint="eastAsia"/>
+          <w:szCs w:val="21"/>
+        </w:rPr>
+        <w:t>。</w:t>
+      </w:r>
+      <w:r>
+        <w:rPr>
+          <w:rFonts w:ascii="宋体" w:eastAsia="宋体" w:hAnsi="宋体" w:hint="eastAsia"/>
+          <w:szCs w:val="21"/>
+        </w:rPr>
+        <w:t>其</w:t>
+      </w:r>
+      <w:r>
+        <w:rPr>
+          <w:rFonts w:ascii="宋体" w:eastAsia="宋体" w:hAnsi="宋体"/>
+          <w:szCs w:val="21"/>
+        </w:rPr>
+        <w:t>定位机制由于缺乏资料无从考究，但可以了解到的是</w:t>
+      </w:r>
+      <w:r>
+        <w:rPr>
+          <w:rFonts w:ascii="宋体" w:eastAsia="宋体" w:hAnsi="宋体" w:hint="eastAsia"/>
+          <w:szCs w:val="21"/>
+        </w:rPr>
+        <w:t>Locale</w:t>
+      </w:r>
+      <w:r>
+        <w:rPr>
+          <w:rFonts w:ascii="宋体" w:eastAsia="宋体" w:hAnsi="宋体"/>
+          <w:szCs w:val="21"/>
+        </w:rPr>
+        <w:t>的定位服务综合利用了</w:t>
+      </w:r>
+      <w:r>
+        <w:rPr>
+          <w:rFonts w:ascii="宋体" w:eastAsia="宋体" w:hAnsi="宋体" w:hint="eastAsia"/>
+          <w:szCs w:val="21"/>
+        </w:rPr>
+        <w:t>GPS，</w:t>
+      </w:r>
+      <w:r>
+        <w:rPr>
+          <w:rFonts w:ascii="宋体" w:eastAsia="宋体" w:hAnsi="宋体"/>
+          <w:szCs w:val="21"/>
+        </w:rPr>
+        <w:t>Wi-Fi，移动网络等</w:t>
+      </w:r>
+      <w:r>
+        <w:rPr>
+          <w:rFonts w:ascii="宋体" w:eastAsia="宋体" w:hAnsi="宋体" w:hint="eastAsia"/>
+          <w:szCs w:val="21"/>
+        </w:rPr>
+        <w:t>数据</w:t>
+      </w:r>
+      <w:r>
+        <w:rPr>
+          <w:rFonts w:ascii="宋体" w:eastAsia="宋体" w:hAnsi="宋体"/>
+          <w:szCs w:val="21"/>
+        </w:rPr>
+        <w:t>源</w:t>
+      </w:r>
+      <w:r>
+        <w:rPr>
+          <w:rFonts w:ascii="宋体" w:eastAsia="宋体" w:hAnsi="宋体" w:hint="eastAsia"/>
+          <w:szCs w:val="21"/>
+        </w:rPr>
+        <w:t>去</w:t>
+      </w:r>
+      <w:r>
+        <w:rPr>
+          <w:rFonts w:ascii="宋体" w:eastAsia="宋体" w:hAnsi="宋体"/>
+          <w:szCs w:val="21"/>
+        </w:rPr>
+        <w:t>确定用户当前的位置</w:t>
+      </w:r>
+      <w:r>
+        <w:rPr>
+          <w:rFonts w:ascii="宋体" w:eastAsia="宋体" w:hAnsi="宋体" w:hint="eastAsia"/>
+          <w:szCs w:val="21"/>
+        </w:rPr>
+        <w:t>，</w:t>
+      </w:r>
+      <w:r>
+        <w:rPr>
+          <w:rFonts w:ascii="宋体" w:eastAsia="宋体" w:hAnsi="宋体"/>
+          <w:szCs w:val="21"/>
+        </w:rPr>
+        <w:t>号称</w:t>
+      </w:r>
+      <w:r>
+        <w:rPr>
+          <w:rFonts w:ascii="宋体" w:eastAsia="宋体" w:hAnsi="宋体" w:hint="eastAsia"/>
+          <w:szCs w:val="21"/>
+        </w:rPr>
+        <w:t>能</w:t>
+      </w:r>
+      <w:r>
+        <w:rPr>
+          <w:rFonts w:ascii="宋体" w:eastAsia="宋体" w:hAnsi="宋体"/>
+          <w:szCs w:val="21"/>
+        </w:rPr>
+        <w:t>瞬间定位，并且能把电量消耗</w:t>
+      </w:r>
+      <w:r>
+        <w:rPr>
+          <w:rFonts w:ascii="宋体" w:eastAsia="宋体" w:hAnsi="宋体" w:hint="eastAsia"/>
+          <w:szCs w:val="21"/>
+        </w:rPr>
+        <w:t>降到</w:t>
+      </w:r>
+      <w:r>
+        <w:rPr>
+          <w:rFonts w:ascii="宋体" w:eastAsia="宋体" w:hAnsi="宋体"/>
+          <w:szCs w:val="21"/>
+        </w:rPr>
+        <w:t>最少。</w:t>
+      </w:r>
+      <w:r>
+        <w:rPr>
+          <w:rFonts w:ascii="宋体" w:eastAsia="宋体" w:hAnsi="宋体" w:hint="eastAsia"/>
+          <w:szCs w:val="21"/>
+        </w:rPr>
+        <w:t>经过对</w:t>
+      </w:r>
+      <w:r>
+        <w:rPr>
+          <w:rFonts w:ascii="宋体" w:eastAsia="宋体" w:hAnsi="宋体"/>
+          <w:szCs w:val="21"/>
+        </w:rPr>
+        <w:t>Locale</w:t>
+      </w:r>
+      <w:r>
+        <w:rPr>
+          <w:rFonts w:ascii="宋体" w:eastAsia="宋体" w:hAnsi="宋体" w:hint="eastAsia"/>
+          <w:szCs w:val="21"/>
+        </w:rPr>
+        <w:t>插件开发</w:t>
+      </w:r>
+      <w:r>
+        <w:rPr>
+          <w:rFonts w:ascii="宋体" w:eastAsia="宋体" w:hAnsi="宋体"/>
+          <w:szCs w:val="21"/>
+        </w:rPr>
+        <w:t>者指南</w:t>
+      </w:r>
+      <w:r>
+        <w:rPr>
+          <w:rFonts w:ascii="宋体" w:eastAsia="宋体" w:hAnsi="宋体" w:hint="eastAsia"/>
+          <w:szCs w:val="21"/>
+        </w:rPr>
+        <w:t>的</w:t>
+      </w:r>
+      <w:r>
+        <w:rPr>
+          <w:rFonts w:ascii="宋体" w:eastAsia="宋体" w:hAnsi="宋体"/>
+          <w:szCs w:val="21"/>
+        </w:rPr>
+        <w:t>研究，我们发现Locale的插件机制主要是</w:t>
+      </w:r>
+      <w:r>
+        <w:rPr>
+          <w:rFonts w:ascii="宋体" w:eastAsia="宋体" w:hAnsi="宋体" w:hint="eastAsia"/>
+          <w:szCs w:val="21"/>
+        </w:rPr>
+        <w:t>通过</w:t>
+      </w:r>
+      <w:r>
+        <w:rPr>
+          <w:rFonts w:ascii="宋体" w:eastAsia="宋体" w:hAnsi="宋体"/>
+          <w:szCs w:val="21"/>
+        </w:rPr>
+        <w:t>Android</w:t>
+      </w:r>
+      <w:r>
+        <w:rPr>
+          <w:rFonts w:ascii="宋体" w:eastAsia="宋体" w:hAnsi="宋体" w:hint="eastAsia"/>
+          <w:szCs w:val="21"/>
+        </w:rPr>
+        <w:t>系统</w:t>
+      </w:r>
+      <w:r>
+        <w:rPr>
+          <w:rFonts w:ascii="宋体" w:eastAsia="宋体" w:hAnsi="宋体"/>
+          <w:szCs w:val="21"/>
+        </w:rPr>
+        <w:t>的</w:t>
+      </w:r>
+      <w:r>
+        <w:rPr>
+          <w:rFonts w:ascii="宋体" w:eastAsia="宋体" w:hAnsi="宋体" w:hint="eastAsia"/>
+          <w:szCs w:val="21"/>
+        </w:rPr>
+        <w:t>广播</w:t>
+      </w:r>
+      <w:r>
+        <w:rPr>
+          <w:rFonts w:ascii="宋体" w:eastAsia="宋体" w:hAnsi="宋体"/>
+          <w:szCs w:val="21"/>
+        </w:rPr>
+        <w:t>实现的</w:t>
+      </w:r>
+      <w:r>
+        <w:rPr>
+          <w:rFonts w:ascii="宋体" w:eastAsia="宋体" w:hAnsi="宋体" w:hint="eastAsia"/>
+          <w:szCs w:val="21"/>
+        </w:rPr>
+        <w:t>。</w:t>
+      </w:r>
+      <w:r>
+        <w:rPr>
+          <w:rFonts w:ascii="宋体" w:eastAsia="宋体" w:hAnsi="宋体"/>
+          <w:szCs w:val="21"/>
+        </w:rPr>
+        <w:t>Locale</w:t>
+      </w:r>
+      <w:r>
+        <w:rPr>
+          <w:rFonts w:ascii="宋体" w:eastAsia="宋体" w:hAnsi="宋体" w:hint="eastAsia"/>
+          <w:szCs w:val="21"/>
+        </w:rPr>
+        <w:t>通过</w:t>
+      </w:r>
+      <w:r>
+        <w:rPr>
+          <w:rFonts w:ascii="宋体" w:eastAsia="宋体" w:hAnsi="宋体"/>
+          <w:szCs w:val="21"/>
+        </w:rPr>
+        <w:t>发送类型</w:t>
+      </w:r>
+      <w:r>
+        <w:rPr>
+          <w:rFonts w:ascii="宋体" w:eastAsia="宋体" w:hAnsi="宋体" w:hint="eastAsia"/>
+          <w:szCs w:val="21"/>
+        </w:rPr>
+        <w:t>如Edit，Query，</w:t>
+      </w:r>
+      <w:r>
+        <w:rPr>
+          <w:rFonts w:ascii="宋体" w:eastAsia="宋体" w:hAnsi="宋体"/>
+          <w:szCs w:val="21"/>
+        </w:rPr>
+        <w:t>Fire</w:t>
+      </w:r>
+      <w:r>
+        <w:rPr>
+          <w:rFonts w:ascii="宋体" w:eastAsia="宋体" w:hAnsi="宋体" w:hint="eastAsia"/>
+          <w:szCs w:val="21"/>
+        </w:rPr>
+        <w:t>的</w:t>
+      </w:r>
+      <w:r>
+        <w:rPr>
+          <w:rFonts w:ascii="宋体" w:eastAsia="宋体" w:hAnsi="宋体"/>
+          <w:szCs w:val="21"/>
+        </w:rPr>
+        <w:t>广播</w:t>
+      </w:r>
+      <w:r>
+        <w:rPr>
+          <w:rFonts w:ascii="宋体" w:eastAsia="宋体" w:hAnsi="宋体" w:hint="eastAsia"/>
+          <w:szCs w:val="21"/>
+        </w:rPr>
+        <w:t>并将</w:t>
+      </w:r>
+      <w:r>
+        <w:rPr>
+          <w:rFonts w:ascii="宋体" w:eastAsia="宋体" w:hAnsi="宋体"/>
+          <w:szCs w:val="21"/>
+        </w:rPr>
+        <w:t>数据</w:t>
+      </w:r>
+      <w:r>
+        <w:rPr>
+          <w:rFonts w:ascii="宋体" w:eastAsia="宋体" w:hAnsi="宋体" w:hint="eastAsia"/>
+          <w:szCs w:val="21"/>
+        </w:rPr>
+        <w:t>存放</w:t>
+      </w:r>
+      <w:r>
+        <w:rPr>
+          <w:rFonts w:ascii="宋体" w:eastAsia="宋体" w:hAnsi="宋体"/>
+          <w:szCs w:val="21"/>
+        </w:rPr>
+        <w:t>在EXTRA_BUNDLE中</w:t>
+      </w:r>
+      <w:r>
+        <w:rPr>
+          <w:rFonts w:ascii="宋体" w:eastAsia="宋体" w:hAnsi="宋体" w:hint="eastAsia"/>
+          <w:szCs w:val="21"/>
+        </w:rPr>
+        <w:t>与</w:t>
+      </w:r>
+      <w:r>
+        <w:rPr>
+          <w:rFonts w:ascii="宋体" w:eastAsia="宋体" w:hAnsi="宋体"/>
+          <w:szCs w:val="21"/>
+        </w:rPr>
+        <w:t>插件进行数据交互</w:t>
+      </w:r>
+      <w:r>
+        <w:rPr>
+          <w:rFonts w:ascii="宋体" w:eastAsia="宋体" w:hAnsi="宋体" w:hint="eastAsia"/>
+          <w:szCs w:val="21"/>
+        </w:rPr>
+        <w:t>，定时</w:t>
+      </w:r>
+      <w:r>
+        <w:rPr>
+          <w:rFonts w:ascii="宋体" w:eastAsia="宋体" w:hAnsi="宋体"/>
+          <w:szCs w:val="21"/>
+        </w:rPr>
+        <w:t>检测插件Condition</w:t>
+      </w:r>
+      <w:r>
+        <w:rPr>
+          <w:rFonts w:ascii="宋体" w:eastAsia="宋体" w:hAnsi="宋体" w:hint="eastAsia"/>
+          <w:szCs w:val="21"/>
+        </w:rPr>
+        <w:t>是否</w:t>
+      </w:r>
+      <w:r>
+        <w:rPr>
+          <w:rFonts w:ascii="宋体" w:eastAsia="宋体" w:hAnsi="宋体"/>
+          <w:szCs w:val="21"/>
+        </w:rPr>
+        <w:t>满足，若满足则通过</w:t>
+      </w:r>
+      <w:r>
+        <w:rPr>
+          <w:rFonts w:ascii="宋体" w:eastAsia="宋体" w:hAnsi="宋体" w:hint="eastAsia"/>
+          <w:szCs w:val="21"/>
+        </w:rPr>
+        <w:t>发送</w:t>
+      </w:r>
+      <w:r>
+        <w:rPr>
+          <w:rFonts w:ascii="宋体" w:eastAsia="宋体" w:hAnsi="宋体"/>
+          <w:szCs w:val="21"/>
+        </w:rPr>
+        <w:t>Fire类型的广播</w:t>
+      </w:r>
+      <w:r>
+        <w:rPr>
+          <w:rFonts w:ascii="宋体" w:eastAsia="宋体" w:hAnsi="宋体" w:hint="eastAsia"/>
+          <w:szCs w:val="21"/>
+        </w:rPr>
+        <w:t>唤起</w:t>
+      </w:r>
+      <w:r>
+        <w:rPr>
+          <w:rFonts w:ascii="宋体" w:eastAsia="宋体" w:hAnsi="宋体"/>
+          <w:szCs w:val="21"/>
+        </w:rPr>
+        <w:t>对应的插件</w:t>
+      </w:r>
+      <w:r>
+        <w:rPr>
+          <w:rFonts w:ascii="宋体" w:eastAsia="宋体" w:hAnsi="宋体" w:hint="eastAsia"/>
+          <w:szCs w:val="21"/>
+        </w:rPr>
+        <w:t>执行</w:t>
+      </w:r>
+      <w:r>
+        <w:rPr>
+          <w:rFonts w:ascii="宋体" w:eastAsia="宋体" w:hAnsi="宋体"/>
+          <w:szCs w:val="21"/>
+        </w:rPr>
+        <w:t>后续的Action</w:t>
+      </w:r>
+      <w:r>
+        <w:rPr>
+          <w:rFonts w:ascii="宋体" w:eastAsia="宋体" w:hAnsi="宋体"/>
+          <w:szCs w:val="21"/>
+        </w:rPr>
+        <w:t>。</w:t>
+      </w:r>
+      <w:r>
+        <w:rPr>
+          <w:rFonts w:ascii="宋体" w:eastAsia="宋体" w:hAnsi="宋体" w:hint="eastAsia"/>
+          <w:szCs w:val="21"/>
+        </w:rPr>
+        <w:t>通过</w:t>
+      </w:r>
+      <w:r>
+        <w:rPr>
+          <w:rFonts w:ascii="宋体" w:eastAsia="宋体" w:hAnsi="宋体"/>
+          <w:szCs w:val="21"/>
+        </w:rPr>
+        <w:t>这种方式，</w:t>
+      </w:r>
+      <w:r>
+        <w:rPr>
+          <w:rFonts w:ascii="宋体" w:eastAsia="宋体" w:hAnsi="宋体" w:hint="eastAsia"/>
+          <w:szCs w:val="21"/>
+        </w:rPr>
+        <w:t>Google应用</w:t>
+      </w:r>
+      <w:r>
+        <w:rPr>
+          <w:rFonts w:ascii="宋体" w:eastAsia="宋体" w:hAnsi="宋体"/>
+          <w:szCs w:val="21"/>
+        </w:rPr>
+        <w:t>商店已经</w:t>
+      </w:r>
+      <w:r>
+        <w:rPr>
+          <w:rFonts w:ascii="宋体" w:eastAsia="宋体" w:hAnsi="宋体" w:hint="eastAsia"/>
+          <w:szCs w:val="21"/>
+        </w:rPr>
+        <w:t>出现了数百款Locale的</w:t>
+      </w:r>
+      <w:r>
+        <w:rPr>
+          <w:rFonts w:ascii="宋体" w:eastAsia="宋体" w:hAnsi="宋体"/>
+          <w:szCs w:val="21"/>
+        </w:rPr>
+        <w:t>第三方插件</w:t>
+      </w:r>
+      <w:r>
+        <w:rPr>
+          <w:rFonts w:ascii="宋体" w:eastAsia="宋体" w:hAnsi="宋体" w:hint="eastAsia"/>
+          <w:szCs w:val="21"/>
+        </w:rPr>
+        <w:t>，</w:t>
+      </w:r>
+      <w:r>
+        <w:rPr>
+          <w:rFonts w:ascii="宋体" w:eastAsia="宋体" w:hAnsi="宋体"/>
+          <w:szCs w:val="21"/>
+        </w:rPr>
+        <w:t>极大的</w:t>
+      </w:r>
+      <w:r>
+        <w:rPr>
+          <w:rFonts w:ascii="宋体" w:eastAsia="宋体" w:hAnsi="宋体" w:hint="eastAsia"/>
+          <w:szCs w:val="21"/>
+        </w:rPr>
+        <w:t>增强</w:t>
+      </w:r>
+      <w:r>
+        <w:rPr>
+          <w:rFonts w:ascii="宋体" w:eastAsia="宋体" w:hAnsi="宋体"/>
+          <w:szCs w:val="21"/>
+        </w:rPr>
+        <w:t>了Locale的</w:t>
+      </w:r>
+      <w:r>
+        <w:rPr>
+          <w:rFonts w:ascii="宋体" w:eastAsia="宋体" w:hAnsi="宋体" w:hint="eastAsia"/>
+          <w:szCs w:val="21"/>
+        </w:rPr>
+        <w:t>功能性和</w:t>
+      </w:r>
+      <w:r>
+        <w:rPr>
+          <w:rFonts w:ascii="宋体" w:eastAsia="宋体" w:hAnsi="宋体"/>
+          <w:szCs w:val="21"/>
+        </w:rPr>
+        <w:t>实用性。</w:t>
+      </w:r>
+    </w:p>
+    <w:p>
+      <w:pPr>
+        <w:jc w:val="left"/>
+        <w:rPr>
+          <w:rFonts w:ascii="宋体" w:eastAsia="宋体" w:hAnsi="宋体"/>
+          <w:noProof/>
+          <w:szCs w:val="21"/>
+        </w:rPr>
+      </w:pPr>
+      <w:r>
+        <w:rPr>
+          <w:rFonts w:ascii="宋体" w:eastAsia="宋体" w:hAnsi="宋体"/>
+          <w:noProof/>
+          <w:szCs w:val="21"/>
+        </w:rPr>
+        <w:lastRenderedPageBreak/>
+        <w:drawing>
+          <wp:anchor distT="0" distB="0" distL="114300" distR="114300" simplePos="0" relativeHeight="251659264" behindDoc="0" locked="0" layoutInCell="1" allowOverlap="1" wp14:anchorId="6E890EFA" wp14:editId="1B107B7E">
+            <wp:simplePos x="0" y="0"/>
+            <wp:positionH relativeFrom="column">
+              <wp:posOffset>0</wp:posOffset>
+            </wp:positionH>
+            <wp:positionV relativeFrom="paragraph">
+              <wp:posOffset>200025</wp:posOffset>
+            </wp:positionV>
+            <wp:extent cx="2133600" cy="3790950"/>
+            <wp:effectExtent l="0" t="0" r="0" b="0"/>
+            <wp:wrapTopAndBottom/>
+            <wp:docPr id="2" name="图片 2" descr="E:\GitHub\Tasker\doc\images\locale-1.png"/>
+            <wp:cNvGraphicFramePr>
+              <a:graphicFrameLocks xmlns:a="http://schemas.openxmlformats.org/drawingml/2006/main" noChangeAspect="1"/>
+            </wp:cNvGraphicFramePr>
+            <a:graphic xmlns:a="http://schemas.openxmlformats.org/drawingml/2006/main">
+              <a:graphicData uri="http://schemas.openxmlformats.org/drawingml/2006/picture">
+                <pic:pic xmlns:pic="http://schemas.openxmlformats.org/drawingml/2006/picture">
+                  <pic:nvPicPr>
+                    <pic:cNvPr id="0" name="Picture 2" descr="E:\GitHub\Tasker\doc\images\locale-1.png"/>
+                    <pic:cNvPicPr>
+                      <a:picLocks noChangeAspect="1" noChangeArrowheads="1"/>
+                    </pic:cNvPicPr>
+                  </pic:nvPicPr>
+                  <pic:blipFill>
+                    <a:blip r:embed="rId4">
+                      <a:extLst>
+                        <a:ext uri="{28A0092B-C50C-407E-A947-70E740481C1C}">
+                          <a14:useLocalDpi xmlns:a14="http://schemas.microsoft.com/office/drawing/2010/main" val="0"/>
+                        </a:ext>
+                      </a:extLst>
+                    </a:blip>
+                    <a:srcRect/>
+                    <a:stretch>
+                      <a:fillRect/>
+                    </a:stretch>
+                  </pic:blipFill>
+                  <pic:spPr bwMode="auto">
+                    <a:xfrm>
+                      <a:off x="0" y="0"/>
+                      <a:ext cx="2133600" cy="3790950"/>
+                    </a:xfrm>
+                    <a:prstGeom prst="rect">
+                      <a:avLst/>
+                    </a:prstGeom>
+                    <a:noFill/>
+                    <a:ln>
+                      <a:noFill/>
+                    </a:ln>
+                  </pic:spPr>
+                </pic:pic>
+              </a:graphicData>
+            </a:graphic>
+          </wp:anchor>
+        </w:drawing>
+      </w:r>
+    </w:p>
+    <w:p>
+      <w:pPr>
+        <w:jc w:val="left"/>
+        <w:rPr>
+          <w:rFonts w:ascii="宋体" w:eastAsia="宋体" w:hAnsi="宋体"/>
+          <w:szCs w:val="21"/>
+        </w:rPr>
+      </w:pPr>
+    </w:p>
+    <w:p>
+      <w:pPr>
+        <w:jc w:val="left"/>
+        <w:rPr>
+          <w:rFonts w:ascii="宋体" w:eastAsia="宋体" w:hAnsi="宋体"/>
+          <w:szCs w:val="21"/>
+        </w:rPr>
+      </w:pPr>
+      <w:r>
+        <w:rPr>
+          <w:rFonts w:ascii="宋体" w:eastAsia="宋体" w:hAnsi="宋体"/>
+          <w:szCs w:val="21"/>
+        </w:rPr>
+        <w:tab/>
+      </w:r>
+      <w:r>
+        <w:rPr>
+          <w:rFonts w:ascii="宋体" w:eastAsia="宋体" w:hAnsi="宋体" w:hint="eastAsia"/>
+          <w:szCs w:val="21"/>
+        </w:rPr>
+        <w:t>另一款</w:t>
+      </w:r>
+      <w:r>
+        <w:rPr>
+          <w:rFonts w:ascii="宋体" w:eastAsia="宋体" w:hAnsi="宋体"/>
+          <w:szCs w:val="21"/>
+        </w:rPr>
+        <w:t>同类型的产品</w:t>
+      </w:r>
+      <w:proofErr w:type="spellStart"/>
+      <w:r>
+        <w:rPr>
+          <w:rFonts w:ascii="宋体" w:eastAsia="宋体" w:hAnsi="宋体" w:hint="eastAsia"/>
+          <w:szCs w:val="21"/>
+        </w:rPr>
+        <w:t>Tasker</w:t>
+      </w:r>
+      <w:proofErr w:type="spellEnd"/>
+      <w:r>
+        <w:rPr>
+          <w:rFonts w:ascii="宋体" w:eastAsia="宋体" w:hAnsi="宋体" w:hint="eastAsia"/>
+          <w:szCs w:val="21"/>
+        </w:rPr>
+        <w:t>，</w:t>
+      </w:r>
+      <w:r>
+        <w:rPr>
+          <w:rFonts w:ascii="宋体" w:eastAsia="宋体" w:hAnsi="宋体"/>
+          <w:szCs w:val="21"/>
+        </w:rPr>
+        <w:t>提供的Action无所不包，</w:t>
+      </w:r>
+      <w:r>
+        <w:rPr>
+          <w:rFonts w:ascii="宋体" w:eastAsia="宋体" w:hAnsi="宋体" w:hint="eastAsia"/>
+          <w:szCs w:val="21"/>
+        </w:rPr>
+        <w:t>从</w:t>
+      </w:r>
+      <w:r>
+        <w:rPr>
+          <w:rFonts w:ascii="宋体" w:eastAsia="宋体" w:hAnsi="宋体"/>
+          <w:szCs w:val="21"/>
+        </w:rPr>
+        <w:t>来电、电量、位置</w:t>
+      </w:r>
+      <w:r>
+        <w:rPr>
+          <w:rFonts w:ascii="宋体" w:eastAsia="宋体" w:hAnsi="宋体" w:hint="eastAsia"/>
+          <w:szCs w:val="21"/>
+        </w:rPr>
+        <w:t>到</w:t>
+      </w:r>
+      <w:r>
+        <w:rPr>
+          <w:rFonts w:ascii="宋体" w:eastAsia="宋体" w:hAnsi="宋体"/>
+          <w:szCs w:val="21"/>
+        </w:rPr>
+        <w:t>通知被点击等应有尽有，可以说只有想不到，没有做不到，但同时也会造成应用异常之难用</w:t>
+      </w:r>
+      <w:r>
+        <w:rPr>
+          <w:rFonts w:ascii="宋体" w:eastAsia="宋体" w:hAnsi="宋体" w:hint="eastAsia"/>
+          <w:szCs w:val="21"/>
+        </w:rPr>
+        <w:t>，部分</w:t>
+      </w:r>
+      <w:r>
+        <w:rPr>
+          <w:rFonts w:ascii="宋体" w:eastAsia="宋体" w:hAnsi="宋体"/>
+          <w:szCs w:val="21"/>
+        </w:rPr>
+        <w:t>选项更是要求用户具备一定的计算机知识，</w:t>
+      </w:r>
+      <w:r>
+        <w:rPr>
+          <w:rFonts w:ascii="宋体" w:eastAsia="宋体" w:hAnsi="宋体" w:hint="eastAsia"/>
+          <w:szCs w:val="21"/>
+        </w:rPr>
+        <w:t>提高</w:t>
+      </w:r>
+      <w:r>
+        <w:rPr>
+          <w:rFonts w:ascii="宋体" w:eastAsia="宋体" w:hAnsi="宋体"/>
+          <w:szCs w:val="21"/>
+        </w:rPr>
+        <w:t>了用户的使用门槛。</w:t>
+      </w:r>
+    </w:p>
+    <w:p>
+      <w:pPr>
+        <w:jc w:val="left"/>
+        <w:rPr>
+          <w:rFonts w:ascii="宋体" w:eastAsia="宋体" w:hAnsi="宋体" w:hint="eastAsia"/>
+          <w:szCs w:val="21"/>
+        </w:rPr>
+      </w:pPr>
+      <w:r>
+        <w:rPr>
+          <w:rFonts w:ascii="宋体" w:eastAsia="宋体" w:hAnsi="宋体"/>
+          <w:noProof/>
+          <w:szCs w:val="21"/>
+        </w:rPr>
+        <w:drawing>
+          <wp:inline distT="0" distB="0" distL="0" distR="0" wp14:anchorId="52DF4CC0" wp14:editId="5B903ECF">
+            <wp:extent cx="5274310" cy="2919442"/>
+            <wp:effectExtent l="0" t="0" r="2540" b="0"/>
+            <wp:docPr id="3" name="图片 3" descr="E:\GitHub\Tasker\doc\images\tasker-1.jpg"/>
+            <wp:cNvGraphicFramePr>
+              <a:graphicFrameLocks xmlns:a="http://schemas.openxmlformats.org/drawingml/2006/main" noChangeAspect="1"/>
+            </wp:cNvGraphicFramePr>
+            <a:graphic xmlns:a="http://schemas.openxmlformats.org/drawingml/2006/main">
+              <a:graphicData uri="http://schemas.openxmlformats.org/drawingml/2006/picture">
+                <pic:pic xmlns:pic="http://schemas.openxmlformats.org/drawingml/2006/picture">
+                  <pic:nvPicPr>
+                    <pic:cNvPr id="0" name="Picture 3" descr="E:\GitHub\Tasker\doc\images\tasker-1.jpg"/>
+                    <pic:cNvPicPr>
+                      <a:picLocks noChangeAspect="1" noChangeArrowheads="1"/>
+                    </pic:cNvPicPr>
+                  </pic:nvPicPr>
+                  <pic:blipFill>
+                    <a:blip r:embed="rId5">
+                      <a:extLst>
+                        <a:ext uri="{28A0092B-C50C-407E-A947-70E740481C1C}">
+                          <a14:useLocalDpi xmlns:a14="http://schemas.microsoft.com/office/drawing/2010/main" val="0"/>
+                        </a:ext>
+                      </a:extLst>
+                    </a:blip>
+                    <a:srcRect/>
+                    <a:stretch>
+                      <a:fillRect/>
+                    </a:stretch>
+                  </pic:blipFill>
+                  <pic:spPr bwMode="auto">
+                    <a:xfrm>
+                      <a:off x="0" y="0"/>
+                      <a:ext cx="5274310" cy="2919442"/>
+                    </a:xfrm>
+                    <a:prstGeom prst="rect">
+                      <a:avLst/>
+                    </a:prstGeom>
+                    <a:noFill/>
+                    <a:ln>
+                      <a:noFill/>
+                    </a:ln>
+                  </pic:spPr>
+                </pic:pic>
+              </a:graphicData>
+            </a:graphic>
+          </wp:inline>
+        </w:drawing>
+      </w:r>
+    </w:p>
+    <w:p>
+      <w:pPr>
+        <w:jc w:val="left"/>
+        <w:rPr>
+          <w:rFonts w:ascii="宋体" w:eastAsia="宋体" w:hAnsi="宋体" w:hint="eastAsia"/>
+          <w:szCs w:val="21"/>
+        </w:rPr>
+      </w:pPr>
+    </w:p>
+    <w:p>
+      <w:pPr>
+        <w:jc w:val="left"/>
+        <w:rPr>
+          <w:rFonts w:ascii="宋体" w:eastAsia="宋体" w:hAnsi="宋体"/>
+          <w:szCs w:val="21"/>
+        </w:rPr>
+      </w:pPr>
+      <w:r>
+        <w:rPr>
+          <w:rFonts w:ascii="宋体" w:eastAsia="宋体" w:hAnsi="宋体"/>
+          <w:szCs w:val="21"/>
+        </w:rPr>
+        <w:tab/>
+      </w:r>
+      <w:r>
+        <w:rPr>
+          <w:rFonts w:ascii="宋体" w:eastAsia="宋体" w:hAnsi="宋体" w:hint="eastAsia"/>
+          <w:szCs w:val="21"/>
+        </w:rPr>
+        <w:t>我们</w:t>
+      </w:r>
+      <w:r>
+        <w:rPr>
+          <w:rFonts w:ascii="宋体" w:eastAsia="宋体" w:hAnsi="宋体"/>
+          <w:szCs w:val="21"/>
+        </w:rPr>
+        <w:t>在</w:t>
+      </w:r>
+      <w:r>
+        <w:rPr>
+          <w:rFonts w:ascii="宋体" w:eastAsia="宋体" w:hAnsi="宋体" w:hint="eastAsia"/>
+          <w:szCs w:val="21"/>
+        </w:rPr>
+        <w:t>构思</w:t>
+      </w:r>
+      <w:r>
+        <w:rPr>
+          <w:rFonts w:ascii="宋体" w:eastAsia="宋体" w:hAnsi="宋体"/>
+          <w:szCs w:val="21"/>
+        </w:rPr>
+        <w:t>这款App的时候，决定</w:t>
+      </w:r>
+      <w:r>
+        <w:rPr>
+          <w:rFonts w:ascii="宋体" w:eastAsia="宋体" w:hAnsi="宋体" w:hint="eastAsia"/>
+          <w:szCs w:val="21"/>
+        </w:rPr>
+        <w:t>在</w:t>
+      </w:r>
+      <w:r>
+        <w:rPr>
+          <w:rFonts w:ascii="宋体" w:eastAsia="宋体" w:hAnsi="宋体"/>
+          <w:szCs w:val="21"/>
+        </w:rPr>
+        <w:t>功能性和</w:t>
+      </w:r>
+      <w:r>
+        <w:rPr>
+          <w:rFonts w:ascii="宋体" w:eastAsia="宋体" w:hAnsi="宋体" w:hint="eastAsia"/>
+          <w:szCs w:val="21"/>
+        </w:rPr>
+        <w:t>实用</w:t>
+      </w:r>
+      <w:r>
+        <w:rPr>
+          <w:rFonts w:ascii="宋体" w:eastAsia="宋体" w:hAnsi="宋体"/>
+          <w:szCs w:val="21"/>
+        </w:rPr>
+        <w:t>性</w:t>
+      </w:r>
+      <w:r>
+        <w:rPr>
+          <w:rFonts w:ascii="宋体" w:eastAsia="宋体" w:hAnsi="宋体" w:hint="eastAsia"/>
+          <w:szCs w:val="21"/>
+        </w:rPr>
+        <w:t>两者</w:t>
+      </w:r>
+      <w:r>
+        <w:rPr>
+          <w:rFonts w:ascii="宋体" w:eastAsia="宋体" w:hAnsi="宋体"/>
+          <w:szCs w:val="21"/>
+        </w:rPr>
+        <w:t>间，把程序的实用性放在第一位</w:t>
+      </w:r>
+      <w:r>
+        <w:rPr>
+          <w:rFonts w:ascii="宋体" w:eastAsia="宋体" w:hAnsi="宋体" w:hint="eastAsia"/>
+          <w:szCs w:val="21"/>
+        </w:rPr>
+        <w:t>。</w:t>
+      </w:r>
+      <w:r>
+        <w:rPr>
+          <w:rFonts w:ascii="宋体" w:eastAsia="宋体" w:hAnsi="宋体"/>
+          <w:szCs w:val="21"/>
+        </w:rPr>
+        <w:t>因为</w:t>
+      </w:r>
+      <w:r>
+        <w:rPr>
+          <w:rFonts w:ascii="宋体" w:eastAsia="宋体" w:hAnsi="宋体" w:hint="eastAsia"/>
+          <w:szCs w:val="21"/>
+        </w:rPr>
+        <w:t>这个</w:t>
+      </w:r>
+      <w:r>
+        <w:rPr>
+          <w:rFonts w:ascii="宋体" w:eastAsia="宋体" w:hAnsi="宋体"/>
+          <w:szCs w:val="21"/>
+        </w:rPr>
+        <w:t>App的初衷是让</w:t>
+      </w:r>
+      <w:r>
+        <w:rPr>
+          <w:rFonts w:ascii="宋体" w:eastAsia="宋体" w:hAnsi="宋体" w:hint="eastAsia"/>
+          <w:szCs w:val="21"/>
+        </w:rPr>
+        <w:t>智能</w:t>
+      </w:r>
+      <w:r>
+        <w:rPr>
+          <w:rFonts w:ascii="宋体" w:eastAsia="宋体" w:hAnsi="宋体"/>
+          <w:szCs w:val="21"/>
+        </w:rPr>
+        <w:t>手机变得更智能，如果要以</w:t>
+      </w:r>
+      <w:r>
+        <w:rPr>
+          <w:rFonts w:ascii="宋体" w:eastAsia="宋体" w:hAnsi="宋体" w:hint="eastAsia"/>
+          <w:szCs w:val="21"/>
+        </w:rPr>
+        <w:t>复杂</w:t>
+      </w:r>
+      <w:r>
+        <w:rPr>
+          <w:rFonts w:ascii="宋体" w:eastAsia="宋体" w:hAnsi="宋体"/>
+          <w:szCs w:val="21"/>
+        </w:rPr>
+        <w:t>的操作</w:t>
+      </w:r>
+      <w:r>
+        <w:rPr>
+          <w:rFonts w:ascii="宋体" w:eastAsia="宋体" w:hAnsi="宋体" w:hint="eastAsia"/>
+          <w:szCs w:val="21"/>
+        </w:rPr>
+        <w:t>和</w:t>
+      </w:r>
+      <w:r>
+        <w:rPr>
+          <w:rFonts w:ascii="宋体" w:eastAsia="宋体" w:hAnsi="宋体"/>
+          <w:szCs w:val="21"/>
+        </w:rPr>
+        <w:t>高昂的学习成本为代价，</w:t>
+      </w:r>
+      <w:r>
+        <w:rPr>
+          <w:rFonts w:ascii="宋体" w:eastAsia="宋体" w:hAnsi="宋体" w:hint="eastAsia"/>
+          <w:szCs w:val="21"/>
+        </w:rPr>
+        <w:t>则</w:t>
+      </w:r>
+      <w:r>
+        <w:rPr>
+          <w:rFonts w:ascii="宋体" w:eastAsia="宋体" w:hAnsi="宋体"/>
+          <w:szCs w:val="21"/>
+        </w:rPr>
+        <w:t>会</w:t>
+      </w:r>
+      <w:r>
+        <w:rPr>
+          <w:rFonts w:ascii="宋体" w:eastAsia="宋体" w:hAnsi="宋体" w:hint="eastAsia"/>
+          <w:szCs w:val="21"/>
+        </w:rPr>
+        <w:t>偏离</w:t>
+      </w:r>
+      <w:r>
+        <w:rPr>
+          <w:rFonts w:ascii="宋体" w:eastAsia="宋体" w:hAnsi="宋体"/>
+          <w:szCs w:val="21"/>
+        </w:rPr>
+        <w:t>了初衷</w:t>
+      </w:r>
+      <w:r>
+        <w:rPr>
+          <w:rFonts w:ascii="宋体" w:eastAsia="宋体" w:hAnsi="宋体" w:hint="eastAsia"/>
+          <w:szCs w:val="21"/>
+        </w:rPr>
+        <w:t>，人为</w:t>
+      </w:r>
+      <w:r>
+        <w:rPr>
+          <w:rFonts w:ascii="宋体" w:eastAsia="宋体" w:hAnsi="宋体"/>
+          <w:szCs w:val="21"/>
+        </w:rPr>
+        <w:t>的制造了另一种“</w:t>
+      </w:r>
+      <w:r>
+        <w:rPr>
+          <w:rFonts w:ascii="宋体" w:eastAsia="宋体" w:hAnsi="宋体" w:hint="eastAsia"/>
+          <w:szCs w:val="21"/>
+        </w:rPr>
+        <w:t>不智能</w:t>
+      </w:r>
+      <w:r>
+        <w:rPr>
+          <w:rFonts w:ascii="宋体" w:eastAsia="宋体" w:hAnsi="宋体"/>
           <w:szCs w:val="21"/>
         </w:rPr>
         <w:t>”</w:t>
@@ -1852,10 +3145,936 @@
     </w:p>
     <w:p>
       <w:pPr>
+        <w:jc w:val="left"/>
+        <w:rPr>
+          <w:rFonts w:ascii="宋体" w:eastAsia="宋体" w:hAnsi="宋体"/>
+          <w:szCs w:val="21"/>
+        </w:rPr>
+      </w:pPr>
+      <w:r>
+        <w:rPr>
+          <w:rFonts w:ascii="宋体" w:eastAsia="宋体" w:hAnsi="宋体"/>
+          <w:szCs w:val="21"/>
+        </w:rPr>
+        <w:tab/>
+      </w:r>
+      <w:r>
+        <w:rPr>
+          <w:rFonts w:ascii="宋体" w:eastAsia="宋体" w:hAnsi="宋体" w:hint="eastAsia"/>
+          <w:szCs w:val="21"/>
+        </w:rPr>
+        <w:t>通过</w:t>
+      </w:r>
+      <w:r>
+        <w:rPr>
+          <w:rFonts w:ascii="宋体" w:eastAsia="宋体" w:hAnsi="宋体"/>
+          <w:szCs w:val="21"/>
+        </w:rPr>
+        <w:t>调研和从用户</w:t>
+      </w:r>
+      <w:r>
+        <w:rPr>
+          <w:rFonts w:ascii="宋体" w:eastAsia="宋体" w:hAnsi="宋体" w:hint="eastAsia"/>
+          <w:szCs w:val="21"/>
+        </w:rPr>
+        <w:t>收集需求</w:t>
+      </w:r>
+      <w:r>
+        <w:rPr>
+          <w:rFonts w:ascii="宋体" w:eastAsia="宋体" w:hAnsi="宋体"/>
+          <w:szCs w:val="21"/>
+        </w:rPr>
+        <w:t>，我们列举了</w:t>
+      </w:r>
+      <w:r>
+        <w:rPr>
+          <w:rFonts w:ascii="宋体" w:eastAsia="宋体" w:hAnsi="宋体" w:hint="eastAsia"/>
+          <w:szCs w:val="21"/>
+        </w:rPr>
+        <w:t>以下</w:t>
+      </w:r>
+      <w:r>
+        <w:rPr>
+          <w:rFonts w:ascii="宋体" w:eastAsia="宋体" w:hAnsi="宋体"/>
+          <w:szCs w:val="21"/>
+        </w:rPr>
+        <w:t>几个App应该具备的功能：</w:t>
+      </w:r>
+    </w:p>
+    <w:p>
+      <w:pPr>
+        <w:jc w:val="left"/>
+        <w:rPr>
+          <w:rFonts w:ascii="Helvetica" w:hAnsi="Helvetica" w:cs="Helvetica"/>
+          <w:color w:val="222222"/>
+          <w:sz w:val="20"/>
+          <w:szCs w:val="20"/>
+        </w:rPr>
+      </w:pPr>
+      <w:r>
+        <w:rPr>
+          <w:rFonts w:ascii="Helvetica" w:hAnsi="Helvetica" w:cs="Helvetica"/>
+          <w:color w:val="222222"/>
+          <w:sz w:val="20"/>
+          <w:szCs w:val="20"/>
+        </w:rPr>
+        <w:lastRenderedPageBreak/>
+        <w:t xml:space="preserve">1. </w:t>
+      </w:r>
+      <w:r>
+        <w:rPr>
+          <w:rFonts w:ascii="Helvetica" w:hAnsi="Helvetica" w:cs="Helvetica"/>
+          <w:color w:val="222222"/>
+          <w:sz w:val="20"/>
+          <w:szCs w:val="20"/>
+        </w:rPr>
+        <w:t>到家或者公司自动开</w:t>
+      </w:r>
+      <w:proofErr w:type="spellStart"/>
+      <w:r>
+        <w:rPr>
+          <w:rFonts w:ascii="Helvetica" w:hAnsi="Helvetica" w:cs="Helvetica"/>
+          <w:color w:val="222222"/>
+          <w:sz w:val="20"/>
+          <w:szCs w:val="20"/>
+        </w:rPr>
+        <w:t>wifi</w:t>
+      </w:r>
+      <w:proofErr w:type="spellEnd"/>
+      <w:r>
+        <w:rPr>
+          <w:rFonts w:ascii="Helvetica" w:hAnsi="Helvetica" w:cs="Helvetica"/>
+          <w:color w:val="222222"/>
+          <w:sz w:val="20"/>
+          <w:szCs w:val="20"/>
+        </w:rPr>
+        <w:br/>
+        <w:t xml:space="preserve">2. </w:t>
+      </w:r>
+      <w:r>
+        <w:rPr>
+          <w:rFonts w:ascii="Helvetica" w:hAnsi="Helvetica" w:cs="Helvetica"/>
+          <w:color w:val="222222"/>
+          <w:sz w:val="20"/>
+          <w:szCs w:val="20"/>
+        </w:rPr>
+        <w:t>连到特定的</w:t>
+      </w:r>
+      <w:proofErr w:type="spellStart"/>
+      <w:r>
+        <w:rPr>
+          <w:rFonts w:ascii="Helvetica" w:hAnsi="Helvetica" w:cs="Helvetica"/>
+          <w:color w:val="222222"/>
+          <w:sz w:val="20"/>
+          <w:szCs w:val="20"/>
+        </w:rPr>
+        <w:t>wifi</w:t>
+      </w:r>
+      <w:proofErr w:type="spellEnd"/>
+      <w:r>
+        <w:rPr>
+          <w:rFonts w:ascii="Helvetica" w:hAnsi="Helvetica" w:cs="Helvetica"/>
+          <w:color w:val="222222"/>
+          <w:sz w:val="20"/>
+          <w:szCs w:val="20"/>
+        </w:rPr>
+        <w:t>，减低音量，减低亮度</w:t>
+      </w:r>
+      <w:r>
+        <w:rPr>
+          <w:rFonts w:ascii="Helvetica" w:hAnsi="Helvetica" w:cs="Helvetica"/>
+          <w:color w:val="222222"/>
+          <w:sz w:val="20"/>
+          <w:szCs w:val="20"/>
+        </w:rPr>
+        <w:br/>
+        <w:t xml:space="preserve">3. </w:t>
+      </w:r>
+      <w:r>
+        <w:rPr>
+          <w:rFonts w:ascii="Helvetica" w:hAnsi="Helvetica" w:cs="Helvetica"/>
+          <w:color w:val="222222"/>
+          <w:sz w:val="20"/>
+          <w:szCs w:val="20"/>
+        </w:rPr>
+        <w:t>连上</w:t>
+      </w:r>
+      <w:r>
+        <w:rPr>
+          <w:rFonts w:ascii="Helvetica" w:hAnsi="Helvetica" w:cs="Helvetica"/>
+          <w:color w:val="222222"/>
+          <w:sz w:val="20"/>
+          <w:szCs w:val="20"/>
+        </w:rPr>
+        <w:t>HDMI</w:t>
+      </w:r>
+      <w:r>
+        <w:rPr>
+          <w:rFonts w:ascii="Helvetica" w:hAnsi="Helvetica" w:cs="Helvetica"/>
+          <w:color w:val="222222"/>
+          <w:sz w:val="20"/>
+          <w:szCs w:val="20"/>
+        </w:rPr>
+        <w:t>，把亮度调到最低</w:t>
+      </w:r>
+      <w:r>
+        <w:rPr>
+          <w:rFonts w:ascii="Helvetica" w:hAnsi="Helvetica" w:cs="Helvetica"/>
+          <w:color w:val="222222"/>
+          <w:sz w:val="20"/>
+          <w:szCs w:val="20"/>
+        </w:rPr>
+        <w:br/>
+        <w:t xml:space="preserve">4. </w:t>
+      </w:r>
+      <w:r>
+        <w:rPr>
+          <w:rFonts w:ascii="Helvetica" w:hAnsi="Helvetica" w:cs="Helvetica"/>
+          <w:color w:val="222222"/>
+          <w:sz w:val="20"/>
+          <w:szCs w:val="20"/>
+        </w:rPr>
+        <w:t>某些应用延长关闭屏幕时间</w:t>
+      </w:r>
+      <w:r>
+        <w:rPr>
+          <w:rFonts w:ascii="Helvetica" w:hAnsi="Helvetica" w:cs="Helvetica"/>
+          <w:color w:val="222222"/>
+          <w:sz w:val="20"/>
+          <w:szCs w:val="20"/>
+        </w:rPr>
+        <w:br/>
+        <w:t xml:space="preserve">5. </w:t>
+      </w:r>
+      <w:r>
+        <w:rPr>
+          <w:rFonts w:ascii="Helvetica" w:hAnsi="Helvetica" w:cs="Helvetica"/>
+          <w:color w:val="222222"/>
+          <w:sz w:val="20"/>
+          <w:szCs w:val="20"/>
+        </w:rPr>
+        <w:t>插上耳机</w:t>
+      </w:r>
+      <w:r>
+        <w:rPr>
+          <w:rFonts w:ascii="Helvetica" w:hAnsi="Helvetica" w:cs="Helvetica"/>
+          <w:color w:val="222222"/>
+          <w:sz w:val="20"/>
+          <w:szCs w:val="20"/>
+        </w:rPr>
+        <w:t>/</w:t>
+      </w:r>
+      <w:proofErr w:type="gramStart"/>
+      <w:r>
+        <w:rPr>
+          <w:rFonts w:ascii="Helvetica" w:hAnsi="Helvetica" w:cs="Helvetica"/>
+          <w:color w:val="222222"/>
+          <w:sz w:val="20"/>
+          <w:szCs w:val="20"/>
+        </w:rPr>
+        <w:t>蓝牙调整</w:t>
+      </w:r>
+      <w:proofErr w:type="gramEnd"/>
+      <w:r>
+        <w:rPr>
+          <w:rFonts w:ascii="Helvetica" w:hAnsi="Helvetica" w:cs="Helvetica"/>
+          <w:color w:val="222222"/>
+          <w:sz w:val="20"/>
+          <w:szCs w:val="20"/>
+        </w:rPr>
+        <w:t>音量</w:t>
+      </w:r>
+      <w:r>
+        <w:rPr>
+          <w:rFonts w:ascii="Helvetica" w:hAnsi="Helvetica" w:cs="Helvetica"/>
+          <w:color w:val="222222"/>
+          <w:sz w:val="20"/>
+          <w:szCs w:val="20"/>
+        </w:rPr>
+        <w:br/>
+        <w:t xml:space="preserve">6. </w:t>
+      </w:r>
+      <w:r>
+        <w:rPr>
+          <w:rFonts w:ascii="Helvetica" w:hAnsi="Helvetica" w:cs="Helvetica"/>
+          <w:color w:val="222222"/>
+          <w:sz w:val="20"/>
+          <w:szCs w:val="20"/>
+        </w:rPr>
+        <w:t>电量低于</w:t>
+      </w:r>
+      <w:r>
+        <w:rPr>
+          <w:rFonts w:ascii="Helvetica" w:hAnsi="Helvetica" w:cs="Helvetica"/>
+          <w:color w:val="222222"/>
+          <w:sz w:val="20"/>
+          <w:szCs w:val="20"/>
+        </w:rPr>
+        <w:t>10%</w:t>
+      </w:r>
+      <w:r>
+        <w:rPr>
+          <w:rFonts w:ascii="Helvetica" w:hAnsi="Helvetica" w:cs="Helvetica"/>
+          <w:color w:val="222222"/>
+          <w:sz w:val="20"/>
+          <w:szCs w:val="20"/>
+        </w:rPr>
+        <w:t>，关闭</w:t>
+      </w:r>
+      <w:proofErr w:type="spellStart"/>
+      <w:r>
+        <w:rPr>
+          <w:rFonts w:ascii="Helvetica" w:hAnsi="Helvetica" w:cs="Helvetica"/>
+          <w:color w:val="222222"/>
+          <w:sz w:val="20"/>
+          <w:szCs w:val="20"/>
+        </w:rPr>
+        <w:t>wifi</w:t>
+      </w:r>
+      <w:proofErr w:type="spellEnd"/>
+      <w:r>
+        <w:rPr>
+          <w:rFonts w:ascii="Helvetica" w:hAnsi="Helvetica" w:cs="Helvetica"/>
+          <w:color w:val="222222"/>
+          <w:sz w:val="20"/>
+          <w:szCs w:val="20"/>
+        </w:rPr>
+        <w:t>的数据</w:t>
+      </w:r>
+      <w:r>
+        <w:rPr>
+          <w:rFonts w:ascii="Helvetica" w:hAnsi="Helvetica" w:cs="Helvetica"/>
+          <w:color w:val="222222"/>
+          <w:sz w:val="20"/>
+          <w:szCs w:val="20"/>
+        </w:rPr>
+        <w:t>/</w:t>
+      </w:r>
+      <w:r>
+        <w:rPr>
+          <w:rFonts w:ascii="Helvetica" w:hAnsi="Helvetica" w:cs="Helvetica"/>
+          <w:color w:val="222222"/>
+          <w:sz w:val="20"/>
+          <w:szCs w:val="20"/>
+        </w:rPr>
+        <w:t>降低音量</w:t>
+      </w:r>
+      <w:r>
+        <w:rPr>
+          <w:rFonts w:ascii="Helvetica" w:hAnsi="Helvetica" w:cs="Helvetica"/>
+          <w:color w:val="222222"/>
+          <w:sz w:val="20"/>
+          <w:szCs w:val="20"/>
+        </w:rPr>
+        <w:t>/</w:t>
+      </w:r>
+      <w:r>
+        <w:rPr>
+          <w:rFonts w:ascii="Helvetica" w:hAnsi="Helvetica" w:cs="Helvetica"/>
+          <w:color w:val="222222"/>
+          <w:sz w:val="20"/>
+          <w:szCs w:val="20"/>
+        </w:rPr>
+        <w:t>亮度最低</w:t>
+      </w:r>
+      <w:r>
+        <w:rPr>
+          <w:rFonts w:ascii="Helvetica" w:hAnsi="Helvetica" w:cs="Helvetica"/>
+          <w:color w:val="222222"/>
+          <w:sz w:val="20"/>
+          <w:szCs w:val="20"/>
+        </w:rPr>
+        <w:t>/</w:t>
+      </w:r>
+      <w:r>
+        <w:rPr>
+          <w:rFonts w:ascii="Helvetica" w:hAnsi="Helvetica" w:cs="Helvetica"/>
+          <w:color w:val="222222"/>
+          <w:sz w:val="20"/>
+          <w:szCs w:val="20"/>
+        </w:rPr>
+        <w:t>去振动</w:t>
+      </w:r>
+      <w:r>
+        <w:rPr>
+          <w:rFonts w:ascii="Helvetica" w:hAnsi="Helvetica" w:cs="Helvetica"/>
+          <w:color w:val="222222"/>
+          <w:sz w:val="20"/>
+          <w:szCs w:val="20"/>
+        </w:rPr>
+        <w:t>/</w:t>
+      </w:r>
+      <w:proofErr w:type="gramStart"/>
+      <w:r>
+        <w:rPr>
+          <w:rFonts w:ascii="Helvetica" w:hAnsi="Helvetica" w:cs="Helvetica"/>
+          <w:color w:val="222222"/>
+          <w:sz w:val="20"/>
+          <w:szCs w:val="20"/>
+        </w:rPr>
+        <w:t>关蓝牙</w:t>
+      </w:r>
+      <w:proofErr w:type="spellStart"/>
+      <w:proofErr w:type="gramEnd"/>
+      <w:r>
+        <w:rPr>
+          <w:rFonts w:ascii="Helvetica" w:hAnsi="Helvetica" w:cs="Helvetica"/>
+          <w:color w:val="222222"/>
+          <w:sz w:val="20"/>
+          <w:szCs w:val="20"/>
+        </w:rPr>
+        <w:t>gps</w:t>
+      </w:r>
+      <w:proofErr w:type="spellEnd"/>
+      <w:r>
+        <w:rPr>
+          <w:rFonts w:ascii="Helvetica" w:hAnsi="Helvetica" w:cs="Helvetica"/>
+          <w:color w:val="222222"/>
+          <w:sz w:val="20"/>
+          <w:szCs w:val="20"/>
+        </w:rPr>
+        <w:t>等</w:t>
+      </w:r>
+      <w:r>
+        <w:rPr>
+          <w:rFonts w:ascii="Helvetica" w:hAnsi="Helvetica" w:cs="Helvetica"/>
+          <w:color w:val="222222"/>
+          <w:sz w:val="20"/>
+          <w:szCs w:val="20"/>
+        </w:rPr>
+        <w:br/>
+        <w:t xml:space="preserve">7. </w:t>
+      </w:r>
+      <w:proofErr w:type="gramStart"/>
+      <w:r>
+        <w:rPr>
+          <w:rFonts w:ascii="Helvetica" w:hAnsi="Helvetica" w:cs="Helvetica"/>
+          <w:color w:val="222222"/>
+          <w:sz w:val="20"/>
+          <w:szCs w:val="20"/>
+        </w:rPr>
+        <w:t>蓝牙</w:t>
+      </w:r>
+      <w:r>
+        <w:rPr>
+          <w:rFonts w:ascii="Helvetica" w:hAnsi="Helvetica" w:cs="Helvetica"/>
+          <w:color w:val="222222"/>
+          <w:sz w:val="20"/>
+          <w:szCs w:val="20"/>
+        </w:rPr>
+        <w:t>15</w:t>
+      </w:r>
+      <w:r>
+        <w:rPr>
+          <w:rFonts w:ascii="Helvetica" w:hAnsi="Helvetica" w:cs="Helvetica"/>
+          <w:color w:val="222222"/>
+          <w:sz w:val="20"/>
+          <w:szCs w:val="20"/>
+        </w:rPr>
+        <w:t>分钟</w:t>
+      </w:r>
+      <w:proofErr w:type="gramEnd"/>
+      <w:r>
+        <w:rPr>
+          <w:rFonts w:ascii="Helvetica" w:hAnsi="Helvetica" w:cs="Helvetica"/>
+          <w:color w:val="222222"/>
+          <w:sz w:val="20"/>
+          <w:szCs w:val="20"/>
+        </w:rPr>
+        <w:t>没连上自动关闭</w:t>
+      </w:r>
+      <w:r>
+        <w:rPr>
+          <w:rFonts w:ascii="Helvetica" w:hAnsi="Helvetica" w:cs="Helvetica"/>
+          <w:color w:val="222222"/>
+          <w:sz w:val="20"/>
+          <w:szCs w:val="20"/>
+        </w:rPr>
+        <w:br/>
+        <w:t xml:space="preserve">8. </w:t>
+      </w:r>
+      <w:r>
+        <w:rPr>
+          <w:rFonts w:ascii="Helvetica" w:hAnsi="Helvetica" w:cs="Helvetica"/>
+          <w:color w:val="222222"/>
+          <w:sz w:val="20"/>
+          <w:szCs w:val="20"/>
+        </w:rPr>
+        <w:t>忘带手机，发一条信息，触发</w:t>
+      </w:r>
+      <w:r>
+        <w:rPr>
+          <w:rFonts w:ascii="Helvetica" w:hAnsi="Helvetica" w:cs="Helvetica"/>
+          <w:color w:val="222222"/>
+          <w:sz w:val="20"/>
+          <w:szCs w:val="20"/>
+        </w:rPr>
+        <w:t>a.</w:t>
+      </w:r>
+      <w:r>
+        <w:rPr>
+          <w:rFonts w:ascii="Helvetica" w:hAnsi="Helvetica" w:cs="Helvetica"/>
+          <w:color w:val="222222"/>
+          <w:sz w:val="20"/>
+          <w:szCs w:val="20"/>
+        </w:rPr>
+        <w:t>所有短信转发到</w:t>
+      </w:r>
+      <w:proofErr w:type="spellStart"/>
+      <w:r>
+        <w:rPr>
+          <w:rFonts w:ascii="Helvetica" w:hAnsi="Helvetica" w:cs="Helvetica"/>
+          <w:color w:val="222222"/>
+          <w:sz w:val="20"/>
+          <w:szCs w:val="20"/>
+        </w:rPr>
+        <w:t>gmail</w:t>
+      </w:r>
+      <w:proofErr w:type="spellEnd"/>
+      <w:r>
+        <w:rPr>
+          <w:rFonts w:ascii="Helvetica" w:hAnsi="Helvetica" w:cs="Helvetica"/>
+          <w:color w:val="222222"/>
+          <w:sz w:val="20"/>
+          <w:szCs w:val="20"/>
+        </w:rPr>
+        <w:t xml:space="preserve"> b.</w:t>
+      </w:r>
+      <w:proofErr w:type="gramStart"/>
+      <w:r>
+        <w:rPr>
+          <w:rFonts w:ascii="Helvetica" w:hAnsi="Helvetica" w:cs="Helvetica"/>
+          <w:color w:val="222222"/>
+          <w:sz w:val="20"/>
+          <w:szCs w:val="20"/>
+        </w:rPr>
+        <w:t>来电回</w:t>
+      </w:r>
+      <w:proofErr w:type="gramEnd"/>
+      <w:r>
+        <w:rPr>
+          <w:rFonts w:ascii="Helvetica" w:hAnsi="Helvetica" w:cs="Helvetica"/>
+          <w:color w:val="222222"/>
+          <w:sz w:val="20"/>
+          <w:szCs w:val="20"/>
+        </w:rPr>
+        <w:t>短信说手机没带并发送手机号到</w:t>
+      </w:r>
+      <w:proofErr w:type="spellStart"/>
+      <w:r>
+        <w:rPr>
+          <w:rFonts w:ascii="Helvetica" w:hAnsi="Helvetica" w:cs="Helvetica"/>
+          <w:color w:val="222222"/>
+          <w:sz w:val="20"/>
+          <w:szCs w:val="20"/>
+        </w:rPr>
+        <w:t>gmail</w:t>
+      </w:r>
+      <w:proofErr w:type="spellEnd"/>
+      <w:r>
+        <w:rPr>
+          <w:rFonts w:ascii="Helvetica" w:hAnsi="Helvetica" w:cs="Helvetica"/>
+          <w:color w:val="222222"/>
+          <w:sz w:val="20"/>
+          <w:szCs w:val="20"/>
+        </w:rPr>
+        <w:br/>
+        <w:t xml:space="preserve">9. </w:t>
+      </w:r>
+      <w:r>
+        <w:rPr>
+          <w:rFonts w:ascii="Helvetica" w:hAnsi="Helvetica" w:cs="Helvetica"/>
+          <w:color w:val="222222"/>
+          <w:sz w:val="20"/>
+          <w:szCs w:val="20"/>
+        </w:rPr>
+        <w:t>开某些软件关闭转屏</w:t>
+      </w:r>
+    </w:p>
+    <w:p>
+      <w:pPr>
+        <w:jc w:val="left"/>
+        <w:rPr>
+          <w:rFonts w:ascii="Helvetica" w:hAnsi="Helvetica" w:cs="Helvetica" w:hint="eastAsia"/>
+          <w:color w:val="222222"/>
+          <w:sz w:val="20"/>
+          <w:szCs w:val="20"/>
+        </w:rPr>
+      </w:pPr>
+    </w:p>
+    <w:p>
+      <w:pPr>
+        <w:jc w:val="left"/>
+        <w:rPr>
+          <w:rFonts w:ascii="宋体" w:eastAsia="宋体" w:hAnsi="宋体" w:hint="eastAsia"/>
+          <w:szCs w:val="21"/>
+        </w:rPr>
+      </w:pPr>
+      <w:r>
+        <w:rPr>
+          <w:rFonts w:ascii="Helvetica" w:hAnsi="Helvetica" w:cs="Helvetica" w:hint="eastAsia"/>
+          <w:color w:val="222222"/>
+          <w:sz w:val="20"/>
+          <w:szCs w:val="20"/>
+        </w:rPr>
+        <w:t>从</w:t>
+      </w:r>
+      <w:r>
+        <w:rPr>
+          <w:rFonts w:ascii="Helvetica" w:hAnsi="Helvetica" w:cs="Helvetica"/>
+          <w:color w:val="222222"/>
+          <w:sz w:val="20"/>
+          <w:szCs w:val="20"/>
+        </w:rPr>
+        <w:t>以上几个需求看来，</w:t>
+      </w:r>
+      <w:r>
+        <w:rPr>
+          <w:rFonts w:ascii="Helvetica" w:hAnsi="Helvetica" w:cs="Helvetica"/>
+          <w:color w:val="222222"/>
+          <w:sz w:val="20"/>
+          <w:szCs w:val="20"/>
+        </w:rPr>
+        <w:t>App</w:t>
+      </w:r>
+      <w:r>
+        <w:rPr>
+          <w:rFonts w:ascii="Helvetica" w:hAnsi="Helvetica" w:cs="Helvetica"/>
+          <w:color w:val="222222"/>
+          <w:sz w:val="20"/>
+          <w:szCs w:val="20"/>
+        </w:rPr>
+        <w:t>应该</w:t>
+      </w:r>
+      <w:r>
+        <w:rPr>
+          <w:rFonts w:ascii="Helvetica" w:hAnsi="Helvetica" w:cs="Helvetica" w:hint="eastAsia"/>
+          <w:color w:val="222222"/>
+          <w:sz w:val="20"/>
+          <w:szCs w:val="20"/>
+        </w:rPr>
+        <w:t>具备</w:t>
+      </w:r>
+      <w:r>
+        <w:rPr>
+          <w:rFonts w:ascii="Helvetica" w:hAnsi="Helvetica" w:cs="Helvetica"/>
+          <w:color w:val="222222"/>
+          <w:sz w:val="20"/>
+          <w:szCs w:val="20"/>
+        </w:rPr>
+        <w:t>修改系统的各项</w:t>
+      </w:r>
+      <w:r>
+        <w:rPr>
+          <w:rFonts w:ascii="Helvetica" w:hAnsi="Helvetica" w:cs="Helvetica" w:hint="eastAsia"/>
+          <w:color w:val="222222"/>
+          <w:sz w:val="20"/>
+          <w:szCs w:val="20"/>
+        </w:rPr>
+        <w:t>设置</w:t>
+      </w:r>
+      <w:r>
+        <w:rPr>
+          <w:rFonts w:ascii="Helvetica" w:hAnsi="Helvetica" w:cs="Helvetica"/>
+          <w:color w:val="222222"/>
+          <w:sz w:val="20"/>
+          <w:szCs w:val="20"/>
+        </w:rPr>
+        <w:t>的能力，</w:t>
+      </w:r>
+      <w:r>
+        <w:rPr>
+          <w:rFonts w:ascii="Helvetica" w:hAnsi="Helvetica" w:cs="Helvetica" w:hint="eastAsia"/>
+          <w:color w:val="222222"/>
+          <w:sz w:val="20"/>
+          <w:szCs w:val="20"/>
+        </w:rPr>
+        <w:t>并且</w:t>
+      </w:r>
+      <w:r>
+        <w:rPr>
+          <w:rFonts w:ascii="Helvetica" w:hAnsi="Helvetica" w:cs="Helvetica"/>
+          <w:color w:val="222222"/>
+          <w:sz w:val="20"/>
+          <w:szCs w:val="20"/>
+        </w:rPr>
+        <w:t>能</w:t>
+      </w:r>
+      <w:r>
+        <w:rPr>
+          <w:rFonts w:ascii="Helvetica" w:hAnsi="Helvetica" w:cs="Helvetica" w:hint="eastAsia"/>
+          <w:color w:val="222222"/>
+          <w:sz w:val="20"/>
+          <w:szCs w:val="20"/>
+        </w:rPr>
+        <w:t>定时</w:t>
+      </w:r>
+      <w:r>
+        <w:rPr>
+          <w:rFonts w:ascii="Helvetica" w:hAnsi="Helvetica" w:cs="Helvetica"/>
+          <w:color w:val="222222"/>
+          <w:sz w:val="20"/>
+          <w:szCs w:val="20"/>
+        </w:rPr>
+        <w:t>的</w:t>
+      </w:r>
+      <w:r>
+        <w:rPr>
+          <w:rFonts w:ascii="Helvetica" w:hAnsi="Helvetica" w:cs="Helvetica" w:hint="eastAsia"/>
+          <w:color w:val="222222"/>
+          <w:sz w:val="20"/>
+          <w:szCs w:val="20"/>
+        </w:rPr>
+        <w:t>检测</w:t>
+      </w:r>
+      <w:r>
+        <w:rPr>
+          <w:rFonts w:ascii="Helvetica" w:hAnsi="Helvetica" w:cs="Helvetica"/>
+          <w:color w:val="222222"/>
+          <w:sz w:val="20"/>
+          <w:szCs w:val="20"/>
+        </w:rPr>
+        <w:t>系统的状态</w:t>
+      </w:r>
+      <w:r>
+        <w:rPr>
+          <w:rFonts w:ascii="Helvetica" w:hAnsi="Helvetica" w:cs="Helvetica" w:hint="eastAsia"/>
+          <w:color w:val="222222"/>
+          <w:sz w:val="20"/>
+          <w:szCs w:val="20"/>
+        </w:rPr>
+        <w:t>，</w:t>
+      </w:r>
+      <w:r>
+        <w:rPr>
+          <w:rFonts w:ascii="Helvetica" w:hAnsi="Helvetica" w:cs="Helvetica"/>
+          <w:color w:val="222222"/>
+          <w:sz w:val="20"/>
+          <w:szCs w:val="20"/>
+        </w:rPr>
+        <w:t>能</w:t>
+      </w:r>
+      <w:r>
+        <w:rPr>
+          <w:rFonts w:ascii="Helvetica" w:hAnsi="Helvetica" w:cs="Helvetica" w:hint="eastAsia"/>
+          <w:color w:val="222222"/>
+          <w:sz w:val="20"/>
+          <w:szCs w:val="20"/>
+        </w:rPr>
+        <w:t>在</w:t>
+      </w:r>
+      <w:r>
+        <w:rPr>
+          <w:rFonts w:ascii="Helvetica" w:hAnsi="Helvetica" w:cs="Helvetica"/>
+          <w:color w:val="222222"/>
+          <w:sz w:val="20"/>
+          <w:szCs w:val="20"/>
+        </w:rPr>
+        <w:t>后台常驻系统</w:t>
+      </w:r>
+      <w:r>
+        <w:rPr>
+          <w:rFonts w:ascii="Helvetica" w:hAnsi="Helvetica" w:cs="Helvetica" w:hint="eastAsia"/>
+          <w:color w:val="222222"/>
+          <w:sz w:val="20"/>
+          <w:szCs w:val="20"/>
+        </w:rPr>
+        <w:t>。</w:t>
+      </w:r>
+    </w:p>
+    <w:p>
+      <w:pPr>
+        <w:jc w:val="left"/>
+        <w:rPr>
+          <w:rFonts w:ascii="宋体" w:eastAsia="宋体" w:hAnsi="宋体"/>
+          <w:szCs w:val="21"/>
+        </w:rPr>
+      </w:pPr>
+    </w:p>
+    <w:p>
+      <w:pPr>
+        <w:jc w:val="left"/>
+        <w:rPr>
+          <w:rFonts w:ascii="宋体" w:eastAsia="宋体" w:hAnsi="宋体"/>
+          <w:szCs w:val="21"/>
+        </w:rPr>
+      </w:pPr>
+    </w:p>
+    <w:p>
+      <w:pPr>
+        <w:jc w:val="left"/>
+        <w:rPr>
+          <w:rFonts w:ascii="宋体" w:eastAsia="宋体" w:hAnsi="宋体"/>
+          <w:szCs w:val="21"/>
+        </w:rPr>
+      </w:pPr>
+    </w:p>
+    <w:p>
+      <w:pPr>
+        <w:jc w:val="left"/>
+        <w:rPr>
+          <w:rFonts w:ascii="宋体" w:eastAsia="宋体" w:hAnsi="宋体"/>
+          <w:szCs w:val="21"/>
+        </w:rPr>
+      </w:pPr>
+    </w:p>
+    <w:p>
+      <w:pPr>
+        <w:jc w:val="left"/>
+        <w:rPr>
+          <w:rFonts w:ascii="宋体" w:eastAsia="宋体" w:hAnsi="宋体"/>
+          <w:szCs w:val="21"/>
+        </w:rPr>
+      </w:pPr>
+    </w:p>
+    <w:p>
+      <w:pPr>
+        <w:jc w:val="left"/>
+        <w:rPr>
+          <w:rFonts w:ascii="宋体" w:eastAsia="宋体" w:hAnsi="宋体"/>
+          <w:szCs w:val="21"/>
+        </w:rPr>
+      </w:pPr>
+    </w:p>
+    <w:p>
+      <w:pPr>
+        <w:jc w:val="left"/>
+        <w:rPr>
+          <w:rFonts w:ascii="宋体" w:eastAsia="宋体" w:hAnsi="宋体" w:hint="eastAsia"/>
+          <w:szCs w:val="21"/>
+        </w:rPr>
+      </w:pPr>
+    </w:p>
+    <w:p>
+      <w:pPr>
+        <w:jc w:val="left"/>
+        <w:rPr>
+          <w:rFonts w:ascii="宋体" w:eastAsia="宋体" w:hAnsi="宋体"/>
+          <w:szCs w:val="21"/>
+        </w:rPr>
+      </w:pPr>
+    </w:p>
+    <w:p>
+      <w:pPr>
+        <w:jc w:val="left"/>
+        <w:rPr>
+          <w:rFonts w:ascii="宋体" w:eastAsia="宋体" w:hAnsi="宋体"/>
+          <w:szCs w:val="21"/>
+        </w:rPr>
+      </w:pPr>
+    </w:p>
+    <w:p>
+      <w:pPr>
+        <w:jc w:val="left"/>
+        <w:rPr>
+          <w:rFonts w:ascii="宋体" w:eastAsia="宋体" w:hAnsi="宋体"/>
+          <w:szCs w:val="21"/>
+        </w:rPr>
+      </w:pPr>
+    </w:p>
+    <w:p>
+      <w:pPr>
+        <w:jc w:val="left"/>
+        <w:rPr>
+          <w:rFonts w:ascii="宋体" w:eastAsia="宋体" w:hAnsi="宋体"/>
+          <w:szCs w:val="21"/>
+        </w:rPr>
+      </w:pPr>
+    </w:p>
+    <w:p>
+      <w:pPr>
+        <w:jc w:val="left"/>
+        <w:rPr>
+          <w:rFonts w:ascii="宋体" w:eastAsia="宋体" w:hAnsi="宋体"/>
+          <w:szCs w:val="21"/>
+        </w:rPr>
+      </w:pPr>
+    </w:p>
+    <w:p>
+      <w:pPr>
+        <w:jc w:val="left"/>
+        <w:rPr>
+          <w:rFonts w:ascii="宋体" w:eastAsia="宋体" w:hAnsi="宋体"/>
+          <w:szCs w:val="21"/>
+        </w:rPr>
+      </w:pPr>
+    </w:p>
+    <w:p>
+      <w:pPr>
+        <w:jc w:val="left"/>
+        <w:rPr>
+          <w:rFonts w:ascii="宋体" w:eastAsia="宋体" w:hAnsi="宋体"/>
+          <w:szCs w:val="21"/>
+        </w:rPr>
+      </w:pPr>
+    </w:p>
+    <w:p>
+      <w:pPr>
+        <w:jc w:val="left"/>
+        <w:rPr>
+          <w:rFonts w:ascii="宋体" w:eastAsia="宋体" w:hAnsi="宋体"/>
+          <w:szCs w:val="21"/>
+        </w:rPr>
+      </w:pPr>
+    </w:p>
+    <w:p>
+      <w:pPr>
+        <w:jc w:val="left"/>
+        <w:rPr>
+          <w:rFonts w:ascii="宋体" w:eastAsia="宋体" w:hAnsi="宋体"/>
+          <w:szCs w:val="21"/>
+        </w:rPr>
+      </w:pPr>
+    </w:p>
+    <w:p>
+      <w:pPr>
+        <w:jc w:val="left"/>
+        <w:rPr>
+          <w:rFonts w:ascii="宋体" w:eastAsia="宋体" w:hAnsi="宋体"/>
+          <w:szCs w:val="21"/>
+        </w:rPr>
+      </w:pPr>
+    </w:p>
+    <w:p>
+      <w:pPr>
+        <w:jc w:val="left"/>
+        <w:rPr>
+          <w:rFonts w:ascii="宋体" w:eastAsia="宋体" w:hAnsi="宋体" w:hint="eastAsia"/>
+          <w:szCs w:val="21"/>
+        </w:rPr>
+      </w:pPr>
+    </w:p>
+    <w:p>
+      <w:pPr>
+        <w:jc w:val="left"/>
+        <w:rPr>
+          <w:rFonts w:ascii="宋体" w:eastAsia="宋体" w:hAnsi="宋体"/>
+          <w:szCs w:val="21"/>
+        </w:rPr>
+      </w:pPr>
+      <w:r>
+        <w:rPr>
+          <w:rFonts w:ascii="宋体" w:eastAsia="宋体" w:hAnsi="宋体"/>
+          <w:szCs w:val="21"/>
+        </w:rPr>
+        <w:tab/>
+      </w:r>
+    </w:p>
+    <w:p>
+      <w:pPr>
+        <w:jc w:val="left"/>
+        <w:rPr>
+          <w:rFonts w:ascii="宋体" w:eastAsia="宋体" w:hAnsi="宋体"/>
+          <w:szCs w:val="21"/>
+        </w:rPr>
+      </w:pPr>
+    </w:p>
+    <w:p>
+      <w:pPr>
         <w:widowControl/>
         <w:jc w:val="left"/>
         <w:rPr>
-          <w:rFonts w:ascii="宋体" w:eastAsia="宋体" w:hAnsi="宋体"/>
+          <w:rFonts w:ascii="宋体" w:eastAsia="宋体" w:hAnsi="宋体" w:hint="eastAsia"/>
           <w:szCs w:val="21"/>
         </w:rPr>
       </w:pPr>
@@ -1909,6 +4128,336 @@
         </w:rPr>
         <w:t>原理</w:t>
       </w:r>
+    </w:p>
+    <w:p>
+      <w:pPr>
+        <w:jc w:val="left"/>
+        <w:rPr>
+          <w:rFonts w:ascii="宋体" w:eastAsia="宋体" w:hAnsi="宋体"/>
+          <w:szCs w:val="21"/>
+        </w:rPr>
+      </w:pPr>
+      <w:r>
+        <w:rPr>
+          <w:rFonts w:ascii="宋体" w:eastAsia="宋体" w:hAnsi="宋体"/>
+          <w:szCs w:val="21"/>
+        </w:rPr>
+        <w:tab/>
+      </w:r>
+      <w:r>
+        <w:rPr>
+          <w:rFonts w:ascii="宋体" w:eastAsia="宋体" w:hAnsi="宋体" w:hint="eastAsia"/>
+          <w:szCs w:val="21"/>
+        </w:rPr>
+        <w:t>经过</w:t>
+      </w:r>
+      <w:r>
+        <w:rPr>
+          <w:rFonts w:ascii="宋体" w:eastAsia="宋体" w:hAnsi="宋体"/>
+          <w:szCs w:val="21"/>
+        </w:rPr>
+        <w:t>分析，我们建立了</w:t>
+      </w:r>
+      <w:r>
+        <w:rPr>
+          <w:rFonts w:ascii="宋体" w:eastAsia="宋体" w:hAnsi="宋体" w:hint="eastAsia"/>
+          <w:szCs w:val="21"/>
+        </w:rPr>
+        <w:t>以下</w:t>
+      </w:r>
+      <w:r>
+        <w:rPr>
+          <w:rFonts w:ascii="宋体" w:eastAsia="宋体" w:hAnsi="宋体"/>
+          <w:szCs w:val="21"/>
+        </w:rPr>
+        <w:t>几个Model</w:t>
+      </w:r>
+      <w:r>
+        <w:rPr>
+          <w:rFonts w:ascii="宋体" w:eastAsia="宋体" w:hAnsi="宋体" w:hint="eastAsia"/>
+          <w:szCs w:val="21"/>
+        </w:rPr>
+        <w:t>表示</w:t>
+      </w:r>
+      <w:r>
+        <w:rPr>
+          <w:rFonts w:ascii="宋体" w:eastAsia="宋体" w:hAnsi="宋体"/>
+          <w:szCs w:val="21"/>
+        </w:rPr>
+        <w:t>App</w:t>
+      </w:r>
+      <w:r>
+        <w:rPr>
+          <w:rFonts w:ascii="宋体" w:eastAsia="宋体" w:hAnsi="宋体" w:hint="eastAsia"/>
+          <w:szCs w:val="21"/>
+        </w:rPr>
+        <w:t>的数据</w:t>
+      </w:r>
+      <w:r>
+        <w:rPr>
+          <w:rFonts w:ascii="宋体" w:eastAsia="宋体" w:hAnsi="宋体"/>
+          <w:szCs w:val="21"/>
+        </w:rPr>
+        <w:t>结构，分别是</w:t>
+      </w:r>
+      <w:r>
+        <w:rPr>
+          <w:rFonts w:ascii="宋体" w:eastAsia="宋体" w:hAnsi="宋体" w:hint="eastAsia"/>
+          <w:szCs w:val="21"/>
+        </w:rPr>
+        <w:t>Condition，</w:t>
+      </w:r>
+      <w:r>
+        <w:rPr>
+          <w:rFonts w:ascii="宋体" w:eastAsia="宋体" w:hAnsi="宋体"/>
+          <w:szCs w:val="21"/>
+        </w:rPr>
+        <w:t>Action</w:t>
+      </w:r>
+      <w:r>
+        <w:rPr>
+          <w:rFonts w:ascii="宋体" w:eastAsia="宋体" w:hAnsi="宋体" w:hint="eastAsia"/>
+          <w:szCs w:val="21"/>
+        </w:rPr>
+        <w:t>，</w:t>
+      </w:r>
+      <w:r>
+        <w:rPr>
+          <w:rFonts w:ascii="宋体" w:eastAsia="宋体" w:hAnsi="宋体"/>
+          <w:szCs w:val="21"/>
+        </w:rPr>
+        <w:t>Scene和Event。其中</w:t>
+      </w:r>
+      <w:r>
+        <w:rPr>
+          <w:rFonts w:ascii="宋体" w:eastAsia="宋体" w:hAnsi="宋体" w:hint="eastAsia"/>
+          <w:szCs w:val="21"/>
+        </w:rPr>
+        <w:t>Event用于</w:t>
+      </w:r>
+      <w:r>
+        <w:rPr>
+          <w:rFonts w:ascii="宋体" w:eastAsia="宋体" w:hAnsi="宋体"/>
+          <w:szCs w:val="21"/>
+        </w:rPr>
+        <w:t>在</w:t>
+      </w:r>
+      <w:proofErr w:type="spellStart"/>
+      <w:r>
+        <w:rPr>
+          <w:rFonts w:ascii="宋体" w:eastAsia="宋体" w:hAnsi="宋体"/>
+          <w:szCs w:val="21"/>
+        </w:rPr>
+        <w:t>EventBus</w:t>
+      </w:r>
+      <w:proofErr w:type="spellEnd"/>
+      <w:r>
+        <w:rPr>
+          <w:rFonts w:ascii="宋体" w:eastAsia="宋体" w:hAnsi="宋体" w:hint="eastAsia"/>
+          <w:szCs w:val="21"/>
+        </w:rPr>
+        <w:t>中</w:t>
+      </w:r>
+      <w:r>
+        <w:rPr>
+          <w:rFonts w:ascii="宋体" w:eastAsia="宋体" w:hAnsi="宋体"/>
+          <w:szCs w:val="21"/>
+        </w:rPr>
+        <w:t>传递</w:t>
+      </w:r>
+      <w:r>
+        <w:rPr>
+          <w:rFonts w:ascii="宋体" w:eastAsia="宋体" w:hAnsi="宋体" w:hint="eastAsia"/>
+          <w:szCs w:val="21"/>
+        </w:rPr>
+        <w:t>消息，携带</w:t>
+      </w:r>
+      <w:r>
+        <w:rPr>
+          <w:rFonts w:ascii="宋体" w:eastAsia="宋体" w:hAnsi="宋体"/>
+          <w:szCs w:val="21"/>
+        </w:rPr>
+        <w:t>了</w:t>
+      </w:r>
+      <w:r>
+        <w:rPr>
+          <w:rFonts w:ascii="宋体" w:eastAsia="宋体" w:hAnsi="宋体" w:hint="eastAsia"/>
+          <w:szCs w:val="21"/>
+        </w:rPr>
+        <w:t>事件</w:t>
+      </w:r>
+      <w:r>
+        <w:rPr>
+          <w:rFonts w:ascii="宋体" w:eastAsia="宋体" w:hAnsi="宋体"/>
+          <w:szCs w:val="21"/>
+        </w:rPr>
+        <w:t>类型</w:t>
+      </w:r>
+      <w:r>
+        <w:rPr>
+          <w:rFonts w:ascii="宋体" w:eastAsia="宋体" w:hAnsi="宋体" w:hint="eastAsia"/>
+          <w:szCs w:val="21"/>
+        </w:rPr>
+        <w:t>及</w:t>
+      </w:r>
+      <w:r>
+        <w:rPr>
+          <w:rFonts w:ascii="宋体" w:eastAsia="宋体" w:hAnsi="宋体"/>
+          <w:szCs w:val="21"/>
+        </w:rPr>
+        <w:t>其参数。</w:t>
+      </w:r>
+      <w:r>
+        <w:rPr>
+          <w:rFonts w:ascii="宋体" w:eastAsia="宋体" w:hAnsi="宋体" w:hint="eastAsia"/>
+          <w:szCs w:val="21"/>
+        </w:rPr>
+        <w:t>Condition是</w:t>
+      </w:r>
+      <w:r>
+        <w:rPr>
+          <w:rFonts w:ascii="宋体" w:eastAsia="宋体" w:hAnsi="宋体"/>
+          <w:szCs w:val="21"/>
+        </w:rPr>
+        <w:t>对一个条件的抽象，</w:t>
+      </w:r>
+      <w:r>
+        <w:rPr>
+          <w:rFonts w:ascii="宋体" w:eastAsia="宋体" w:hAnsi="宋体" w:hint="eastAsia"/>
+          <w:szCs w:val="21"/>
+        </w:rPr>
+        <w:t>包含</w:t>
+      </w:r>
+      <w:r>
+        <w:rPr>
+          <w:rFonts w:ascii="宋体" w:eastAsia="宋体" w:hAnsi="宋体"/>
+          <w:szCs w:val="21"/>
+        </w:rPr>
+        <w:t>条件的</w:t>
+      </w:r>
+      <w:r>
+        <w:rPr>
+          <w:rFonts w:ascii="宋体" w:eastAsia="宋体" w:hAnsi="宋体" w:hint="eastAsia"/>
+          <w:szCs w:val="21"/>
+        </w:rPr>
+        <w:t>状态</w:t>
+      </w:r>
+      <w:r>
+        <w:rPr>
+          <w:rFonts w:ascii="宋体" w:eastAsia="宋体" w:hAnsi="宋体"/>
+          <w:szCs w:val="21"/>
+        </w:rPr>
+        <w:t>，参数等信息。Action是各种操作的</w:t>
+      </w:r>
+      <w:r>
+        <w:rPr>
+          <w:rFonts w:ascii="宋体" w:eastAsia="宋体" w:hAnsi="宋体" w:hint="eastAsia"/>
+          <w:szCs w:val="21"/>
+        </w:rPr>
+        <w:t>抽象</w:t>
+      </w:r>
+      <w:r>
+        <w:rPr>
+          <w:rFonts w:ascii="宋体" w:eastAsia="宋体" w:hAnsi="宋体"/>
+          <w:szCs w:val="21"/>
+        </w:rPr>
+        <w:t>表示</w:t>
+      </w:r>
+      <w:r>
+        <w:rPr>
+          <w:rFonts w:ascii="宋体" w:eastAsia="宋体" w:hAnsi="宋体" w:hint="eastAsia"/>
+          <w:szCs w:val="21"/>
+        </w:rPr>
+        <w:t>，泛指</w:t>
+      </w:r>
+      <w:r>
+        <w:rPr>
+          <w:rFonts w:ascii="宋体" w:eastAsia="宋体" w:hAnsi="宋体"/>
+          <w:szCs w:val="21"/>
+        </w:rPr>
+        <w:t>一个可以执行的操作，例如修改系统某项设置，发短信，播放音乐等等。Scene</w:t>
+      </w:r>
+      <w:r>
+        <w:rPr>
+          <w:rFonts w:ascii="宋体" w:eastAsia="宋体" w:hAnsi="宋体" w:hint="eastAsia"/>
+          <w:szCs w:val="21"/>
+        </w:rPr>
+        <w:t>表示情景</w:t>
+      </w:r>
+      <w:r>
+        <w:rPr>
+          <w:rFonts w:ascii="宋体" w:eastAsia="宋体" w:hAnsi="宋体"/>
+          <w:szCs w:val="21"/>
+        </w:rPr>
+        <w:t>，一个情景是由若干个</w:t>
+      </w:r>
+      <w:r>
+        <w:rPr>
+          <w:rFonts w:ascii="宋体" w:eastAsia="宋体" w:hAnsi="宋体" w:hint="eastAsia"/>
+          <w:szCs w:val="21"/>
+        </w:rPr>
+        <w:t>Condition</w:t>
+      </w:r>
+      <w:r>
+        <w:rPr>
+          <w:rFonts w:ascii="宋体" w:eastAsia="宋体" w:hAnsi="宋体"/>
+          <w:szCs w:val="21"/>
+        </w:rPr>
+        <w:t>和若干个</w:t>
+      </w:r>
+      <w:r>
+        <w:rPr>
+          <w:rFonts w:ascii="宋体" w:eastAsia="宋体" w:hAnsi="宋体" w:hint="eastAsia"/>
+          <w:szCs w:val="21"/>
+        </w:rPr>
+        <w:t>Action组成</w:t>
+      </w:r>
+      <w:r>
+        <w:rPr>
+          <w:rFonts w:ascii="宋体" w:eastAsia="宋体" w:hAnsi="宋体"/>
+          <w:szCs w:val="21"/>
+        </w:rPr>
+        <w:t>的。当且</w:t>
+      </w:r>
+      <w:r>
+        <w:rPr>
+          <w:rFonts w:ascii="宋体" w:eastAsia="宋体" w:hAnsi="宋体" w:hint="eastAsia"/>
+          <w:szCs w:val="21"/>
+        </w:rPr>
+        <w:t>仅当所有</w:t>
+      </w:r>
+      <w:r>
+        <w:rPr>
+          <w:rFonts w:ascii="宋体" w:eastAsia="宋体" w:hAnsi="宋体"/>
+          <w:szCs w:val="21"/>
+        </w:rPr>
+        <w:t>Condition都满足的时候，该情景的Action才会执行。下面</w:t>
+      </w:r>
+      <w:r>
+        <w:rPr>
+          <w:rFonts w:ascii="宋体" w:eastAsia="宋体" w:hAnsi="宋体" w:hint="eastAsia"/>
+          <w:szCs w:val="21"/>
+        </w:rPr>
+        <w:t>详细</w:t>
+      </w:r>
+      <w:r>
+        <w:rPr>
+          <w:rFonts w:ascii="宋体" w:eastAsia="宋体" w:hAnsi="宋体"/>
+          <w:szCs w:val="21"/>
+        </w:rPr>
+        <w:t>讨论个Model的定义：</w:t>
+      </w:r>
+    </w:p>
+    <w:p>
+      <w:pPr>
+        <w:jc w:val="left"/>
+        <w:rPr>
+          <w:rFonts w:ascii="宋体" w:eastAsia="宋体" w:hAnsi="宋体" w:hint="eastAsia"/>
+          <w:szCs w:val="21"/>
+        </w:rPr>
+      </w:pPr>
+      <w:bookmarkStart w:id="0" w:name="_GoBack"/>
+      <w:bookmarkEnd w:id="0"/>
     </w:p>
     <w:sectPr>
       <w:pgSz w:w="11906" w:h="16838"/>

</xml_diff>

<commit_message>
Move location staff out of WorkerService.
</commit_message>
<xml_diff>
--- a/doc/论文(初稿).docx
+++ b/doc/论文(初稿).docx
@@ -1,6 +1,6 @@
 
 <file path=word/document.xml><?xml version="1.0" encoding="utf-8"?>
-<w:document xmlns:wpc="http://schemas.microsoft.com/office/word/2010/wordprocessingCanvas" xmlns:mc="http://schemas.openxmlformats.org/markup-compatibility/2006" xmlns:o="urn:schemas-microsoft-com:office:office" xmlns:r="http://schemas.openxmlformats.org/officeDocument/2006/relationships" xmlns:m="http://schemas.openxmlformats.org/officeDocument/2006/math" xmlns:v="urn:schemas-microsoft-com:vml" xmlns:wp14="http://schemas.microsoft.com/office/word/2010/wordprocessingDrawing" xmlns:wp="http://schemas.openxmlformats.org/drawingml/2006/wordprocessingDrawing" xmlns:w10="urn:schemas-microsoft-com:office:word" xmlns:w="http://schemas.openxmlformats.org/wordprocessingml/2006/main" xmlns:w14="http://schemas.microsoft.com/office/word/2010/wordml" xmlns:w15="http://schemas.microsoft.com/office/word/2012/wordml" xmlns:wpg="http://schemas.microsoft.com/office/word/2010/wordprocessingGroup" xmlns:wpi="http://schemas.microsoft.com/office/word/2010/wordprocessingInk" xmlns:wne="http://schemas.microsoft.com/office/word/2006/wordml" xmlns:wps="http://schemas.microsoft.com/office/word/2010/wordprocessingShape" mc:Ignorable="w14 w15 wp14">
+<w:document xmlns:wpc="http://schemas.microsoft.com/office/word/2010/wordprocessingCanvas" xmlns:mc="http://schemas.openxmlformats.org/markup-compatibility/2006" xmlns:o="urn:schemas-microsoft-com:office:office" xmlns:r="http://schemas.openxmlformats.org/officeDocument/2006/relationships" xmlns:m="http://schemas.openxmlformats.org/officeDocument/2006/math" xmlns:v="urn:schemas-microsoft-com:vml" xmlns:wp14="http://schemas.microsoft.com/office/word/2010/wordprocessingDrawing" xmlns:wp="http://schemas.openxmlformats.org/drawingml/2006/wordprocessingDrawing" xmlns:w10="urn:schemas-microsoft-com:office:word" xmlns:w="http://schemas.openxmlformats.org/wordprocessingml/2006/main" xmlns:w14="http://schemas.microsoft.com/office/word/2010/wordml" xmlns:wpg="http://schemas.microsoft.com/office/word/2010/wordprocessingGroup" xmlns:wpi="http://schemas.microsoft.com/office/word/2010/wordprocessingInk" xmlns:wne="http://schemas.microsoft.com/office/word/2006/wordml" xmlns:wps="http://schemas.microsoft.com/office/word/2010/wordprocessingShape" mc:Ignorable="w14 wp14">
   <w:body>
     <w:p>
       <w:pPr>
@@ -2041,7 +2041,7 @@
       <w:pPr>
         <w:jc w:val="left"/>
         <w:rPr>
-          <w:rFonts w:ascii="宋体" w:eastAsia="宋体" w:hAnsi="宋体" w:hint="eastAsia"/>
+          <w:rFonts w:ascii="宋体" w:eastAsia="宋体" w:hAnsi="宋体"/>
           <w:szCs w:val="21"/>
         </w:rPr>
       </w:pPr>
@@ -2674,7 +2674,6 @@
           <w:noProof/>
           <w:szCs w:val="21"/>
         </w:rPr>
-        <w:lastRenderedPageBreak/>
         <w:drawing>
           <wp:anchor distT="0" distB="0" distL="114300" distR="114300" simplePos="0" relativeHeight="251659264" behindDoc="0" locked="0" layoutInCell="1" allowOverlap="1" wp14:anchorId="6E890EFA" wp14:editId="1B107B7E">
             <wp:simplePos x="0" y="0"/>
@@ -2701,7 +2700,7 @@
                     </pic:cNvPicPr>
                   </pic:nvPicPr>
                   <pic:blipFill>
-                    <a:blip r:embed="rId4">
+                    <a:blip r:embed="rId5">
                       <a:extLst>
                         <a:ext uri="{28A0092B-C50C-407E-A947-70E740481C1C}">
                           <a14:useLocalDpi xmlns:a14="http://schemas.microsoft.com/office/drawing/2010/main" val="0"/>
@@ -2855,7 +2854,7 @@
       <w:pPr>
         <w:jc w:val="left"/>
         <w:rPr>
-          <w:rFonts w:ascii="宋体" w:eastAsia="宋体" w:hAnsi="宋体" w:hint="eastAsia"/>
+          <w:rFonts w:ascii="宋体" w:eastAsia="宋体" w:hAnsi="宋体"/>
           <w:szCs w:val="21"/>
         </w:rPr>
       </w:pPr>
@@ -2883,7 +2882,7 @@
                     </pic:cNvPicPr>
                   </pic:nvPicPr>
                   <pic:blipFill>
-                    <a:blip r:embed="rId5">
+                    <a:blip r:embed="rId6">
                       <a:extLst>
                         <a:ext uri="{28A0092B-C50C-407E-A947-70E740481C1C}">
                           <a14:useLocalDpi xmlns:a14="http://schemas.microsoft.com/office/drawing/2010/main" val="0"/>
@@ -2919,7 +2918,7 @@
       <w:pPr>
         <w:jc w:val="left"/>
         <w:rPr>
-          <w:rFonts w:ascii="宋体" w:eastAsia="宋体" w:hAnsi="宋体" w:hint="eastAsia"/>
+          <w:rFonts w:ascii="宋体" w:eastAsia="宋体" w:hAnsi="宋体"/>
           <w:szCs w:val="21"/>
         </w:rPr>
       </w:pPr>
@@ -3218,7 +3217,6 @@
           <w:sz w:val="20"/>
           <w:szCs w:val="20"/>
         </w:rPr>
-        <w:lastRenderedPageBreak/>
         <w:t xml:space="preserve">1. </w:t>
       </w:r>
       <w:r>
@@ -3695,21 +3693,57 @@
       <w:pPr>
         <w:jc w:val="left"/>
         <w:rPr>
+          <w:rFonts w:ascii="Helvetica" w:hAnsi="Helvetica" w:cs="Helvetica"/>
+          <w:color w:val="222222"/>
+          <w:sz w:val="20"/>
+          <w:szCs w:val="20"/>
+        </w:rPr>
+      </w:pPr>
+    </w:p>
+    <w:p>
+      <w:pPr>
+        <w:jc w:val="left"/>
+        <w:rPr>
+          <w:rFonts w:ascii="宋体" w:eastAsia="宋体" w:hAnsi="宋体"/>
+          <w:szCs w:val="21"/>
+        </w:rPr>
+      </w:pPr>
+      <w:r>
+        <w:rPr>
           <w:rFonts w:ascii="Helvetica" w:hAnsi="Helvetica" w:cs="Helvetica" w:hint="eastAsia"/>
           <w:color w:val="222222"/>
           <w:sz w:val="20"/>
           <w:szCs w:val="20"/>
         </w:rPr>
-      </w:pPr>
-    </w:p>
-    <w:p>
-      <w:pPr>
-        <w:jc w:val="left"/>
-        <w:rPr>
-          <w:rFonts w:ascii="宋体" w:eastAsia="宋体" w:hAnsi="宋体" w:hint="eastAsia"/>
-          <w:szCs w:val="21"/>
-        </w:rPr>
-      </w:pPr>
+        <w:t>从</w:t>
+      </w:r>
+      <w:r>
+        <w:rPr>
+          <w:rFonts w:ascii="Helvetica" w:hAnsi="Helvetica" w:cs="Helvetica"/>
+          <w:color w:val="222222"/>
+          <w:sz w:val="20"/>
+          <w:szCs w:val="20"/>
+        </w:rPr>
+        <w:t>以上几个需求看来，</w:t>
+      </w:r>
+      <w:r>
+        <w:rPr>
+          <w:rFonts w:ascii="Helvetica" w:hAnsi="Helvetica" w:cs="Helvetica"/>
+          <w:color w:val="222222"/>
+          <w:sz w:val="20"/>
+          <w:szCs w:val="20"/>
+        </w:rPr>
+        <w:t>App</w:t>
+      </w:r>
+      <w:r>
+        <w:rPr>
+          <w:rFonts w:ascii="Helvetica" w:hAnsi="Helvetica" w:cs="Helvetica"/>
+          <w:color w:val="222222"/>
+          <w:sz w:val="20"/>
+          <w:szCs w:val="20"/>
+        </w:rPr>
+        <w:t>应该</w:t>
+      </w:r>
       <w:r>
         <w:rPr>
           <w:rFonts w:ascii="Helvetica" w:hAnsi="Helvetica" w:cs="Helvetica" w:hint="eastAsia"/>
@@ -3717,34 +3751,16 @@
           <w:sz w:val="20"/>
           <w:szCs w:val="20"/>
         </w:rPr>
-        <w:t>从</w:t>
-      </w:r>
-      <w:r>
-        <w:rPr>
-          <w:rFonts w:ascii="Helvetica" w:hAnsi="Helvetica" w:cs="Helvetica"/>
-          <w:color w:val="222222"/>
-          <w:sz w:val="20"/>
-          <w:szCs w:val="20"/>
-        </w:rPr>
-        <w:t>以上几个需求看来，</w:t>
-      </w:r>
-      <w:r>
-        <w:rPr>
-          <w:rFonts w:ascii="Helvetica" w:hAnsi="Helvetica" w:cs="Helvetica"/>
-          <w:color w:val="222222"/>
-          <w:sz w:val="20"/>
-          <w:szCs w:val="20"/>
-        </w:rPr>
-        <w:t>App</w:t>
-      </w:r>
-      <w:r>
-        <w:rPr>
-          <w:rFonts w:ascii="Helvetica" w:hAnsi="Helvetica" w:cs="Helvetica"/>
-          <w:color w:val="222222"/>
-          <w:sz w:val="20"/>
-          <w:szCs w:val="20"/>
-        </w:rPr>
-        <w:t>应该</w:t>
+        <w:t>具备</w:t>
+      </w:r>
+      <w:r>
+        <w:rPr>
+          <w:rFonts w:ascii="Helvetica" w:hAnsi="Helvetica" w:cs="Helvetica"/>
+          <w:color w:val="222222"/>
+          <w:sz w:val="20"/>
+          <w:szCs w:val="20"/>
+        </w:rPr>
+        <w:t>修改系统的各项</w:t>
       </w:r>
       <w:r>
         <w:rPr>
@@ -3753,16 +3769,16 @@
           <w:sz w:val="20"/>
           <w:szCs w:val="20"/>
         </w:rPr>
-        <w:t>具备</w:t>
-      </w:r>
-      <w:r>
-        <w:rPr>
-          <w:rFonts w:ascii="Helvetica" w:hAnsi="Helvetica" w:cs="Helvetica"/>
-          <w:color w:val="222222"/>
-          <w:sz w:val="20"/>
-          <w:szCs w:val="20"/>
-        </w:rPr>
-        <w:t>修改系统的各项</w:t>
+        <w:t>设置</w:t>
+      </w:r>
+      <w:r>
+        <w:rPr>
+          <w:rFonts w:ascii="Helvetica" w:hAnsi="Helvetica" w:cs="Helvetica"/>
+          <w:color w:val="222222"/>
+          <w:sz w:val="20"/>
+          <w:szCs w:val="20"/>
+        </w:rPr>
+        <w:t>的能力，</w:t>
       </w:r>
       <w:r>
         <w:rPr>
@@ -3771,16 +3787,16 @@
           <w:sz w:val="20"/>
           <w:szCs w:val="20"/>
         </w:rPr>
-        <w:t>设置</w:t>
-      </w:r>
-      <w:r>
-        <w:rPr>
-          <w:rFonts w:ascii="Helvetica" w:hAnsi="Helvetica" w:cs="Helvetica"/>
-          <w:color w:val="222222"/>
-          <w:sz w:val="20"/>
-          <w:szCs w:val="20"/>
-        </w:rPr>
-        <w:t>的能力，</w:t>
+        <w:t>并且</w:t>
+      </w:r>
+      <w:r>
+        <w:rPr>
+          <w:rFonts w:ascii="Helvetica" w:hAnsi="Helvetica" w:cs="Helvetica"/>
+          <w:color w:val="222222"/>
+          <w:sz w:val="20"/>
+          <w:szCs w:val="20"/>
+        </w:rPr>
+        <w:t>能</w:t>
       </w:r>
       <w:r>
         <w:rPr>
@@ -3789,7 +3805,43 @@
           <w:sz w:val="20"/>
           <w:szCs w:val="20"/>
         </w:rPr>
-        <w:t>并且</w:t>
+        <w:t>定时</w:t>
+      </w:r>
+      <w:r>
+        <w:rPr>
+          <w:rFonts w:ascii="Helvetica" w:hAnsi="Helvetica" w:cs="Helvetica"/>
+          <w:color w:val="222222"/>
+          <w:sz w:val="20"/>
+          <w:szCs w:val="20"/>
+        </w:rPr>
+        <w:t>的</w:t>
+      </w:r>
+      <w:r>
+        <w:rPr>
+          <w:rFonts w:ascii="Helvetica" w:hAnsi="Helvetica" w:cs="Helvetica" w:hint="eastAsia"/>
+          <w:color w:val="222222"/>
+          <w:sz w:val="20"/>
+          <w:szCs w:val="20"/>
+        </w:rPr>
+        <w:t>检测</w:t>
+      </w:r>
+      <w:r>
+        <w:rPr>
+          <w:rFonts w:ascii="Helvetica" w:hAnsi="Helvetica" w:cs="Helvetica"/>
+          <w:color w:val="222222"/>
+          <w:sz w:val="20"/>
+          <w:szCs w:val="20"/>
+        </w:rPr>
+        <w:t>系统的状态</w:t>
+      </w:r>
+      <w:r>
+        <w:rPr>
+          <w:rFonts w:ascii="Helvetica" w:hAnsi="Helvetica" w:cs="Helvetica" w:hint="eastAsia"/>
+          <w:color w:val="222222"/>
+          <w:sz w:val="20"/>
+          <w:szCs w:val="20"/>
+        </w:rPr>
+        <w:t>，</w:t>
       </w:r>
       <w:r>
         <w:rPr>
@@ -3807,16 +3859,16 @@
           <w:sz w:val="20"/>
           <w:szCs w:val="20"/>
         </w:rPr>
-        <w:t>定时</w:t>
-      </w:r>
-      <w:r>
-        <w:rPr>
-          <w:rFonts w:ascii="Helvetica" w:hAnsi="Helvetica" w:cs="Helvetica"/>
-          <w:color w:val="222222"/>
-          <w:sz w:val="20"/>
-          <w:szCs w:val="20"/>
-        </w:rPr>
-        <w:t>的</w:t>
+        <w:t>在</w:t>
+      </w:r>
+      <w:r>
+        <w:rPr>
+          <w:rFonts w:ascii="Helvetica" w:hAnsi="Helvetica" w:cs="Helvetica"/>
+          <w:color w:val="222222"/>
+          <w:sz w:val="20"/>
+          <w:szCs w:val="20"/>
+        </w:rPr>
+        <w:t>后台常驻系统</w:t>
       </w:r>
       <w:r>
         <w:rPr>
@@ -3825,60 +3877,6 @@
           <w:sz w:val="20"/>
           <w:szCs w:val="20"/>
         </w:rPr>
-        <w:t>检测</w:t>
-      </w:r>
-      <w:r>
-        <w:rPr>
-          <w:rFonts w:ascii="Helvetica" w:hAnsi="Helvetica" w:cs="Helvetica"/>
-          <w:color w:val="222222"/>
-          <w:sz w:val="20"/>
-          <w:szCs w:val="20"/>
-        </w:rPr>
-        <w:t>系统的状态</w:t>
-      </w:r>
-      <w:r>
-        <w:rPr>
-          <w:rFonts w:ascii="Helvetica" w:hAnsi="Helvetica" w:cs="Helvetica" w:hint="eastAsia"/>
-          <w:color w:val="222222"/>
-          <w:sz w:val="20"/>
-          <w:szCs w:val="20"/>
-        </w:rPr>
-        <w:t>，</w:t>
-      </w:r>
-      <w:r>
-        <w:rPr>
-          <w:rFonts w:ascii="Helvetica" w:hAnsi="Helvetica" w:cs="Helvetica"/>
-          <w:color w:val="222222"/>
-          <w:sz w:val="20"/>
-          <w:szCs w:val="20"/>
-        </w:rPr>
-        <w:t>能</w:t>
-      </w:r>
-      <w:r>
-        <w:rPr>
-          <w:rFonts w:ascii="Helvetica" w:hAnsi="Helvetica" w:cs="Helvetica" w:hint="eastAsia"/>
-          <w:color w:val="222222"/>
-          <w:sz w:val="20"/>
-          <w:szCs w:val="20"/>
-        </w:rPr>
-        <w:t>在</w:t>
-      </w:r>
-      <w:r>
-        <w:rPr>
-          <w:rFonts w:ascii="Helvetica" w:hAnsi="Helvetica" w:cs="Helvetica"/>
-          <w:color w:val="222222"/>
-          <w:sz w:val="20"/>
-          <w:szCs w:val="20"/>
-        </w:rPr>
-        <w:t>后台常驻系统</w:t>
-      </w:r>
-      <w:r>
-        <w:rPr>
-          <w:rFonts w:ascii="Helvetica" w:hAnsi="Helvetica" w:cs="Helvetica" w:hint="eastAsia"/>
-          <w:color w:val="222222"/>
-          <w:sz w:val="20"/>
-          <w:szCs w:val="20"/>
-        </w:rPr>
         <w:t>。</w:t>
       </w:r>
     </w:p>
@@ -3908,138 +3906,140 @@
           <w:szCs w:val="21"/>
         </w:rPr>
       </w:pPr>
-    </w:p>
-    <w:p>
-      <w:pPr>
-        <w:jc w:val="left"/>
-        <w:rPr>
-          <w:rFonts w:ascii="宋体" w:eastAsia="宋体" w:hAnsi="宋体"/>
-          <w:szCs w:val="21"/>
-        </w:rPr>
-      </w:pPr>
-    </w:p>
-    <w:p>
-      <w:pPr>
-        <w:jc w:val="left"/>
-        <w:rPr>
-          <w:rFonts w:ascii="宋体" w:eastAsia="宋体" w:hAnsi="宋体"/>
-          <w:szCs w:val="21"/>
-        </w:rPr>
-      </w:pPr>
-    </w:p>
-    <w:p>
-      <w:pPr>
-        <w:jc w:val="left"/>
-        <w:rPr>
-          <w:rFonts w:ascii="宋体" w:eastAsia="宋体" w:hAnsi="宋体"/>
-          <w:szCs w:val="21"/>
-        </w:rPr>
-      </w:pPr>
-    </w:p>
-    <w:p>
-      <w:pPr>
-        <w:jc w:val="left"/>
-        <w:rPr>
-          <w:rFonts w:ascii="宋体" w:eastAsia="宋体" w:hAnsi="宋体" w:hint="eastAsia"/>
-          <w:szCs w:val="21"/>
-        </w:rPr>
-      </w:pPr>
-    </w:p>
-    <w:p>
-      <w:pPr>
-        <w:jc w:val="left"/>
-        <w:rPr>
-          <w:rFonts w:ascii="宋体" w:eastAsia="宋体" w:hAnsi="宋体"/>
-          <w:szCs w:val="21"/>
-        </w:rPr>
-      </w:pPr>
-    </w:p>
-    <w:p>
-      <w:pPr>
-        <w:jc w:val="left"/>
-        <w:rPr>
-          <w:rFonts w:ascii="宋体" w:eastAsia="宋体" w:hAnsi="宋体"/>
-          <w:szCs w:val="21"/>
-        </w:rPr>
-      </w:pPr>
-    </w:p>
-    <w:p>
-      <w:pPr>
-        <w:jc w:val="left"/>
-        <w:rPr>
-          <w:rFonts w:ascii="宋体" w:eastAsia="宋体" w:hAnsi="宋体"/>
-          <w:szCs w:val="21"/>
-        </w:rPr>
-      </w:pPr>
-    </w:p>
-    <w:p>
-      <w:pPr>
-        <w:jc w:val="left"/>
-        <w:rPr>
-          <w:rFonts w:ascii="宋体" w:eastAsia="宋体" w:hAnsi="宋体"/>
-          <w:szCs w:val="21"/>
-        </w:rPr>
-      </w:pPr>
-    </w:p>
-    <w:p>
-      <w:pPr>
-        <w:jc w:val="left"/>
-        <w:rPr>
-          <w:rFonts w:ascii="宋体" w:eastAsia="宋体" w:hAnsi="宋体"/>
-          <w:szCs w:val="21"/>
-        </w:rPr>
-      </w:pPr>
-    </w:p>
-    <w:p>
-      <w:pPr>
-        <w:jc w:val="left"/>
-        <w:rPr>
-          <w:rFonts w:ascii="宋体" w:eastAsia="宋体" w:hAnsi="宋体"/>
-          <w:szCs w:val="21"/>
-        </w:rPr>
-      </w:pPr>
-    </w:p>
-    <w:p>
-      <w:pPr>
-        <w:jc w:val="left"/>
-        <w:rPr>
-          <w:rFonts w:ascii="宋体" w:eastAsia="宋体" w:hAnsi="宋体"/>
-          <w:szCs w:val="21"/>
-        </w:rPr>
-      </w:pPr>
-    </w:p>
-    <w:p>
-      <w:pPr>
-        <w:jc w:val="left"/>
-        <w:rPr>
-          <w:rFonts w:ascii="宋体" w:eastAsia="宋体" w:hAnsi="宋体"/>
-          <w:szCs w:val="21"/>
-        </w:rPr>
-      </w:pPr>
-    </w:p>
-    <w:p>
-      <w:pPr>
-        <w:jc w:val="left"/>
-        <w:rPr>
-          <w:rFonts w:ascii="宋体" w:eastAsia="宋体" w:hAnsi="宋体"/>
-          <w:szCs w:val="21"/>
-        </w:rPr>
-      </w:pPr>
-    </w:p>
-    <w:p>
-      <w:pPr>
-        <w:jc w:val="left"/>
-        <w:rPr>
-          <w:rFonts w:ascii="宋体" w:eastAsia="宋体" w:hAnsi="宋体"/>
-          <w:szCs w:val="21"/>
-        </w:rPr>
-      </w:pPr>
-    </w:p>
-    <w:p>
-      <w:pPr>
-        <w:jc w:val="left"/>
-        <w:rPr>
-          <w:rFonts w:ascii="宋体" w:eastAsia="宋体" w:hAnsi="宋体" w:hint="eastAsia"/>
+      <w:bookmarkStart w:id="0" w:name="_GoBack"/>
+      <w:bookmarkEnd w:id="0"/>
+    </w:p>
+    <w:p>
+      <w:pPr>
+        <w:jc w:val="left"/>
+        <w:rPr>
+          <w:rFonts w:ascii="宋体" w:eastAsia="宋体" w:hAnsi="宋体"/>
+          <w:szCs w:val="21"/>
+        </w:rPr>
+      </w:pPr>
+    </w:p>
+    <w:p>
+      <w:pPr>
+        <w:jc w:val="left"/>
+        <w:rPr>
+          <w:rFonts w:ascii="宋体" w:eastAsia="宋体" w:hAnsi="宋体"/>
+          <w:szCs w:val="21"/>
+        </w:rPr>
+      </w:pPr>
+    </w:p>
+    <w:p>
+      <w:pPr>
+        <w:jc w:val="left"/>
+        <w:rPr>
+          <w:rFonts w:ascii="宋体" w:eastAsia="宋体" w:hAnsi="宋体"/>
+          <w:szCs w:val="21"/>
+        </w:rPr>
+      </w:pPr>
+    </w:p>
+    <w:p>
+      <w:pPr>
+        <w:jc w:val="left"/>
+        <w:rPr>
+          <w:rFonts w:ascii="宋体" w:eastAsia="宋体" w:hAnsi="宋体"/>
+          <w:szCs w:val="21"/>
+        </w:rPr>
+      </w:pPr>
+    </w:p>
+    <w:p>
+      <w:pPr>
+        <w:jc w:val="left"/>
+        <w:rPr>
+          <w:rFonts w:ascii="宋体" w:eastAsia="宋体" w:hAnsi="宋体"/>
+          <w:szCs w:val="21"/>
+        </w:rPr>
+      </w:pPr>
+    </w:p>
+    <w:p>
+      <w:pPr>
+        <w:jc w:val="left"/>
+        <w:rPr>
+          <w:rFonts w:ascii="宋体" w:eastAsia="宋体" w:hAnsi="宋体"/>
+          <w:szCs w:val="21"/>
+        </w:rPr>
+      </w:pPr>
+    </w:p>
+    <w:p>
+      <w:pPr>
+        <w:jc w:val="left"/>
+        <w:rPr>
+          <w:rFonts w:ascii="宋体" w:eastAsia="宋体" w:hAnsi="宋体"/>
+          <w:szCs w:val="21"/>
+        </w:rPr>
+      </w:pPr>
+    </w:p>
+    <w:p>
+      <w:pPr>
+        <w:jc w:val="left"/>
+        <w:rPr>
+          <w:rFonts w:ascii="宋体" w:eastAsia="宋体" w:hAnsi="宋体"/>
+          <w:szCs w:val="21"/>
+        </w:rPr>
+      </w:pPr>
+    </w:p>
+    <w:p>
+      <w:pPr>
+        <w:jc w:val="left"/>
+        <w:rPr>
+          <w:rFonts w:ascii="宋体" w:eastAsia="宋体" w:hAnsi="宋体"/>
+          <w:szCs w:val="21"/>
+        </w:rPr>
+      </w:pPr>
+    </w:p>
+    <w:p>
+      <w:pPr>
+        <w:jc w:val="left"/>
+        <w:rPr>
+          <w:rFonts w:ascii="宋体" w:eastAsia="宋体" w:hAnsi="宋体"/>
+          <w:szCs w:val="21"/>
+        </w:rPr>
+      </w:pPr>
+    </w:p>
+    <w:p>
+      <w:pPr>
+        <w:jc w:val="left"/>
+        <w:rPr>
+          <w:rFonts w:ascii="宋体" w:eastAsia="宋体" w:hAnsi="宋体"/>
+          <w:szCs w:val="21"/>
+        </w:rPr>
+      </w:pPr>
+    </w:p>
+    <w:p>
+      <w:pPr>
+        <w:jc w:val="left"/>
+        <w:rPr>
+          <w:rFonts w:ascii="宋体" w:eastAsia="宋体" w:hAnsi="宋体"/>
+          <w:szCs w:val="21"/>
+        </w:rPr>
+      </w:pPr>
+    </w:p>
+    <w:p>
+      <w:pPr>
+        <w:jc w:val="left"/>
+        <w:rPr>
+          <w:rFonts w:ascii="宋体" w:eastAsia="宋体" w:hAnsi="宋体"/>
+          <w:szCs w:val="21"/>
+        </w:rPr>
+      </w:pPr>
+    </w:p>
+    <w:p>
+      <w:pPr>
+        <w:jc w:val="left"/>
+        <w:rPr>
+          <w:rFonts w:ascii="宋体" w:eastAsia="宋体" w:hAnsi="宋体"/>
+          <w:szCs w:val="21"/>
+        </w:rPr>
+      </w:pPr>
+    </w:p>
+    <w:p>
+      <w:pPr>
+        <w:jc w:val="left"/>
+        <w:rPr>
+          <w:rFonts w:ascii="宋体" w:eastAsia="宋体" w:hAnsi="宋体"/>
           <w:szCs w:val="21"/>
         </w:rPr>
       </w:pPr>
@@ -4074,7 +4074,7 @@
         <w:widowControl/>
         <w:jc w:val="left"/>
         <w:rPr>
-          <w:rFonts w:ascii="宋体" w:eastAsia="宋体" w:hAnsi="宋体" w:hint="eastAsia"/>
+          <w:rFonts w:ascii="宋体" w:eastAsia="宋体" w:hAnsi="宋体"/>
           <w:szCs w:val="21"/>
         </w:rPr>
       </w:pPr>
@@ -4133,7 +4133,7 @@
       <w:pPr>
         <w:jc w:val="left"/>
         <w:rPr>
-          <w:rFonts w:ascii="宋体" w:eastAsia="宋体" w:hAnsi="宋体"/>
+          <w:rFonts w:ascii="宋体" w:eastAsia="宋体" w:hAnsi="宋体" w:hint="eastAsia"/>
           <w:szCs w:val="21"/>
         </w:rPr>
       </w:pPr>
@@ -4445,19 +4445,218 @@
           <w:rFonts w:ascii="宋体" w:eastAsia="宋体" w:hAnsi="宋体"/>
           <w:szCs w:val="21"/>
         </w:rPr>
-        <w:t>讨论个Model的定义：</w:t>
-      </w:r>
-    </w:p>
-    <w:p>
-      <w:pPr>
-        <w:jc w:val="left"/>
-        <w:rPr>
-          <w:rFonts w:ascii="宋体" w:eastAsia="宋体" w:hAnsi="宋体" w:hint="eastAsia"/>
-          <w:szCs w:val="21"/>
-        </w:rPr>
-      </w:pPr>
-      <w:bookmarkStart w:id="0" w:name="_GoBack"/>
-      <w:bookmarkEnd w:id="0"/>
+        <w:t>讨论</w:t>
+      </w:r>
+      <w:r>
+        <w:rPr>
+          <w:rFonts w:ascii="宋体" w:eastAsia="宋体" w:hAnsi="宋体" w:hint="eastAsia"/>
+          <w:szCs w:val="21"/>
+        </w:rPr>
+        <w:t>每</w:t>
+      </w:r>
+      <w:r>
+        <w:rPr>
+          <w:rFonts w:ascii="宋体" w:eastAsia="宋体" w:hAnsi="宋体"/>
+          <w:szCs w:val="21"/>
+        </w:rPr>
+        <w:t>个Model的定义：</w:t>
+      </w:r>
+    </w:p>
+    <w:p>
+      <w:pPr>
+        <w:jc w:val="left"/>
+        <w:rPr>
+          <w:rFonts w:ascii="宋体" w:eastAsia="宋体" w:hAnsi="宋体" w:hint="eastAsia"/>
+          <w:szCs w:val="21"/>
+        </w:rPr>
+      </w:pPr>
+      <w:r>
+        <w:rPr>
+          <w:rFonts w:ascii="宋体" w:eastAsia="宋体" w:hAnsi="宋体"/>
+          <w:noProof/>
+          <w:szCs w:val="21"/>
+        </w:rPr>
+        <w:drawing>
+          <wp:inline distT="0" distB="0" distL="0" distR="0">
+            <wp:extent cx="5274310" cy="2009970"/>
+            <wp:effectExtent l="0" t="0" r="0" b="0"/>
+            <wp:docPr id="4" name="图片 4" descr="D:\Wilson\android\Tasker\doc\images\event.png"/>
+            <wp:cNvGraphicFramePr>
+              <a:graphicFrameLocks xmlns:a="http://schemas.openxmlformats.org/drawingml/2006/main" noChangeAspect="1"/>
+            </wp:cNvGraphicFramePr>
+            <a:graphic xmlns:a="http://schemas.openxmlformats.org/drawingml/2006/main">
+              <a:graphicData uri="http://schemas.openxmlformats.org/drawingml/2006/picture">
+                <pic:pic xmlns:pic="http://schemas.openxmlformats.org/drawingml/2006/picture">
+                  <pic:nvPicPr>
+                    <pic:cNvPr id="0" name="Picture 2" descr="D:\Wilson\android\Tasker\doc\images\event.png"/>
+                    <pic:cNvPicPr>
+                      <a:picLocks noChangeAspect="1" noChangeArrowheads="1"/>
+                    </pic:cNvPicPr>
+                  </pic:nvPicPr>
+                  <pic:blipFill>
+                    <a:blip r:embed="rId7">
+                      <a:extLst>
+                        <a:ext uri="{28A0092B-C50C-407E-A947-70E740481C1C}">
+                          <a14:useLocalDpi xmlns:a14="http://schemas.microsoft.com/office/drawing/2010/main" val="0"/>
+                        </a:ext>
+                      </a:extLst>
+                    </a:blip>
+                    <a:srcRect/>
+                    <a:stretch>
+                      <a:fillRect/>
+                    </a:stretch>
+                  </pic:blipFill>
+                  <pic:spPr bwMode="auto">
+                    <a:xfrm>
+                      <a:off x="0" y="0"/>
+                      <a:ext cx="5274310" cy="2009970"/>
+                    </a:xfrm>
+                    <a:prstGeom prst="rect">
+                      <a:avLst/>
+                    </a:prstGeom>
+                    <a:noFill/>
+                    <a:ln>
+                      <a:noFill/>
+                    </a:ln>
+                  </pic:spPr>
+                </pic:pic>
+              </a:graphicData>
+            </a:graphic>
+          </wp:inline>
+        </w:drawing>
+      </w:r>
+    </w:p>
+    <w:p>
+      <w:pPr>
+        <w:jc w:val="left"/>
+        <w:rPr>
+          <w:rFonts w:ascii="宋体" w:eastAsia="宋体" w:hAnsi="宋体"/>
+          <w:szCs w:val="21"/>
+        </w:rPr>
+      </w:pPr>
+      <w:r>
+        <w:rPr>
+          <w:rFonts w:ascii="宋体" w:eastAsia="宋体" w:hAnsi="宋体" w:hint="eastAsia"/>
+          <w:szCs w:val="21"/>
+        </w:rPr>
+        <w:t>所有事件都继承自Event，这使得可以在一个中心化的位置</w:t>
+      </w:r>
+      <w:r>
+        <w:rPr>
+          <w:rFonts w:ascii="宋体" w:eastAsia="宋体" w:hAnsi="宋体" w:hint="eastAsia"/>
+          <w:szCs w:val="21"/>
+        </w:rPr>
+        <w:t>统一</w:t>
+      </w:r>
+      <w:r>
+        <w:rPr>
+          <w:rFonts w:ascii="宋体" w:eastAsia="宋体" w:hAnsi="宋体" w:hint="eastAsia"/>
+          <w:szCs w:val="21"/>
+        </w:rPr>
+        <w:t>处理所有事件</w:t>
+      </w:r>
+      <w:r>
+        <w:rPr>
+          <w:rFonts w:ascii="宋体" w:eastAsia="宋体" w:hAnsi="宋体" w:hint="eastAsia"/>
+          <w:szCs w:val="21"/>
+        </w:rPr>
+        <w:t>，并能根据需求实现事件的分发</w:t>
+      </w:r>
+      <w:r>
+        <w:rPr>
+          <w:rFonts w:ascii="宋体" w:eastAsia="宋体" w:hAnsi="宋体" w:hint="eastAsia"/>
+          <w:szCs w:val="21"/>
+        </w:rPr>
+        <w:t>逻辑</w:t>
+      </w:r>
+      <w:r>
+        <w:rPr>
+          <w:rFonts w:ascii="宋体" w:eastAsia="宋体" w:hAnsi="宋体" w:hint="eastAsia"/>
+          <w:szCs w:val="21"/>
+        </w:rPr>
+        <w:t>。针对不同类型的事件，我们将</w:t>
+      </w:r>
+      <w:proofErr w:type="spellStart"/>
+      <w:r>
+        <w:rPr>
+          <w:rFonts w:ascii="宋体" w:eastAsia="宋体" w:hAnsi="宋体" w:hint="eastAsia"/>
+          <w:szCs w:val="21"/>
+        </w:rPr>
+        <w:t>eventCode</w:t>
+      </w:r>
+      <w:proofErr w:type="spellEnd"/>
+      <w:r>
+        <w:rPr>
+          <w:rFonts w:ascii="宋体" w:eastAsia="宋体" w:hAnsi="宋体" w:hint="eastAsia"/>
+          <w:szCs w:val="21"/>
+        </w:rPr>
+        <w:t>这个字段作为事件类型的标识。由于涉及到事件类型的转换，所以</w:t>
+      </w:r>
+      <w:r>
+        <w:rPr>
+          <w:rFonts w:ascii="宋体" w:eastAsia="宋体" w:hAnsi="宋体" w:hint="eastAsia"/>
+          <w:szCs w:val="21"/>
+        </w:rPr>
+        <w:t>在进行事件的比较</w:t>
+      </w:r>
+      <w:r>
+        <w:rPr>
+          <w:rFonts w:ascii="宋体" w:eastAsia="宋体" w:hAnsi="宋体" w:hint="eastAsia"/>
+          <w:szCs w:val="21"/>
+        </w:rPr>
+        <w:t>和转换前</w:t>
+      </w:r>
+      <w:r>
+        <w:rPr>
+          <w:rFonts w:ascii="宋体" w:eastAsia="宋体" w:hAnsi="宋体" w:hint="eastAsia"/>
+          <w:szCs w:val="21"/>
+        </w:rPr>
+        <w:t>，</w:t>
+      </w:r>
+      <w:r>
+        <w:rPr>
+          <w:rFonts w:ascii="宋体" w:eastAsia="宋体" w:hAnsi="宋体" w:hint="eastAsia"/>
+          <w:szCs w:val="21"/>
+        </w:rPr>
+        <w:t>我们加上了</w:t>
+      </w:r>
+      <w:r>
+        <w:rPr>
+          <w:rFonts w:ascii="宋体" w:eastAsia="宋体" w:hAnsi="宋体" w:hint="eastAsia"/>
+          <w:szCs w:val="21"/>
+        </w:rPr>
+        <w:t>对这个字段</w:t>
+      </w:r>
+      <w:r>
+        <w:rPr>
+          <w:rFonts w:ascii="宋体" w:eastAsia="宋体" w:hAnsi="宋体" w:hint="eastAsia"/>
+          <w:szCs w:val="21"/>
+        </w:rPr>
+        <w:t>的</w:t>
+      </w:r>
+      <w:r>
+        <w:rPr>
+          <w:rFonts w:ascii="宋体" w:eastAsia="宋体" w:hAnsi="宋体" w:hint="eastAsia"/>
+          <w:szCs w:val="21"/>
+        </w:rPr>
+        <w:t>校验，只有</w:t>
+      </w:r>
+      <w:proofErr w:type="spellStart"/>
+      <w:r>
+        <w:rPr>
+          <w:rFonts w:ascii="宋体" w:eastAsia="宋体" w:hAnsi="宋体" w:hint="eastAsia"/>
+          <w:szCs w:val="21"/>
+        </w:rPr>
+        <w:t>eventCode</w:t>
+      </w:r>
+      <w:proofErr w:type="spellEnd"/>
+      <w:r>
+        <w:rPr>
+          <w:rFonts w:ascii="宋体" w:eastAsia="宋体" w:hAnsi="宋体" w:hint="eastAsia"/>
+          <w:szCs w:val="21"/>
+        </w:rPr>
+        <w:t>相同才能通过校验，否则会抛异常。</w:t>
+      </w:r>
     </w:p>
     <w:sectPr>
       <w:pgSz w:w="11906" w:h="16838"/>
@@ -4470,7 +4669,7 @@
 </file>
 
 <file path=word/styles.xml><?xml version="1.0" encoding="utf-8"?>
-<w:styles xmlns:mc="http://schemas.openxmlformats.org/markup-compatibility/2006" xmlns:r="http://schemas.openxmlformats.org/officeDocument/2006/relationships" xmlns:w="http://schemas.openxmlformats.org/wordprocessingml/2006/main" xmlns:w14="http://schemas.microsoft.com/office/word/2010/wordml" xmlns:w15="http://schemas.microsoft.com/office/word/2012/wordml" mc:Ignorable="w14 w15">
+<w:styles xmlns:mc="http://schemas.openxmlformats.org/markup-compatibility/2006" xmlns:r="http://schemas.openxmlformats.org/officeDocument/2006/relationships" xmlns:w="http://schemas.openxmlformats.org/wordprocessingml/2006/main" xmlns:w14="http://schemas.microsoft.com/office/word/2010/wordml" mc:Ignorable="w14">
   <w:docDefaults>
     <w:rPrDefault>
       <w:rPr>
@@ -4483,378 +4682,144 @@
     </w:rPrDefault>
     <w:pPrDefault/>
   </w:docDefaults>
-  <w:latentStyles w:defLockedState="0" w:defUIPriority="99" w:defSemiHidden="0" w:defUnhideWhenUsed="0" w:defQFormat="0" w:count="371">
-    <w:lsdException w:name="Normal" w:uiPriority="0" w:qFormat="1"/>
-    <w:lsdException w:name="heading 1" w:uiPriority="9" w:qFormat="1"/>
-    <w:lsdException w:name="heading 2" w:semiHidden="1" w:uiPriority="9" w:unhideWhenUsed="1" w:qFormat="1"/>
-    <w:lsdException w:name="heading 3" w:semiHidden="1" w:uiPriority="9" w:unhideWhenUsed="1" w:qFormat="1"/>
-    <w:lsdException w:name="heading 4" w:semiHidden="1" w:uiPriority="9" w:unhideWhenUsed="1" w:qFormat="1"/>
-    <w:lsdException w:name="heading 5" w:semiHidden="1" w:uiPriority="9" w:unhideWhenUsed="1" w:qFormat="1"/>
-    <w:lsdException w:name="heading 6" w:semiHidden="1" w:uiPriority="9" w:unhideWhenUsed="1" w:qFormat="1"/>
-    <w:lsdException w:name="heading 7" w:semiHidden="1" w:uiPriority="9" w:unhideWhenUsed="1" w:qFormat="1"/>
-    <w:lsdException w:name="heading 8" w:semiHidden="1" w:uiPriority="9" w:unhideWhenUsed="1" w:qFormat="1"/>
-    <w:lsdException w:name="heading 9" w:semiHidden="1" w:uiPriority="9" w:unhideWhenUsed="1" w:qFormat="1"/>
-    <w:lsdException w:name="index 1" w:semiHidden="1" w:unhideWhenUsed="1"/>
-    <w:lsdException w:name="index 2" w:semiHidden="1" w:unhideWhenUsed="1"/>
-    <w:lsdException w:name="index 3" w:semiHidden="1" w:unhideWhenUsed="1"/>
-    <w:lsdException w:name="index 4" w:semiHidden="1" w:unhideWhenUsed="1"/>
-    <w:lsdException w:name="index 5" w:semiHidden="1" w:unhideWhenUsed="1"/>
-    <w:lsdException w:name="index 6" w:semiHidden="1" w:unhideWhenUsed="1"/>
-    <w:lsdException w:name="index 7" w:semiHidden="1" w:unhideWhenUsed="1"/>
-    <w:lsdException w:name="index 8" w:semiHidden="1" w:unhideWhenUsed="1"/>
-    <w:lsdException w:name="index 9" w:semiHidden="1" w:unhideWhenUsed="1"/>
-    <w:lsdException w:name="toc 1" w:semiHidden="1" w:uiPriority="39" w:unhideWhenUsed="1"/>
-    <w:lsdException w:name="toc 2" w:semiHidden="1" w:uiPriority="39" w:unhideWhenUsed="1"/>
-    <w:lsdException w:name="toc 3" w:semiHidden="1" w:uiPriority="39" w:unhideWhenUsed="1"/>
-    <w:lsdException w:name="toc 4" w:semiHidden="1" w:uiPriority="39" w:unhideWhenUsed="1"/>
-    <w:lsdException w:name="toc 5" w:semiHidden="1" w:uiPriority="39" w:unhideWhenUsed="1"/>
-    <w:lsdException w:name="toc 6" w:semiHidden="1" w:uiPriority="39" w:unhideWhenUsed="1"/>
-    <w:lsdException w:name="toc 7" w:semiHidden="1" w:uiPriority="39" w:unhideWhenUsed="1"/>
-    <w:lsdException w:name="toc 8" w:semiHidden="1" w:uiPriority="39" w:unhideWhenUsed="1"/>
-    <w:lsdException w:name="toc 9" w:semiHidden="1" w:uiPriority="39" w:unhideWhenUsed="1"/>
-    <w:lsdException w:name="Normal Indent" w:semiHidden="1" w:unhideWhenUsed="1"/>
-    <w:lsdException w:name="footnote text" w:semiHidden="1" w:unhideWhenUsed="1"/>
-    <w:lsdException w:name="annotation text" w:semiHidden="1" w:unhideWhenUsed="1"/>
-    <w:lsdException w:name="header" w:semiHidden="1" w:unhideWhenUsed="1"/>
-    <w:lsdException w:name="footer" w:semiHidden="1" w:unhideWhenUsed="1"/>
-    <w:lsdException w:name="index heading" w:semiHidden="1" w:unhideWhenUsed="1"/>
-    <w:lsdException w:name="caption" w:semiHidden="1" w:uiPriority="35" w:unhideWhenUsed="1" w:qFormat="1"/>
-    <w:lsdException w:name="table of figures" w:semiHidden="1" w:unhideWhenUsed="1"/>
-    <w:lsdException w:name="envelope address" w:semiHidden="1" w:unhideWhenUsed="1"/>
-    <w:lsdException w:name="envelope return" w:semiHidden="1" w:unhideWhenUsed="1"/>
-    <w:lsdException w:name="footnote reference" w:semiHidden="1" w:unhideWhenUsed="1"/>
-    <w:lsdException w:name="annotation reference" w:semiHidden="1" w:unhideWhenUsed="1"/>
-    <w:lsdException w:name="line number" w:semiHidden="1" w:unhideWhenUsed="1"/>
-    <w:lsdException w:name="page number" w:semiHidden="1" w:unhideWhenUsed="1"/>
-    <w:lsdException w:name="endnote reference" w:semiHidden="1" w:unhideWhenUsed="1"/>
-    <w:lsdException w:name="endnote text" w:semiHidden="1" w:unhideWhenUsed="1"/>
-    <w:lsdException w:name="table of authorities" w:semiHidden="1" w:unhideWhenUsed="1"/>
-    <w:lsdException w:name="macro" w:semiHidden="1" w:unhideWhenUsed="1"/>
-    <w:lsdException w:name="toa heading" w:semiHidden="1" w:unhideWhenUsed="1"/>
-    <w:lsdException w:name="List" w:semiHidden="1" w:unhideWhenUsed="1"/>
-    <w:lsdException w:name="List Bullet" w:semiHidden="1" w:unhideWhenUsed="1"/>
-    <w:lsdException w:name="List Number" w:semiHidden="1" w:unhideWhenUsed="1"/>
-    <w:lsdException w:name="List 2" w:semiHidden="1" w:unhideWhenUsed="1"/>
-    <w:lsdException w:name="List 3" w:semiHidden="1" w:unhideWhenUsed="1"/>
-    <w:lsdException w:name="List 4" w:semiHidden="1" w:unhideWhenUsed="1"/>
-    <w:lsdException w:name="List 5" w:semiHidden="1" w:unhideWhenUsed="1"/>
-    <w:lsdException w:name="List Bullet 2" w:semiHidden="1" w:unhideWhenUsed="1"/>
-    <w:lsdException w:name="List Bullet 3" w:semiHidden="1" w:unhideWhenUsed="1"/>
-    <w:lsdException w:name="List Bullet 4" w:semiHidden="1" w:unhideWhenUsed="1"/>
-    <w:lsdException w:name="List Bullet 5" w:semiHidden="1" w:unhideWhenUsed="1"/>
-    <w:lsdException w:name="List Number 2" w:semiHidden="1" w:unhideWhenUsed="1"/>
-    <w:lsdException w:name="List Number 3" w:semiHidden="1" w:unhideWhenUsed="1"/>
-    <w:lsdException w:name="List Number 4" w:semiHidden="1" w:unhideWhenUsed="1"/>
-    <w:lsdException w:name="List Number 5" w:semiHidden="1" w:unhideWhenUsed="1"/>
-    <w:lsdException w:name="Title" w:uiPriority="10" w:qFormat="1"/>
-    <w:lsdException w:name="Closing" w:semiHidden="1" w:unhideWhenUsed="1"/>
-    <w:lsdException w:name="Signature" w:semiHidden="1" w:unhideWhenUsed="1"/>
-    <w:lsdException w:name="Default Paragraph Font" w:semiHidden="1" w:uiPriority="1" w:unhideWhenUsed="1"/>
-    <w:lsdException w:name="Body Text" w:semiHidden="1" w:unhideWhenUsed="1"/>
-    <w:lsdException w:name="Body Text Indent" w:semiHidden="1" w:unhideWhenUsed="1"/>
-    <w:lsdException w:name="List Continue" w:semiHidden="1" w:unhideWhenUsed="1"/>
-    <w:lsdException w:name="List Continue 2" w:semiHidden="1" w:unhideWhenUsed="1"/>
-    <w:lsdException w:name="List Continue 3" w:semiHidden="1" w:unhideWhenUsed="1"/>
-    <w:lsdException w:name="List Continue 4" w:semiHidden="1" w:unhideWhenUsed="1"/>
-    <w:lsdException w:name="List Continue 5" w:semiHidden="1" w:unhideWhenUsed="1"/>
-    <w:lsdException w:name="Message Header" w:semiHidden="1" w:unhideWhenUsed="1"/>
-    <w:lsdException w:name="Subtitle" w:uiPriority="11" w:qFormat="1"/>
-    <w:lsdException w:name="Salutation" w:semiHidden="1" w:unhideWhenUsed="1"/>
-    <w:lsdException w:name="Date" w:semiHidden="1" w:unhideWhenUsed="1"/>
-    <w:lsdException w:name="Body Text First Indent" w:semiHidden="1" w:unhideWhenUsed="1"/>
-    <w:lsdException w:name="Body Text First Indent 2" w:semiHidden="1" w:unhideWhenUsed="1"/>
-    <w:lsdException w:name="Note Heading" w:semiHidden="1" w:unhideWhenUsed="1"/>
-    <w:lsdException w:name="Body Text 2" w:semiHidden="1" w:unhideWhenUsed="1"/>
-    <w:lsdException w:name="Body Text 3" w:semiHidden="1" w:unhideWhenUsed="1"/>
-    <w:lsdException w:name="Body Text Indent 2" w:semiHidden="1" w:unhideWhenUsed="1"/>
-    <w:lsdException w:name="Body Text Indent 3" w:semiHidden="1" w:unhideWhenUsed="1"/>
-    <w:lsdException w:name="Block Text" w:semiHidden="1" w:unhideWhenUsed="1"/>
-    <w:lsdException w:name="Hyperlink" w:semiHidden="1" w:unhideWhenUsed="1"/>
-    <w:lsdException w:name="FollowedHyperlink" w:semiHidden="1" w:unhideWhenUsed="1"/>
-    <w:lsdException w:name="Strong" w:uiPriority="22" w:qFormat="1"/>
-    <w:lsdException w:name="Emphasis" w:uiPriority="20" w:qFormat="1"/>
-    <w:lsdException w:name="Document Map" w:semiHidden="1" w:unhideWhenUsed="1"/>
-    <w:lsdException w:name="Plain Text" w:semiHidden="1" w:unhideWhenUsed="1"/>
-    <w:lsdException w:name="E-mail Signature" w:semiHidden="1" w:unhideWhenUsed="1"/>
-    <w:lsdException w:name="HTML Top of Form" w:semiHidden="1" w:unhideWhenUsed="1"/>
-    <w:lsdException w:name="HTML Bottom of Form" w:semiHidden="1" w:unhideWhenUsed="1"/>
-    <w:lsdException w:name="Normal (Web)" w:semiHidden="1" w:unhideWhenUsed="1"/>
-    <w:lsdException w:name="HTML Acronym" w:semiHidden="1" w:unhideWhenUsed="1"/>
-    <w:lsdException w:name="HTML Address" w:semiHidden="1" w:unhideWhenUsed="1"/>
-    <w:lsdException w:name="HTML Cite" w:semiHidden="1" w:unhideWhenUsed="1"/>
-    <w:lsdException w:name="HTML Code" w:semiHidden="1" w:unhideWhenUsed="1"/>
-    <w:lsdException w:name="HTML Definition" w:semiHidden="1" w:unhideWhenUsed="1"/>
-    <w:lsdException w:name="HTML Keyboard" w:semiHidden="1" w:unhideWhenUsed="1"/>
-    <w:lsdException w:name="HTML Preformatted" w:semiHidden="1" w:unhideWhenUsed="1"/>
-    <w:lsdException w:name="HTML Sample" w:semiHidden="1" w:unhideWhenUsed="1"/>
-    <w:lsdException w:name="HTML Typewriter" w:semiHidden="1" w:unhideWhenUsed="1"/>
-    <w:lsdException w:name="HTML Variable" w:semiHidden="1" w:unhideWhenUsed="1"/>
-    <w:lsdException w:name="Normal Table" w:semiHidden="1" w:unhideWhenUsed="1"/>
-    <w:lsdException w:name="annotation subject" w:semiHidden="1" w:unhideWhenUsed="1"/>
-    <w:lsdException w:name="No List" w:semiHidden="1" w:unhideWhenUsed="1"/>
-    <w:lsdException w:name="Outline List 1" w:semiHidden="1" w:unhideWhenUsed="1"/>
-    <w:lsdException w:name="Outline List 2" w:semiHidden="1" w:unhideWhenUsed="1"/>
-    <w:lsdException w:name="Outline List 3" w:semiHidden="1" w:unhideWhenUsed="1"/>
-    <w:lsdException w:name="Table Simple 1" w:semiHidden="1" w:unhideWhenUsed="1"/>
-    <w:lsdException w:name="Table Simple 2" w:semiHidden="1" w:unhideWhenUsed="1"/>
-    <w:lsdException w:name="Table Simple 3" w:semiHidden="1" w:unhideWhenUsed="1"/>
-    <w:lsdException w:name="Table Classic 1" w:semiHidden="1" w:unhideWhenUsed="1"/>
-    <w:lsdException w:name="Table Classic 2" w:semiHidden="1" w:unhideWhenUsed="1"/>
-    <w:lsdException w:name="Table Classic 3" w:semiHidden="1" w:unhideWhenUsed="1"/>
-    <w:lsdException w:name="Table Classic 4" w:semiHidden="1" w:unhideWhenUsed="1"/>
-    <w:lsdException w:name="Table Colorful 1" w:semiHidden="1" w:unhideWhenUsed="1"/>
-    <w:lsdException w:name="Table Colorful 2" w:semiHidden="1" w:unhideWhenUsed="1"/>
-    <w:lsdException w:name="Table Colorful 3" w:semiHidden="1" w:unhideWhenUsed="1"/>
-    <w:lsdException w:name="Table Columns 1" w:semiHidden="1" w:unhideWhenUsed="1"/>
-    <w:lsdException w:name="Table Columns 2" w:semiHidden="1" w:unhideWhenUsed="1"/>
-    <w:lsdException w:name="Table Columns 3" w:semiHidden="1" w:unhideWhenUsed="1"/>
-    <w:lsdException w:name="Table Columns 4" w:semiHidden="1" w:unhideWhenUsed="1"/>
-    <w:lsdException w:name="Table Columns 5" w:semiHidden="1" w:unhideWhenUsed="1"/>
-    <w:lsdException w:name="Table Grid 1" w:semiHidden="1" w:unhideWhenUsed="1"/>
-    <w:lsdException w:name="Table Grid 2" w:semiHidden="1" w:unhideWhenUsed="1"/>
-    <w:lsdException w:name="Table Grid 3" w:semiHidden="1" w:unhideWhenUsed="1"/>
-    <w:lsdException w:name="Table Grid 4" w:semiHidden="1" w:unhideWhenUsed="1"/>
-    <w:lsdException w:name="Table Grid 5" w:semiHidden="1" w:unhideWhenUsed="1"/>
-    <w:lsdException w:name="Table Grid 6" w:semiHidden="1" w:unhideWhenUsed="1"/>
-    <w:lsdException w:name="Table Grid 7" w:semiHidden="1" w:unhideWhenUsed="1"/>
-    <w:lsdException w:name="Table Grid 8" w:semiHidden="1" w:unhideWhenUsed="1"/>
-    <w:lsdException w:name="Table List 1" w:semiHidden="1" w:unhideWhenUsed="1"/>
-    <w:lsdException w:name="Table List 2" w:semiHidden="1" w:unhideWhenUsed="1"/>
-    <w:lsdException w:name="Table List 3" w:semiHidden="1" w:unhideWhenUsed="1"/>
-    <w:lsdException w:name="Table List 4" w:semiHidden="1" w:unhideWhenUsed="1"/>
-    <w:lsdException w:name="Table List 5" w:semiHidden="1" w:unhideWhenUsed="1"/>
-    <w:lsdException w:name="Table List 6" w:semiHidden="1" w:unhideWhenUsed="1"/>
-    <w:lsdException w:name="Table List 7" w:semiHidden="1" w:unhideWhenUsed="1"/>
-    <w:lsdException w:name="Table List 8" w:semiHidden="1" w:unhideWhenUsed="1"/>
-    <w:lsdException w:name="Table 3D effects 1" w:semiHidden="1" w:unhideWhenUsed="1"/>
-    <w:lsdException w:name="Table 3D effects 2" w:semiHidden="1" w:unhideWhenUsed="1"/>
-    <w:lsdException w:name="Table 3D effects 3" w:semiHidden="1" w:unhideWhenUsed="1"/>
-    <w:lsdException w:name="Table Contemporary" w:semiHidden="1" w:unhideWhenUsed="1"/>
-    <w:lsdException w:name="Table Elegant" w:semiHidden="1" w:unhideWhenUsed="1"/>
-    <w:lsdException w:name="Table Professional" w:semiHidden="1" w:unhideWhenUsed="1"/>
-    <w:lsdException w:name="Table Subtle 1" w:semiHidden="1" w:unhideWhenUsed="1"/>
-    <w:lsdException w:name="Table Subtle 2" w:semiHidden="1" w:unhideWhenUsed="1"/>
-    <w:lsdException w:name="Table Web 1" w:semiHidden="1" w:unhideWhenUsed="1"/>
-    <w:lsdException w:name="Table Web 2" w:semiHidden="1" w:unhideWhenUsed="1"/>
-    <w:lsdException w:name="Table Web 3" w:semiHidden="1" w:unhideWhenUsed="1"/>
-    <w:lsdException w:name="Balloon Text" w:semiHidden="1" w:unhideWhenUsed="1"/>
-    <w:lsdException w:name="Table Grid" w:uiPriority="39"/>
-    <w:lsdException w:name="Table Theme" w:semiHidden="1" w:unhideWhenUsed="1"/>
-    <w:lsdException w:name="Placeholder Text" w:semiHidden="1"/>
-    <w:lsdException w:name="No Spacing" w:uiPriority="1" w:qFormat="1"/>
-    <w:lsdException w:name="Light Shading" w:uiPriority="60"/>
-    <w:lsdException w:name="Light List" w:uiPriority="61"/>
-    <w:lsdException w:name="Light Grid" w:uiPriority="62"/>
-    <w:lsdException w:name="Medium Shading 1" w:uiPriority="63"/>
-    <w:lsdException w:name="Medium Shading 2" w:uiPriority="64"/>
-    <w:lsdException w:name="Medium List 1" w:uiPriority="65"/>
-    <w:lsdException w:name="Medium List 2" w:uiPriority="66"/>
-    <w:lsdException w:name="Medium Grid 1" w:uiPriority="67"/>
-    <w:lsdException w:name="Medium Grid 2" w:uiPriority="68"/>
-    <w:lsdException w:name="Medium Grid 3" w:uiPriority="69"/>
-    <w:lsdException w:name="Dark List" w:uiPriority="70"/>
-    <w:lsdException w:name="Colorful Shading" w:uiPriority="71"/>
-    <w:lsdException w:name="Colorful List" w:uiPriority="72"/>
-    <w:lsdException w:name="Colorful Grid" w:uiPriority="73"/>
-    <w:lsdException w:name="Light Shading Accent 1" w:uiPriority="60"/>
-    <w:lsdException w:name="Light List Accent 1" w:uiPriority="61"/>
-    <w:lsdException w:name="Light Grid Accent 1" w:uiPriority="62"/>
-    <w:lsdException w:name="Medium Shading 1 Accent 1" w:uiPriority="63"/>
-    <w:lsdException w:name="Medium Shading 2 Accent 1" w:uiPriority="64"/>
-    <w:lsdException w:name="Medium List 1 Accent 1" w:uiPriority="65"/>
-    <w:lsdException w:name="Revision" w:semiHidden="1"/>
-    <w:lsdException w:name="List Paragraph" w:uiPriority="34" w:qFormat="1"/>
-    <w:lsdException w:name="Quote" w:uiPriority="29" w:qFormat="1"/>
-    <w:lsdException w:name="Intense Quote" w:uiPriority="30" w:qFormat="1"/>
-    <w:lsdException w:name="Medium List 2 Accent 1" w:uiPriority="66"/>
-    <w:lsdException w:name="Medium Grid 1 Accent 1" w:uiPriority="67"/>
-    <w:lsdException w:name="Medium Grid 2 Accent 1" w:uiPriority="68"/>
-    <w:lsdException w:name="Medium Grid 3 Accent 1" w:uiPriority="69"/>
-    <w:lsdException w:name="Dark List Accent 1" w:uiPriority="70"/>
-    <w:lsdException w:name="Colorful Shading Accent 1" w:uiPriority="71"/>
-    <w:lsdException w:name="Colorful List Accent 1" w:uiPriority="72"/>
-    <w:lsdException w:name="Colorful Grid Accent 1" w:uiPriority="73"/>
-    <w:lsdException w:name="Light Shading Accent 2" w:uiPriority="60"/>
-    <w:lsdException w:name="Light List Accent 2" w:uiPriority="61"/>
-    <w:lsdException w:name="Light Grid Accent 2" w:uiPriority="62"/>
-    <w:lsdException w:name="Medium Shading 1 Accent 2" w:uiPriority="63"/>
-    <w:lsdException w:name="Medium Shading 2 Accent 2" w:uiPriority="64"/>
-    <w:lsdException w:name="Medium List 1 Accent 2" w:uiPriority="65"/>
-    <w:lsdException w:name="Medium List 2 Accent 2" w:uiPriority="66"/>
-    <w:lsdException w:name="Medium Grid 1 Accent 2" w:uiPriority="67"/>
-    <w:lsdException w:name="Medium Grid 2 Accent 2" w:uiPriority="68"/>
-    <w:lsdException w:name="Medium Grid 3 Accent 2" w:uiPriority="69"/>
-    <w:lsdException w:name="Dark List Accent 2" w:uiPriority="70"/>
-    <w:lsdException w:name="Colorful Shading Accent 2" w:uiPriority="71"/>
-    <w:lsdException w:name="Colorful List Accent 2" w:uiPriority="72"/>
-    <w:lsdException w:name="Colorful Grid Accent 2" w:uiPriority="73"/>
-    <w:lsdException w:name="Light Shading Accent 3" w:uiPriority="60"/>
-    <w:lsdException w:name="Light List Accent 3" w:uiPriority="61"/>
-    <w:lsdException w:name="Light Grid Accent 3" w:uiPriority="62"/>
-    <w:lsdException w:name="Medium Shading 1 Accent 3" w:uiPriority="63"/>
-    <w:lsdException w:name="Medium Shading 2 Accent 3" w:uiPriority="64"/>
-    <w:lsdException w:name="Medium List 1 Accent 3" w:uiPriority="65"/>
-    <w:lsdException w:name="Medium List 2 Accent 3" w:uiPriority="66"/>
-    <w:lsdException w:name="Medium Grid 1 Accent 3" w:uiPriority="67"/>
-    <w:lsdException w:name="Medium Grid 2 Accent 3" w:uiPriority="68"/>
-    <w:lsdException w:name="Medium Grid 3 Accent 3" w:uiPriority="69"/>
-    <w:lsdException w:name="Dark List Accent 3" w:uiPriority="70"/>
-    <w:lsdException w:name="Colorful Shading Accent 3" w:uiPriority="71"/>
-    <w:lsdException w:name="Colorful List Accent 3" w:uiPriority="72"/>
-    <w:lsdException w:name="Colorful Grid Accent 3" w:uiPriority="73"/>
-    <w:lsdException w:name="Light Shading Accent 4" w:uiPriority="60"/>
-    <w:lsdException w:name="Light List Accent 4" w:uiPriority="61"/>
-    <w:lsdException w:name="Light Grid Accent 4" w:uiPriority="62"/>
-    <w:lsdException w:name="Medium Shading 1 Accent 4" w:uiPriority="63"/>
-    <w:lsdException w:name="Medium Shading 2 Accent 4" w:uiPriority="64"/>
-    <w:lsdException w:name="Medium List 1 Accent 4" w:uiPriority="65"/>
-    <w:lsdException w:name="Medium List 2 Accent 4" w:uiPriority="66"/>
-    <w:lsdException w:name="Medium Grid 1 Accent 4" w:uiPriority="67"/>
-    <w:lsdException w:name="Medium Grid 2 Accent 4" w:uiPriority="68"/>
-    <w:lsdException w:name="Medium Grid 3 Accent 4" w:uiPriority="69"/>
-    <w:lsdException w:name="Dark List Accent 4" w:uiPriority="70"/>
-    <w:lsdException w:name="Colorful Shading Accent 4" w:uiPriority="71"/>
-    <w:lsdException w:name="Colorful List Accent 4" w:uiPriority="72"/>
-    <w:lsdException w:name="Colorful Grid Accent 4" w:uiPriority="73"/>
-    <w:lsdException w:name="Light Shading Accent 5" w:uiPriority="60"/>
-    <w:lsdException w:name="Light List Accent 5" w:uiPriority="61"/>
-    <w:lsdException w:name="Light Grid Accent 5" w:uiPriority="62"/>
-    <w:lsdException w:name="Medium Shading 1 Accent 5" w:uiPriority="63"/>
-    <w:lsdException w:name="Medium Shading 2 Accent 5" w:uiPriority="64"/>
-    <w:lsdException w:name="Medium List 1 Accent 5" w:uiPriority="65"/>
-    <w:lsdException w:name="Medium List 2 Accent 5" w:uiPriority="66"/>
-    <w:lsdException w:name="Medium Grid 1 Accent 5" w:uiPriority="67"/>
-    <w:lsdException w:name="Medium Grid 2 Accent 5" w:uiPriority="68"/>
-    <w:lsdException w:name="Medium Grid 3 Accent 5" w:uiPriority="69"/>
-    <w:lsdException w:name="Dark List Accent 5" w:uiPriority="70"/>
-    <w:lsdException w:name="Colorful Shading Accent 5" w:uiPriority="71"/>
-    <w:lsdException w:name="Colorful List Accent 5" w:uiPriority="72"/>
-    <w:lsdException w:name="Colorful Grid Accent 5" w:uiPriority="73"/>
-    <w:lsdException w:name="Light Shading Accent 6" w:uiPriority="60"/>
-    <w:lsdException w:name="Light List Accent 6" w:uiPriority="61"/>
-    <w:lsdException w:name="Light Grid Accent 6" w:uiPriority="62"/>
-    <w:lsdException w:name="Medium Shading 1 Accent 6" w:uiPriority="63"/>
-    <w:lsdException w:name="Medium Shading 2 Accent 6" w:uiPriority="64"/>
-    <w:lsdException w:name="Medium List 1 Accent 6" w:uiPriority="65"/>
-    <w:lsdException w:name="Medium List 2 Accent 6" w:uiPriority="66"/>
-    <w:lsdException w:name="Medium Grid 1 Accent 6" w:uiPriority="67"/>
-    <w:lsdException w:name="Medium Grid 2 Accent 6" w:uiPriority="68"/>
-    <w:lsdException w:name="Medium Grid 3 Accent 6" w:uiPriority="69"/>
-    <w:lsdException w:name="Dark List Accent 6" w:uiPriority="70"/>
-    <w:lsdException w:name="Colorful Shading Accent 6" w:uiPriority="71"/>
-    <w:lsdException w:name="Colorful List Accent 6" w:uiPriority="72"/>
-    <w:lsdException w:name="Colorful Grid Accent 6" w:uiPriority="73"/>
-    <w:lsdException w:name="Subtle Emphasis" w:uiPriority="19" w:qFormat="1"/>
-    <w:lsdException w:name="Intense Emphasis" w:uiPriority="21" w:qFormat="1"/>
-    <w:lsdException w:name="Subtle Reference" w:uiPriority="31" w:qFormat="1"/>
-    <w:lsdException w:name="Intense Reference" w:uiPriority="32" w:qFormat="1"/>
-    <w:lsdException w:name="Book Title" w:uiPriority="33" w:qFormat="1"/>
-    <w:lsdException w:name="Bibliography" w:semiHidden="1" w:uiPriority="37" w:unhideWhenUsed="1"/>
-    <w:lsdException w:name="TOC Heading" w:semiHidden="1" w:uiPriority="39" w:unhideWhenUsed="1" w:qFormat="1"/>
-    <w:lsdException w:name="Plain Table 1" w:uiPriority="41"/>
-    <w:lsdException w:name="Plain Table 2" w:uiPriority="42"/>
-    <w:lsdException w:name="Plain Table 3" w:uiPriority="43"/>
-    <w:lsdException w:name="Plain Table 4" w:uiPriority="44"/>
-    <w:lsdException w:name="Plain Table 5" w:uiPriority="45"/>
-    <w:lsdException w:name="Grid Table Light" w:uiPriority="40"/>
-    <w:lsdException w:name="Grid Table 1 Light" w:uiPriority="46"/>
-    <w:lsdException w:name="Grid Table 2" w:uiPriority="47"/>
-    <w:lsdException w:name="Grid Table 3" w:uiPriority="48"/>
-    <w:lsdException w:name="Grid Table 4" w:uiPriority="49"/>
-    <w:lsdException w:name="Grid Table 5 Dark" w:uiPriority="50"/>
-    <w:lsdException w:name="Grid Table 6 Colorful" w:uiPriority="51"/>
-    <w:lsdException w:name="Grid Table 7 Colorful" w:uiPriority="52"/>
-    <w:lsdException w:name="Grid Table 1 Light Accent 1" w:uiPriority="46"/>
-    <w:lsdException w:name="Grid Table 2 Accent 1" w:uiPriority="47"/>
-    <w:lsdException w:name="Grid Table 3 Accent 1" w:uiPriority="48"/>
-    <w:lsdException w:name="Grid Table 4 Accent 1" w:uiPriority="49"/>
-    <w:lsdException w:name="Grid Table 5 Dark Accent 1" w:uiPriority="50"/>
-    <w:lsdException w:name="Grid Table 6 Colorful Accent 1" w:uiPriority="51"/>
-    <w:lsdException w:name="Grid Table 7 Colorful Accent 1" w:uiPriority="52"/>
-    <w:lsdException w:name="Grid Table 1 Light Accent 2" w:uiPriority="46"/>
-    <w:lsdException w:name="Grid Table 2 Accent 2" w:uiPriority="47"/>
-    <w:lsdException w:name="Grid Table 3 Accent 2" w:uiPriority="48"/>
-    <w:lsdException w:name="Grid Table 4 Accent 2" w:uiPriority="49"/>
-    <w:lsdException w:name="Grid Table 5 Dark Accent 2" w:uiPriority="50"/>
-    <w:lsdException w:name="Grid Table 6 Colorful Accent 2" w:uiPriority="51"/>
-    <w:lsdException w:name="Grid Table 7 Colorful Accent 2" w:uiPriority="52"/>
-    <w:lsdException w:name="Grid Table 1 Light Accent 3" w:uiPriority="46"/>
-    <w:lsdException w:name="Grid Table 2 Accent 3" w:uiPriority="47"/>
-    <w:lsdException w:name="Grid Table 3 Accent 3" w:uiPriority="48"/>
-    <w:lsdException w:name="Grid Table 4 Accent 3" w:uiPriority="49"/>
-    <w:lsdException w:name="Grid Table 5 Dark Accent 3" w:uiPriority="50"/>
-    <w:lsdException w:name="Grid Table 6 Colorful Accent 3" w:uiPriority="51"/>
-    <w:lsdException w:name="Grid Table 7 Colorful Accent 3" w:uiPriority="52"/>
-    <w:lsdException w:name="Grid Table 1 Light Accent 4" w:uiPriority="46"/>
-    <w:lsdException w:name="Grid Table 2 Accent 4" w:uiPriority="47"/>
-    <w:lsdException w:name="Grid Table 3 Accent 4" w:uiPriority="48"/>
-    <w:lsdException w:name="Grid Table 4 Accent 4" w:uiPriority="49"/>
-    <w:lsdException w:name="Grid Table 5 Dark Accent 4" w:uiPriority="50"/>
-    <w:lsdException w:name="Grid Table 6 Colorful Accent 4" w:uiPriority="51"/>
-    <w:lsdException w:name="Grid Table 7 Colorful Accent 4" w:uiPriority="52"/>
-    <w:lsdException w:name="Grid Table 1 Light Accent 5" w:uiPriority="46"/>
-    <w:lsdException w:name="Grid Table 2 Accent 5" w:uiPriority="47"/>
-    <w:lsdException w:name="Grid Table 3 Accent 5" w:uiPriority="48"/>
-    <w:lsdException w:name="Grid Table 4 Accent 5" w:uiPriority="49"/>
-    <w:lsdException w:name="Grid Table 5 Dark Accent 5" w:uiPriority="50"/>
-    <w:lsdException w:name="Grid Table 6 Colorful Accent 5" w:uiPriority="51"/>
-    <w:lsdException w:name="Grid Table 7 Colorful Accent 5" w:uiPriority="52"/>
-    <w:lsdException w:name="Grid Table 1 Light Accent 6" w:uiPriority="46"/>
-    <w:lsdException w:name="Grid Table 2 Accent 6" w:uiPriority="47"/>
-    <w:lsdException w:name="Grid Table 3 Accent 6" w:uiPriority="48"/>
-    <w:lsdException w:name="Grid Table 4 Accent 6" w:uiPriority="49"/>
-    <w:lsdException w:name="Grid Table 5 Dark Accent 6" w:uiPriority="50"/>
-    <w:lsdException w:name="Grid Table 6 Colorful Accent 6" w:uiPriority="51"/>
-    <w:lsdException w:name="Grid Table 7 Colorful Accent 6" w:uiPriority="52"/>
-    <w:lsdException w:name="List Table 1 Light" w:uiPriority="46"/>
-    <w:lsdException w:name="List Table 2" w:uiPriority="47"/>
-    <w:lsdException w:name="List Table 3" w:uiPriority="48"/>
-    <w:lsdException w:name="List Table 4" w:uiPriority="49"/>
-    <w:lsdException w:name="List Table 5 Dark" w:uiPriority="50"/>
-    <w:lsdException w:name="List Table 6 Colorful" w:uiPriority="51"/>
-    <w:lsdException w:name="List Table 7 Colorful" w:uiPriority="52"/>
-    <w:lsdException w:name="List Table 1 Light Accent 1" w:uiPriority="46"/>
-    <w:lsdException w:name="List Table 2 Accent 1" w:uiPriority="47"/>
-    <w:lsdException w:name="List Table 3 Accent 1" w:uiPriority="48"/>
-    <w:lsdException w:name="List Table 4 Accent 1" w:uiPriority="49"/>
-    <w:lsdException w:name="List Table 5 Dark Accent 1" w:uiPriority="50"/>
-    <w:lsdException w:name="List Table 6 Colorful Accent 1" w:uiPriority="51"/>
-    <w:lsdException w:name="List Table 7 Colorful Accent 1" w:uiPriority="52"/>
-    <w:lsdException w:name="List Table 1 Light Accent 2" w:uiPriority="46"/>
-    <w:lsdException w:name="List Table 2 Accent 2" w:uiPriority="47"/>
-    <w:lsdException w:name="List Table 3 Accent 2" w:uiPriority="48"/>
-    <w:lsdException w:name="List Table 4 Accent 2" w:uiPriority="49"/>
-    <w:lsdException w:name="List Table 5 Dark Accent 2" w:uiPriority="50"/>
-    <w:lsdException w:name="List Table 6 Colorful Accent 2" w:uiPriority="51"/>
-    <w:lsdException w:name="List Table 7 Colorful Accent 2" w:uiPriority="52"/>
-    <w:lsdException w:name="List Table 1 Light Accent 3" w:uiPriority="46"/>
-    <w:lsdException w:name="List Table 2 Accent 3" w:uiPriority="47"/>
-    <w:lsdException w:name="List Table 3 Accent 3" w:uiPriority="48"/>
-    <w:lsdException w:name="List Table 4 Accent 3" w:uiPriority="49"/>
-    <w:lsdException w:name="List Table 5 Dark Accent 3" w:uiPriority="50"/>
-    <w:lsdException w:name="List Table 6 Colorful Accent 3" w:uiPriority="51"/>
-    <w:lsdException w:name="List Table 7 Colorful Accent 3" w:uiPriority="52"/>
-    <w:lsdException w:name="List Table 1 Light Accent 4" w:uiPriority="46"/>
-    <w:lsdException w:name="List Table 2 Accent 4" w:uiPriority="47"/>
-    <w:lsdException w:name="List Table 3 Accent 4" w:uiPriority="48"/>
-    <w:lsdException w:name="List Table 4 Accent 4" w:uiPriority="49"/>
-    <w:lsdException w:name="List Table 5 Dark Accent 4" w:uiPriority="50"/>
-    <w:lsdException w:name="List Table 6 Colorful Accent 4" w:uiPriority="51"/>
-    <w:lsdException w:name="List Table 7 Colorful Accent 4" w:uiPriority="52"/>
-    <w:lsdException w:name="List Table 1 Light Accent 5" w:uiPriority="46"/>
-    <w:lsdException w:name="List Table 2 Accent 5" w:uiPriority="47"/>
-    <w:lsdException w:name="List Table 3 Accent 5" w:uiPriority="48"/>
-    <w:lsdException w:name="List Table 4 Accent 5" w:uiPriority="49"/>
-    <w:lsdException w:name="List Table 5 Dark Accent 5" w:uiPriority="50"/>
-    <w:lsdException w:name="List Table 6 Colorful Accent 5" w:uiPriority="51"/>
-    <w:lsdException w:name="List Table 7 Colorful Accent 5" w:uiPriority="52"/>
-    <w:lsdException w:name="List Table 1 Light Accent 6" w:uiPriority="46"/>
-    <w:lsdException w:name="List Table 2 Accent 6" w:uiPriority="47"/>
-    <w:lsdException w:name="List Table 3 Accent 6" w:uiPriority="48"/>
-    <w:lsdException w:name="List Table 4 Accent 6" w:uiPriority="49"/>
-    <w:lsdException w:name="List Table 5 Dark Accent 6" w:uiPriority="50"/>
-    <w:lsdException w:name="List Table 6 Colorful Accent 6" w:uiPriority="51"/>
-    <w:lsdException w:name="List Table 7 Colorful Accent 6" w:uiPriority="52"/>
+  <w:latentStyles w:defLockedState="0" w:defUIPriority="99" w:defSemiHidden="1" w:defUnhideWhenUsed="1" w:defQFormat="0" w:count="267">
+    <w:lsdException w:name="Normal" w:semiHidden="0" w:uiPriority="0" w:unhideWhenUsed="0" w:qFormat="1"/>
+    <w:lsdException w:name="heading 1" w:semiHidden="0" w:uiPriority="9" w:unhideWhenUsed="0" w:qFormat="1"/>
+    <w:lsdException w:name="heading 2" w:uiPriority="9" w:qFormat="1"/>
+    <w:lsdException w:name="heading 3" w:uiPriority="9" w:qFormat="1"/>
+    <w:lsdException w:name="heading 4" w:uiPriority="9" w:qFormat="1"/>
+    <w:lsdException w:name="heading 5" w:uiPriority="9" w:qFormat="1"/>
+    <w:lsdException w:name="heading 6" w:uiPriority="9" w:qFormat="1"/>
+    <w:lsdException w:name="heading 7" w:uiPriority="9" w:qFormat="1"/>
+    <w:lsdException w:name="heading 8" w:uiPriority="9" w:qFormat="1"/>
+    <w:lsdException w:name="heading 9" w:uiPriority="9" w:qFormat="1"/>
+    <w:lsdException w:name="toc 1" w:uiPriority="39"/>
+    <w:lsdException w:name="toc 2" w:uiPriority="39"/>
+    <w:lsdException w:name="toc 3" w:uiPriority="39"/>
+    <w:lsdException w:name="toc 4" w:uiPriority="39"/>
+    <w:lsdException w:name="toc 5" w:uiPriority="39"/>
+    <w:lsdException w:name="toc 6" w:uiPriority="39"/>
+    <w:lsdException w:name="toc 7" w:uiPriority="39"/>
+    <w:lsdException w:name="toc 8" w:uiPriority="39"/>
+    <w:lsdException w:name="toc 9" w:uiPriority="39"/>
+    <w:lsdException w:name="caption" w:uiPriority="35" w:qFormat="1"/>
+    <w:lsdException w:name="Title" w:semiHidden="0" w:uiPriority="10" w:unhideWhenUsed="0" w:qFormat="1"/>
+    <w:lsdException w:name="Default Paragraph Font" w:uiPriority="1"/>
+    <w:lsdException w:name="Subtitle" w:semiHidden="0" w:uiPriority="11" w:unhideWhenUsed="0" w:qFormat="1"/>
+    <w:lsdException w:name="Strong" w:semiHidden="0" w:uiPriority="22" w:unhideWhenUsed="0" w:qFormat="1"/>
+    <w:lsdException w:name="Emphasis" w:semiHidden="0" w:uiPriority="20" w:unhideWhenUsed="0" w:qFormat="1"/>
+    <w:lsdException w:name="Table Grid" w:semiHidden="0" w:uiPriority="39" w:unhideWhenUsed="0"/>
+    <w:lsdException w:name="Placeholder Text" w:unhideWhenUsed="0"/>
+    <w:lsdException w:name="No Spacing" w:semiHidden="0" w:uiPriority="1" w:unhideWhenUsed="0" w:qFormat="1"/>
+    <w:lsdException w:name="Light Shading" w:semiHidden="0" w:uiPriority="60" w:unhideWhenUsed="0"/>
+    <w:lsdException w:name="Light List" w:semiHidden="0" w:uiPriority="61" w:unhideWhenUsed="0"/>
+    <w:lsdException w:name="Light Grid" w:semiHidden="0" w:uiPriority="62" w:unhideWhenUsed="0"/>
+    <w:lsdException w:name="Medium Shading 1" w:semiHidden="0" w:uiPriority="63" w:unhideWhenUsed="0"/>
+    <w:lsdException w:name="Medium Shading 2" w:semiHidden="0" w:uiPriority="64" w:unhideWhenUsed="0"/>
+    <w:lsdException w:name="Medium List 1" w:semiHidden="0" w:uiPriority="65" w:unhideWhenUsed="0"/>
+    <w:lsdException w:name="Medium List 2" w:semiHidden="0" w:uiPriority="66" w:unhideWhenUsed="0"/>
+    <w:lsdException w:name="Medium Grid 1" w:semiHidden="0" w:uiPriority="67" w:unhideWhenUsed="0"/>
+    <w:lsdException w:name="Medium Grid 2" w:semiHidden="0" w:uiPriority="68" w:unhideWhenUsed="0"/>
+    <w:lsdException w:name="Medium Grid 3" w:semiHidden="0" w:uiPriority="69" w:unhideWhenUsed="0"/>
+    <w:lsdException w:name="Dark List" w:semiHidden="0" w:uiPriority="70" w:unhideWhenUsed="0"/>
+    <w:lsdException w:name="Colorful Shading" w:semiHidden="0" w:uiPriority="71" w:unhideWhenUsed="0"/>
+    <w:lsdException w:name="Colorful List" w:semiHidden="0" w:uiPriority="72" w:unhideWhenUsed="0"/>
+    <w:lsdException w:name="Colorful Grid" w:semiHidden="0" w:uiPriority="73" w:unhideWhenUsed="0"/>
+    <w:lsdException w:name="Light Shading Accent 1" w:semiHidden="0" w:uiPriority="60" w:unhideWhenUsed="0"/>
+    <w:lsdException w:name="Light List Accent 1" w:semiHidden="0" w:uiPriority="61" w:unhideWhenUsed="0"/>
+    <w:lsdException w:name="Light Grid Accent 1" w:semiHidden="0" w:uiPriority="62" w:unhideWhenUsed="0"/>
+    <w:lsdException w:name="Medium Shading 1 Accent 1" w:semiHidden="0" w:uiPriority="63" w:unhideWhenUsed="0"/>
+    <w:lsdException w:name="Medium Shading 2 Accent 1" w:semiHidden="0" w:uiPriority="64" w:unhideWhenUsed="0"/>
+    <w:lsdException w:name="Medium List 1 Accent 1" w:semiHidden="0" w:uiPriority="65" w:unhideWhenUsed="0"/>
+    <w:lsdException w:name="Revision" w:unhideWhenUsed="0"/>
+    <w:lsdException w:name="List Paragraph" w:semiHidden="0" w:uiPriority="34" w:unhideWhenUsed="0" w:qFormat="1"/>
+    <w:lsdException w:name="Quote" w:semiHidden="0" w:uiPriority="29" w:unhideWhenUsed="0" w:qFormat="1"/>
+    <w:lsdException w:name="Intense Quote" w:semiHidden="0" w:uiPriority="30" w:unhideWhenUsed="0" w:qFormat="1"/>
+    <w:lsdException w:name="Medium List 2 Accent 1" w:semiHidden="0" w:uiPriority="66" w:unhideWhenUsed="0"/>
+    <w:lsdException w:name="Medium Grid 1 Accent 1" w:semiHidden="0" w:uiPriority="67" w:unhideWhenUsed="0"/>
+    <w:lsdException w:name="Medium Grid 2 Accent 1" w:semiHidden="0" w:uiPriority="68" w:unhideWhenUsed="0"/>
+    <w:lsdException w:name="Medium Grid 3 Accent 1" w:semiHidden="0" w:uiPriority="69" w:unhideWhenUsed="0"/>
+    <w:lsdException w:name="Dark List Accent 1" w:semiHidden="0" w:uiPriority="70" w:unhideWhenUsed="0"/>
+    <w:lsdException w:name="Colorful Shading Accent 1" w:semiHidden="0" w:uiPriority="71" w:unhideWhenUsed="0"/>
+    <w:lsdException w:name="Colorful List Accent 1" w:semiHidden="0" w:uiPriority="72" w:unhideWhenUsed="0"/>
+    <w:lsdException w:name="Colorful Grid Accent 1" w:semiHidden="0" w:uiPriority="73" w:unhideWhenUsed="0"/>
+    <w:lsdException w:name="Light Shading Accent 2" w:semiHidden="0" w:uiPriority="60" w:unhideWhenUsed="0"/>
+    <w:lsdException w:name="Light List Accent 2" w:semiHidden="0" w:uiPriority="61" w:unhideWhenUsed="0"/>
+    <w:lsdException w:name="Light Grid Accent 2" w:semiHidden="0" w:uiPriority="62" w:unhideWhenUsed="0"/>
+    <w:lsdException w:name="Medium Shading 1 Accent 2" w:semiHidden="0" w:uiPriority="63" w:unhideWhenUsed="0"/>
+    <w:lsdException w:name="Medium Shading 2 Accent 2" w:semiHidden="0" w:uiPriority="64" w:unhideWhenUsed="0"/>
+    <w:lsdException w:name="Medium List 1 Accent 2" w:semiHidden="0" w:uiPriority="65" w:unhideWhenUsed="0"/>
+    <w:lsdException w:name="Medium List 2 Accent 2" w:semiHidden="0" w:uiPriority="66" w:unhideWhenUsed="0"/>
+    <w:lsdException w:name="Medium Grid 1 Accent 2" w:semiHidden="0" w:uiPriority="67" w:unhideWhenUsed="0"/>
+    <w:lsdException w:name="Medium Grid 2 Accent 2" w:semiHidden="0" w:uiPriority="68" w:unhideWhenUsed="0"/>
+    <w:lsdException w:name="Medium Grid 3 Accent 2" w:semiHidden="0" w:uiPriority="69" w:unhideWhenUsed="0"/>
+    <w:lsdException w:name="Dark List Accent 2" w:semiHidden="0" w:uiPriority="70" w:unhideWhenUsed="0"/>
+    <w:lsdException w:name="Colorful Shading Accent 2" w:semiHidden="0" w:uiPriority="71" w:unhideWhenUsed="0"/>
+    <w:lsdException w:name="Colorful List Accent 2" w:semiHidden="0" w:uiPriority="72" w:unhideWhenUsed="0"/>
+    <w:lsdException w:name="Colorful Grid Accent 2" w:semiHidden="0" w:uiPriority="73" w:unhideWhenUsed="0"/>
+    <w:lsdException w:name="Light Shading Accent 3" w:semiHidden="0" w:uiPriority="60" w:unhideWhenUsed="0"/>
+    <w:lsdException w:name="Light List Accent 3" w:semiHidden="0" w:uiPriority="61" w:unhideWhenUsed="0"/>
+    <w:lsdException w:name="Light Grid Accent 3" w:semiHidden="0" w:uiPriority="62" w:unhideWhenUsed="0"/>
+    <w:lsdException w:name="Medium Shading 1 Accent 3" w:semiHidden="0" w:uiPriority="63" w:unhideWhenUsed="0"/>
+    <w:lsdException w:name="Medium Shading 2 Accent 3" w:semiHidden="0" w:uiPriority="64" w:unhideWhenUsed="0"/>
+    <w:lsdException w:name="Medium List 1 Accent 3" w:semiHidden="0" w:uiPriority="65" w:unhideWhenUsed="0"/>
+    <w:lsdException w:name="Medium List 2 Accent 3" w:semiHidden="0" w:uiPriority="66" w:unhideWhenUsed="0"/>
+    <w:lsdException w:name="Medium Grid 1 Accent 3" w:semiHidden="0" w:uiPriority="67" w:unhideWhenUsed="0"/>
+    <w:lsdException w:name="Medium Grid 2 Accent 3" w:semiHidden="0" w:uiPriority="68" w:unhideWhenUsed="0"/>
+    <w:lsdException w:name="Medium Grid 3 Accent 3" w:semiHidden="0" w:uiPriority="69" w:unhideWhenUsed="0"/>
+    <w:lsdException w:name="Dark List Accent 3" w:semiHidden="0" w:uiPriority="70" w:unhideWhenUsed="0"/>
+    <w:lsdException w:name="Colorful Shading Accent 3" w:semiHidden="0" w:uiPriority="71" w:unhideWhenUsed="0"/>
+    <w:lsdException w:name="Colorful List Accent 3" w:semiHidden="0" w:uiPriority="72" w:unhideWhenUsed="0"/>
+    <w:lsdException w:name="Colorful Grid Accent 3" w:semiHidden="0" w:uiPriority="73" w:unhideWhenUsed="0"/>
+    <w:lsdException w:name="Light Shading Accent 4" w:semiHidden="0" w:uiPriority="60" w:unhideWhenUsed="0"/>
+    <w:lsdException w:name="Light List Accent 4" w:semiHidden="0" w:uiPriority="61" w:unhideWhenUsed="0"/>
+    <w:lsdException w:name="Light Grid Accent 4" w:semiHidden="0" w:uiPriority="62" w:unhideWhenUsed="0"/>
+    <w:lsdException w:name="Medium Shading 1 Accent 4" w:semiHidden="0" w:uiPriority="63" w:unhideWhenUsed="0"/>
+    <w:lsdException w:name="Medium Shading 2 Accent 4" w:semiHidden="0" w:uiPriority="64" w:unhideWhenUsed="0"/>
+    <w:lsdException w:name="Medium List 1 Accent 4" w:semiHidden="0" w:uiPriority="65" w:unhideWhenUsed="0"/>
+    <w:lsdException w:name="Medium List 2 Accent 4" w:semiHidden="0" w:uiPriority="66" w:unhideWhenUsed="0"/>
+    <w:lsdException w:name="Medium Grid 1 Accent 4" w:semiHidden="0" w:uiPriority="67" w:unhideWhenUsed="0"/>
+    <w:lsdException w:name="Medium Grid 2 Accent 4" w:semiHidden="0" w:uiPriority="68" w:unhideWhenUsed="0"/>
+    <w:lsdException w:name="Medium Grid 3 Accent 4" w:semiHidden="0" w:uiPriority="69" w:unhideWhenUsed="0"/>
+    <w:lsdException w:name="Dark List Accent 4" w:semiHidden="0" w:uiPriority="70" w:unhideWhenUsed="0"/>
+    <w:lsdException w:name="Colorful Shading Accent 4" w:semiHidden="0" w:uiPriority="71" w:unhideWhenUsed="0"/>
+    <w:lsdException w:name="Colorful List Accent 4" w:semiHidden="0" w:uiPriority="72" w:unhideWhenUsed="0"/>
+    <w:lsdException w:name="Colorful Grid Accent 4" w:semiHidden="0" w:uiPriority="73" w:unhideWhenUsed="0"/>
+    <w:lsdException w:name="Light Shading Accent 5" w:semiHidden="0" w:uiPriority="60" w:unhideWhenUsed="0"/>
+    <w:lsdException w:name="Light List Accent 5" w:semiHidden="0" w:uiPriority="61" w:unhideWhenUsed="0"/>
+    <w:lsdException w:name="Light Grid Accent 5" w:semiHidden="0" w:uiPriority="62" w:unhideWhenUsed="0"/>
+    <w:lsdException w:name="Medium Shading 1 Accent 5" w:semiHidden="0" w:uiPriority="63" w:unhideWhenUsed="0"/>
+    <w:lsdException w:name="Medium Shading 2 Accent 5" w:semiHidden="0" w:uiPriority="64" w:unhideWhenUsed="0"/>
+    <w:lsdException w:name="Medium List 1 Accent 5" w:semiHidden="0" w:uiPriority="65" w:unhideWhenUsed="0"/>
+    <w:lsdException w:name="Medium List 2 Accent 5" w:semiHidden="0" w:uiPriority="66" w:unhideWhenUsed="0"/>
+    <w:lsdException w:name="Medium Grid 1 Accent 5" w:semiHidden="0" w:uiPriority="67" w:unhideWhenUsed="0"/>
+    <w:lsdException w:name="Medium Grid 2 Accent 5" w:semiHidden="0" w:uiPriority="68" w:unhideWhenUsed="0"/>
+    <w:lsdException w:name="Medium Grid 3 Accent 5" w:semiHidden="0" w:uiPriority="69" w:unhideWhenUsed="0"/>
+    <w:lsdException w:name="Dark List Accent 5" w:semiHidden="0" w:uiPriority="70" w:unhideWhenUsed="0"/>
+    <w:lsdException w:name="Colorful Shading Accent 5" w:semiHidden="0" w:uiPriority="71" w:unhideWhenUsed="0"/>
+    <w:lsdException w:name="Colorful List Accent 5" w:semiHidden="0" w:uiPriority="72" w:unhideWhenUsed="0"/>
+    <w:lsdException w:name="Colorful Grid Accent 5" w:semiHidden="0" w:uiPriority="73" w:unhideWhenUsed="0"/>
+    <w:lsdException w:name="Light Shading Accent 6" w:semiHidden="0" w:uiPriority="60" w:unhideWhenUsed="0"/>
+    <w:lsdException w:name="Light List Accent 6" w:semiHidden="0" w:uiPriority="61" w:unhideWhenUsed="0"/>
+    <w:lsdException w:name="Light Grid Accent 6" w:semiHidden="0" w:uiPriority="62" w:unhideWhenUsed="0"/>
+    <w:lsdException w:name="Medium Shading 1 Accent 6" w:semiHidden="0" w:uiPriority="63" w:unhideWhenUsed="0"/>
+    <w:lsdException w:name="Medium Shading 2 Accent 6" w:semiHidden="0" w:uiPriority="64" w:unhideWhenUsed="0"/>
+    <w:lsdException w:name="Medium List 1 Accent 6" w:semiHidden="0" w:uiPriority="65" w:unhideWhenUsed="0"/>
+    <w:lsdException w:name="Medium List 2 Accent 6" w:semiHidden="0" w:uiPriority="66" w:unhideWhenUsed="0"/>
+    <w:lsdException w:name="Medium Grid 1 Accent 6" w:semiHidden="0" w:uiPriority="67" w:unhideWhenUsed="0"/>
+    <w:lsdException w:name="Medium Grid 2 Accent 6" w:semiHidden="0" w:uiPriority="68" w:unhideWhenUsed="0"/>
+    <w:lsdException w:name="Medium Grid 3 Accent 6" w:semiHidden="0" w:uiPriority="69" w:unhideWhenUsed="0"/>
+    <w:lsdException w:name="Dark List Accent 6" w:semiHidden="0" w:uiPriority="70" w:unhideWhenUsed="0"/>
+    <w:lsdException w:name="Colorful Shading Accent 6" w:semiHidden="0" w:uiPriority="71" w:unhideWhenUsed="0"/>
+    <w:lsdException w:name="Colorful List Accent 6" w:semiHidden="0" w:uiPriority="72" w:unhideWhenUsed="0"/>
+    <w:lsdException w:name="Colorful Grid Accent 6" w:semiHidden="0" w:uiPriority="73" w:unhideWhenUsed="0"/>
+    <w:lsdException w:name="Subtle Emphasis" w:semiHidden="0" w:uiPriority="19" w:unhideWhenUsed="0" w:qFormat="1"/>
+    <w:lsdException w:name="Intense Emphasis" w:semiHidden="0" w:uiPriority="21" w:unhideWhenUsed="0" w:qFormat="1"/>
+    <w:lsdException w:name="Subtle Reference" w:semiHidden="0" w:uiPriority="31" w:unhideWhenUsed="0" w:qFormat="1"/>
+    <w:lsdException w:name="Intense Reference" w:semiHidden="0" w:uiPriority="32" w:unhideWhenUsed="0" w:qFormat="1"/>
+    <w:lsdException w:name="Book Title" w:semiHidden="0" w:uiPriority="33" w:unhideWhenUsed="0" w:qFormat="1"/>
+    <w:lsdException w:name="Bibliography" w:uiPriority="37"/>
+    <w:lsdException w:name="TOC Heading" w:uiPriority="39" w:qFormat="1"/>
   </w:latentStyles>
   <w:style w:type="paragraph" w:default="1" w:styleId="a">
     <w:name w:val="Normal"/>
@@ -4891,6 +4856,247 @@
     <w:semiHidden/>
     <w:unhideWhenUsed/>
   </w:style>
+  <w:style w:type="paragraph" w:styleId="a3">
+    <w:name w:val="Balloon Text"/>
+    <w:basedOn w:val="a"/>
+    <w:link w:val="Char"/>
+    <w:uiPriority w:val="99"/>
+    <w:semiHidden/>
+    <w:unhideWhenUsed/>
+    <w:rsid w:val="00A915A3"/>
+    <w:rPr>
+      <w:sz w:val="18"/>
+      <w:szCs w:val="18"/>
+    </w:rPr>
+  </w:style>
+  <w:style w:type="character" w:customStyle="1" w:styleId="Char">
+    <w:name w:val="批注框文本 Char"/>
+    <w:basedOn w:val="a0"/>
+    <w:link w:val="a3"/>
+    <w:uiPriority w:val="99"/>
+    <w:semiHidden/>
+    <w:rsid w:val="00A915A3"/>
+    <w:rPr>
+      <w:sz w:val="18"/>
+      <w:szCs w:val="18"/>
+    </w:rPr>
+  </w:style>
+</w:styles>
+</file>
+
+<file path=word/stylesWithEffects.xml><?xml version="1.0" encoding="utf-8"?>
+<w:styles xmlns:wpc="http://schemas.microsoft.com/office/word/2010/wordprocessingCanvas" xmlns:mc="http://schemas.openxmlformats.org/markup-compatibility/2006" xmlns:o="urn:schemas-microsoft-com:office:office" xmlns:r="http://schemas.openxmlformats.org/officeDocument/2006/relationships" xmlns:m="http://schemas.openxmlformats.org/officeDocument/2006/math" xmlns:v="urn:schemas-microsoft-com:vml" xmlns:wp14="http://schemas.microsoft.com/office/word/2010/wordprocessingDrawing" xmlns:wp="http://schemas.openxmlformats.org/drawingml/2006/wordprocessingDrawing" xmlns:w10="urn:schemas-microsoft-com:office:word" xmlns:w="http://schemas.openxmlformats.org/wordprocessingml/2006/main" xmlns:w14="http://schemas.microsoft.com/office/word/2010/wordml" xmlns:wpg="http://schemas.microsoft.com/office/word/2010/wordprocessingGroup" xmlns:wpi="http://schemas.microsoft.com/office/word/2010/wordprocessingInk" xmlns:wne="http://schemas.microsoft.com/office/word/2006/wordml" xmlns:wps="http://schemas.microsoft.com/office/word/2010/wordprocessingShape" mc:Ignorable="w14 wp14">
+  <w:docDefaults>
+    <w:rPrDefault>
+      <w:rPr>
+        <w:rFonts w:asciiTheme="minorHAnsi" w:eastAsiaTheme="minorEastAsia" w:hAnsiTheme="minorHAnsi" w:cstheme="minorBidi"/>
+        <w:kern w:val="2"/>
+        <w:sz w:val="21"/>
+        <w:szCs w:val="22"/>
+        <w:lang w:val="en-US" w:eastAsia="zh-CN" w:bidi="ar-SA"/>
+      </w:rPr>
+    </w:rPrDefault>
+    <w:pPrDefault/>
+  </w:docDefaults>
+  <w:latentStyles w:defLockedState="0" w:defUIPriority="99" w:defSemiHidden="1" w:defUnhideWhenUsed="1" w:defQFormat="0" w:count="267">
+    <w:lsdException w:name="Normal" w:semiHidden="0" w:uiPriority="0" w:unhideWhenUsed="0" w:qFormat="1"/>
+    <w:lsdException w:name="heading 1" w:semiHidden="0" w:uiPriority="9" w:unhideWhenUsed="0" w:qFormat="1"/>
+    <w:lsdException w:name="heading 2" w:uiPriority="9" w:qFormat="1"/>
+    <w:lsdException w:name="heading 3" w:uiPriority="9" w:qFormat="1"/>
+    <w:lsdException w:name="heading 4" w:uiPriority="9" w:qFormat="1"/>
+    <w:lsdException w:name="heading 5" w:uiPriority="9" w:qFormat="1"/>
+    <w:lsdException w:name="heading 6" w:uiPriority="9" w:qFormat="1"/>
+    <w:lsdException w:name="heading 7" w:uiPriority="9" w:qFormat="1"/>
+    <w:lsdException w:name="heading 8" w:uiPriority="9" w:qFormat="1"/>
+    <w:lsdException w:name="heading 9" w:uiPriority="9" w:qFormat="1"/>
+    <w:lsdException w:name="toc 1" w:uiPriority="39"/>
+    <w:lsdException w:name="toc 2" w:uiPriority="39"/>
+    <w:lsdException w:name="toc 3" w:uiPriority="39"/>
+    <w:lsdException w:name="toc 4" w:uiPriority="39"/>
+    <w:lsdException w:name="toc 5" w:uiPriority="39"/>
+    <w:lsdException w:name="toc 6" w:uiPriority="39"/>
+    <w:lsdException w:name="toc 7" w:uiPriority="39"/>
+    <w:lsdException w:name="toc 8" w:uiPriority="39"/>
+    <w:lsdException w:name="toc 9" w:uiPriority="39"/>
+    <w:lsdException w:name="caption" w:uiPriority="35" w:qFormat="1"/>
+    <w:lsdException w:name="Title" w:semiHidden="0" w:uiPriority="10" w:unhideWhenUsed="0" w:qFormat="1"/>
+    <w:lsdException w:name="Default Paragraph Font" w:uiPriority="1"/>
+    <w:lsdException w:name="Subtitle" w:semiHidden="0" w:uiPriority="11" w:unhideWhenUsed="0" w:qFormat="1"/>
+    <w:lsdException w:name="Strong" w:semiHidden="0" w:uiPriority="22" w:unhideWhenUsed="0" w:qFormat="1"/>
+    <w:lsdException w:name="Emphasis" w:semiHidden="0" w:uiPriority="20" w:unhideWhenUsed="0" w:qFormat="1"/>
+    <w:lsdException w:name="Table Grid" w:semiHidden="0" w:uiPriority="39" w:unhideWhenUsed="0"/>
+    <w:lsdException w:name="Placeholder Text" w:unhideWhenUsed="0"/>
+    <w:lsdException w:name="No Spacing" w:semiHidden="0" w:uiPriority="1" w:unhideWhenUsed="0" w:qFormat="1"/>
+    <w:lsdException w:name="Light Shading" w:semiHidden="0" w:uiPriority="60" w:unhideWhenUsed="0"/>
+    <w:lsdException w:name="Light List" w:semiHidden="0" w:uiPriority="61" w:unhideWhenUsed="0"/>
+    <w:lsdException w:name="Light Grid" w:semiHidden="0" w:uiPriority="62" w:unhideWhenUsed="0"/>
+    <w:lsdException w:name="Medium Shading 1" w:semiHidden="0" w:uiPriority="63" w:unhideWhenUsed="0"/>
+    <w:lsdException w:name="Medium Shading 2" w:semiHidden="0" w:uiPriority="64" w:unhideWhenUsed="0"/>
+    <w:lsdException w:name="Medium List 1" w:semiHidden="0" w:uiPriority="65" w:unhideWhenUsed="0"/>
+    <w:lsdException w:name="Medium List 2" w:semiHidden="0" w:uiPriority="66" w:unhideWhenUsed="0"/>
+    <w:lsdException w:name="Medium Grid 1" w:semiHidden="0" w:uiPriority="67" w:unhideWhenUsed="0"/>
+    <w:lsdException w:name="Medium Grid 2" w:semiHidden="0" w:uiPriority="68" w:unhideWhenUsed="0"/>
+    <w:lsdException w:name="Medium Grid 3" w:semiHidden="0" w:uiPriority="69" w:unhideWhenUsed="0"/>
+    <w:lsdException w:name="Dark List" w:semiHidden="0" w:uiPriority="70" w:unhideWhenUsed="0"/>
+    <w:lsdException w:name="Colorful Shading" w:semiHidden="0" w:uiPriority="71" w:unhideWhenUsed="0"/>
+    <w:lsdException w:name="Colorful List" w:semiHidden="0" w:uiPriority="72" w:unhideWhenUsed="0"/>
+    <w:lsdException w:name="Colorful Grid" w:semiHidden="0" w:uiPriority="73" w:unhideWhenUsed="0"/>
+    <w:lsdException w:name="Light Shading Accent 1" w:semiHidden="0" w:uiPriority="60" w:unhideWhenUsed="0"/>
+    <w:lsdException w:name="Light List Accent 1" w:semiHidden="0" w:uiPriority="61" w:unhideWhenUsed="0"/>
+    <w:lsdException w:name="Light Grid Accent 1" w:semiHidden="0" w:uiPriority="62" w:unhideWhenUsed="0"/>
+    <w:lsdException w:name="Medium Shading 1 Accent 1" w:semiHidden="0" w:uiPriority="63" w:unhideWhenUsed="0"/>
+    <w:lsdException w:name="Medium Shading 2 Accent 1" w:semiHidden="0" w:uiPriority="64" w:unhideWhenUsed="0"/>
+    <w:lsdException w:name="Medium List 1 Accent 1" w:semiHidden="0" w:uiPriority="65" w:unhideWhenUsed="0"/>
+    <w:lsdException w:name="Revision" w:unhideWhenUsed="0"/>
+    <w:lsdException w:name="List Paragraph" w:semiHidden="0" w:uiPriority="34" w:unhideWhenUsed="0" w:qFormat="1"/>
+    <w:lsdException w:name="Quote" w:semiHidden="0" w:uiPriority="29" w:unhideWhenUsed="0" w:qFormat="1"/>
+    <w:lsdException w:name="Intense Quote" w:semiHidden="0" w:uiPriority="30" w:unhideWhenUsed="0" w:qFormat="1"/>
+    <w:lsdException w:name="Medium List 2 Accent 1" w:semiHidden="0" w:uiPriority="66" w:unhideWhenUsed="0"/>
+    <w:lsdException w:name="Medium Grid 1 Accent 1" w:semiHidden="0" w:uiPriority="67" w:unhideWhenUsed="0"/>
+    <w:lsdException w:name="Medium Grid 2 Accent 1" w:semiHidden="0" w:uiPriority="68" w:unhideWhenUsed="0"/>
+    <w:lsdException w:name="Medium Grid 3 Accent 1" w:semiHidden="0" w:uiPriority="69" w:unhideWhenUsed="0"/>
+    <w:lsdException w:name="Dark List Accent 1" w:semiHidden="0" w:uiPriority="70" w:unhideWhenUsed="0"/>
+    <w:lsdException w:name="Colorful Shading Accent 1" w:semiHidden="0" w:uiPriority="71" w:unhideWhenUsed="0"/>
+    <w:lsdException w:name="Colorful List Accent 1" w:semiHidden="0" w:uiPriority="72" w:unhideWhenUsed="0"/>
+    <w:lsdException w:name="Colorful Grid Accent 1" w:semiHidden="0" w:uiPriority="73" w:unhideWhenUsed="0"/>
+    <w:lsdException w:name="Light Shading Accent 2" w:semiHidden="0" w:uiPriority="60" w:unhideWhenUsed="0"/>
+    <w:lsdException w:name="Light List Accent 2" w:semiHidden="0" w:uiPriority="61" w:unhideWhenUsed="0"/>
+    <w:lsdException w:name="Light Grid Accent 2" w:semiHidden="0" w:uiPriority="62" w:unhideWhenUsed="0"/>
+    <w:lsdException w:name="Medium Shading 1 Accent 2" w:semiHidden="0" w:uiPriority="63" w:unhideWhenUsed="0"/>
+    <w:lsdException w:name="Medium Shading 2 Accent 2" w:semiHidden="0" w:uiPriority="64" w:unhideWhenUsed="0"/>
+    <w:lsdException w:name="Medium List 1 Accent 2" w:semiHidden="0" w:uiPriority="65" w:unhideWhenUsed="0"/>
+    <w:lsdException w:name="Medium List 2 Accent 2" w:semiHidden="0" w:uiPriority="66" w:unhideWhenUsed="0"/>
+    <w:lsdException w:name="Medium Grid 1 Accent 2" w:semiHidden="0" w:uiPriority="67" w:unhideWhenUsed="0"/>
+    <w:lsdException w:name="Medium Grid 2 Accent 2" w:semiHidden="0" w:uiPriority="68" w:unhideWhenUsed="0"/>
+    <w:lsdException w:name="Medium Grid 3 Accent 2" w:semiHidden="0" w:uiPriority="69" w:unhideWhenUsed="0"/>
+    <w:lsdException w:name="Dark List Accent 2" w:semiHidden="0" w:uiPriority="70" w:unhideWhenUsed="0"/>
+    <w:lsdException w:name="Colorful Shading Accent 2" w:semiHidden="0" w:uiPriority="71" w:unhideWhenUsed="0"/>
+    <w:lsdException w:name="Colorful List Accent 2" w:semiHidden="0" w:uiPriority="72" w:unhideWhenUsed="0"/>
+    <w:lsdException w:name="Colorful Grid Accent 2" w:semiHidden="0" w:uiPriority="73" w:unhideWhenUsed="0"/>
+    <w:lsdException w:name="Light Shading Accent 3" w:semiHidden="0" w:uiPriority="60" w:unhideWhenUsed="0"/>
+    <w:lsdException w:name="Light List Accent 3" w:semiHidden="0" w:uiPriority="61" w:unhideWhenUsed="0"/>
+    <w:lsdException w:name="Light Grid Accent 3" w:semiHidden="0" w:uiPriority="62" w:unhideWhenUsed="0"/>
+    <w:lsdException w:name="Medium Shading 1 Accent 3" w:semiHidden="0" w:uiPriority="63" w:unhideWhenUsed="0"/>
+    <w:lsdException w:name="Medium Shading 2 Accent 3" w:semiHidden="0" w:uiPriority="64" w:unhideWhenUsed="0"/>
+    <w:lsdException w:name="Medium List 1 Accent 3" w:semiHidden="0" w:uiPriority="65" w:unhideWhenUsed="0"/>
+    <w:lsdException w:name="Medium List 2 Accent 3" w:semiHidden="0" w:uiPriority="66" w:unhideWhenUsed="0"/>
+    <w:lsdException w:name="Medium Grid 1 Accent 3" w:semiHidden="0" w:uiPriority="67" w:unhideWhenUsed="0"/>
+    <w:lsdException w:name="Medium Grid 2 Accent 3" w:semiHidden="0" w:uiPriority="68" w:unhideWhenUsed="0"/>
+    <w:lsdException w:name="Medium Grid 3 Accent 3" w:semiHidden="0" w:uiPriority="69" w:unhideWhenUsed="0"/>
+    <w:lsdException w:name="Dark List Accent 3" w:semiHidden="0" w:uiPriority="70" w:unhideWhenUsed="0"/>
+    <w:lsdException w:name="Colorful Shading Accent 3" w:semiHidden="0" w:uiPriority="71" w:unhideWhenUsed="0"/>
+    <w:lsdException w:name="Colorful List Accent 3" w:semiHidden="0" w:uiPriority="72" w:unhideWhenUsed="0"/>
+    <w:lsdException w:name="Colorful Grid Accent 3" w:semiHidden="0" w:uiPriority="73" w:unhideWhenUsed="0"/>
+    <w:lsdException w:name="Light Shading Accent 4" w:semiHidden="0" w:uiPriority="60" w:unhideWhenUsed="0"/>
+    <w:lsdException w:name="Light List Accent 4" w:semiHidden="0" w:uiPriority="61" w:unhideWhenUsed="0"/>
+    <w:lsdException w:name="Light Grid Accent 4" w:semiHidden="0" w:uiPriority="62" w:unhideWhenUsed="0"/>
+    <w:lsdException w:name="Medium Shading 1 Accent 4" w:semiHidden="0" w:uiPriority="63" w:unhideWhenUsed="0"/>
+    <w:lsdException w:name="Medium Shading 2 Accent 4" w:semiHidden="0" w:uiPriority="64" w:unhideWhenUsed="0"/>
+    <w:lsdException w:name="Medium List 1 Accent 4" w:semiHidden="0" w:uiPriority="65" w:unhideWhenUsed="0"/>
+    <w:lsdException w:name="Medium List 2 Accent 4" w:semiHidden="0" w:uiPriority="66" w:unhideWhenUsed="0"/>
+    <w:lsdException w:name="Medium Grid 1 Accent 4" w:semiHidden="0" w:uiPriority="67" w:unhideWhenUsed="0"/>
+    <w:lsdException w:name="Medium Grid 2 Accent 4" w:semiHidden="0" w:uiPriority="68" w:unhideWhenUsed="0"/>
+    <w:lsdException w:name="Medium Grid 3 Accent 4" w:semiHidden="0" w:uiPriority="69" w:unhideWhenUsed="0"/>
+    <w:lsdException w:name="Dark List Accent 4" w:semiHidden="0" w:uiPriority="70" w:unhideWhenUsed="0"/>
+    <w:lsdException w:name="Colorful Shading Accent 4" w:semiHidden="0" w:uiPriority="71" w:unhideWhenUsed="0"/>
+    <w:lsdException w:name="Colorful List Accent 4" w:semiHidden="0" w:uiPriority="72" w:unhideWhenUsed="0"/>
+    <w:lsdException w:name="Colorful Grid Accent 4" w:semiHidden="0" w:uiPriority="73" w:unhideWhenUsed="0"/>
+    <w:lsdException w:name="Light Shading Accent 5" w:semiHidden="0" w:uiPriority="60" w:unhideWhenUsed="0"/>
+    <w:lsdException w:name="Light List Accent 5" w:semiHidden="0" w:uiPriority="61" w:unhideWhenUsed="0"/>
+    <w:lsdException w:name="Light Grid Accent 5" w:semiHidden="0" w:uiPriority="62" w:unhideWhenUsed="0"/>
+    <w:lsdException w:name="Medium Shading 1 Accent 5" w:semiHidden="0" w:uiPriority="63" w:unhideWhenUsed="0"/>
+    <w:lsdException w:name="Medium Shading 2 Accent 5" w:semiHidden="0" w:uiPriority="64" w:unhideWhenUsed="0"/>
+    <w:lsdException w:name="Medium List 1 Accent 5" w:semiHidden="0" w:uiPriority="65" w:unhideWhenUsed="0"/>
+    <w:lsdException w:name="Medium List 2 Accent 5" w:semiHidden="0" w:uiPriority="66" w:unhideWhenUsed="0"/>
+    <w:lsdException w:name="Medium Grid 1 Accent 5" w:semiHidden="0" w:uiPriority="67" w:unhideWhenUsed="0"/>
+    <w:lsdException w:name="Medium Grid 2 Accent 5" w:semiHidden="0" w:uiPriority="68" w:unhideWhenUsed="0"/>
+    <w:lsdException w:name="Medium Grid 3 Accent 5" w:semiHidden="0" w:uiPriority="69" w:unhideWhenUsed="0"/>
+    <w:lsdException w:name="Dark List Accent 5" w:semiHidden="0" w:uiPriority="70" w:unhideWhenUsed="0"/>
+    <w:lsdException w:name="Colorful Shading Accent 5" w:semiHidden="0" w:uiPriority="71" w:unhideWhenUsed="0"/>
+    <w:lsdException w:name="Colorful List Accent 5" w:semiHidden="0" w:uiPriority="72" w:unhideWhenUsed="0"/>
+    <w:lsdException w:name="Colorful Grid Accent 5" w:semiHidden="0" w:uiPriority="73" w:unhideWhenUsed="0"/>
+    <w:lsdException w:name="Light Shading Accent 6" w:semiHidden="0" w:uiPriority="60" w:unhideWhenUsed="0"/>
+    <w:lsdException w:name="Light List Accent 6" w:semiHidden="0" w:uiPriority="61" w:unhideWhenUsed="0"/>
+    <w:lsdException w:name="Light Grid Accent 6" w:semiHidden="0" w:uiPriority="62" w:unhideWhenUsed="0"/>
+    <w:lsdException w:name="Medium Shading 1 Accent 6" w:semiHidden="0" w:uiPriority="63" w:unhideWhenUsed="0"/>
+    <w:lsdException w:name="Medium Shading 2 Accent 6" w:semiHidden="0" w:uiPriority="64" w:unhideWhenUsed="0"/>
+    <w:lsdException w:name="Medium List 1 Accent 6" w:semiHidden="0" w:uiPriority="65" w:unhideWhenUsed="0"/>
+    <w:lsdException w:name="Medium List 2 Accent 6" w:semiHidden="0" w:uiPriority="66" w:unhideWhenUsed="0"/>
+    <w:lsdException w:name="Medium Grid 1 Accent 6" w:semiHidden="0" w:uiPriority="67" w:unhideWhenUsed="0"/>
+    <w:lsdException w:name="Medium Grid 2 Accent 6" w:semiHidden="0" w:uiPriority="68" w:unhideWhenUsed="0"/>
+    <w:lsdException w:name="Medium Grid 3 Accent 6" w:semiHidden="0" w:uiPriority="69" w:unhideWhenUsed="0"/>
+    <w:lsdException w:name="Dark List Accent 6" w:semiHidden="0" w:uiPriority="70" w:unhideWhenUsed="0"/>
+    <w:lsdException w:name="Colorful Shading Accent 6" w:semiHidden="0" w:uiPriority="71" w:unhideWhenUsed="0"/>
+    <w:lsdException w:name="Colorful List Accent 6" w:semiHidden="0" w:uiPriority="72" w:unhideWhenUsed="0"/>
+    <w:lsdException w:name="Colorful Grid Accent 6" w:semiHidden="0" w:uiPriority="73" w:unhideWhenUsed="0"/>
+    <w:lsdException w:name="Subtle Emphasis" w:semiHidden="0" w:uiPriority="19" w:unhideWhenUsed="0" w:qFormat="1"/>
+    <w:lsdException w:name="Intense Emphasis" w:semiHidden="0" w:uiPriority="21" w:unhideWhenUsed="0" w:qFormat="1"/>
+    <w:lsdException w:name="Subtle Reference" w:semiHidden="0" w:uiPriority="31" w:unhideWhenUsed="0" w:qFormat="1"/>
+    <w:lsdException w:name="Intense Reference" w:semiHidden="0" w:uiPriority="32" w:unhideWhenUsed="0" w:qFormat="1"/>
+    <w:lsdException w:name="Book Title" w:semiHidden="0" w:uiPriority="33" w:unhideWhenUsed="0" w:qFormat="1"/>
+    <w:lsdException w:name="Bibliography" w:uiPriority="37"/>
+    <w:lsdException w:name="TOC Heading" w:uiPriority="39" w:qFormat="1"/>
+  </w:latentStyles>
+  <w:style w:type="paragraph" w:default="1" w:styleId="a">
+    <w:name w:val="Normal"/>
+    <w:qFormat/>
+    <w:pPr>
+      <w:widowControl w:val="0"/>
+      <w:jc w:val="both"/>
+    </w:pPr>
+  </w:style>
+  <w:style w:type="character" w:default="1" w:styleId="a0">
+    <w:name w:val="Default Paragraph Font"/>
+    <w:uiPriority w:val="1"/>
+    <w:semiHidden/>
+    <w:unhideWhenUsed/>
+  </w:style>
+  <w:style w:type="table" w:default="1" w:styleId="a1">
+    <w:name w:val="Normal Table"/>
+    <w:uiPriority w:val="99"/>
+    <w:semiHidden/>
+    <w:unhideWhenUsed/>
+    <w:tblPr>
+      <w:tblInd w:w="0" w:type="dxa"/>
+      <w:tblCellMar>
+        <w:top w:w="0" w:type="dxa"/>
+        <w:left w:w="108" w:type="dxa"/>
+        <w:bottom w:w="0" w:type="dxa"/>
+        <w:right w:w="108" w:type="dxa"/>
+      </w:tblCellMar>
+    </w:tblPr>
+  </w:style>
+  <w:style w:type="numbering" w:default="1" w:styleId="a2">
+    <w:name w:val="No List"/>
+    <w:uiPriority w:val="99"/>
+    <w:semiHidden/>
+    <w:unhideWhenUsed/>
+  </w:style>
+  <w:style w:type="paragraph" w:styleId="a3">
+    <w:name w:val="Balloon Text"/>
+    <w:basedOn w:val="a"/>
+    <w:link w:val="Char"/>
+    <w:uiPriority w:val="99"/>
+    <w:semiHidden/>
+    <w:unhideWhenUsed/>
+    <w:rsid w:val="00A915A3"/>
+    <w:rPr>
+      <w:sz w:val="18"/>
+      <w:szCs w:val="18"/>
+    </w:rPr>
+  </w:style>
+  <w:style w:type="character" w:customStyle="1" w:styleId="Char">
+    <w:name w:val="批注框文本 Char"/>
+    <w:basedOn w:val="a0"/>
+    <w:link w:val="a3"/>
+    <w:uiPriority w:val="99"/>
+    <w:semiHidden/>
+    <w:rsid w:val="00A915A3"/>
+    <w:rPr>
+      <w:sz w:val="18"/>
+      <w:szCs w:val="18"/>
+    </w:rPr>
+  </w:style>
 </w:styles>
 </file>
 
@@ -4902,7 +5108,7 @@
         <a:sysClr val="windowText" lastClr="000000"/>
       </a:dk1>
       <a:lt1>
-        <a:sysClr val="window" lastClr="CCE8CF"/>
+        <a:sysClr val="window" lastClr="FFFFFF"/>
       </a:lt1>
       <a:dk2>
         <a:srgbClr val="44546A"/>
@@ -5149,7 +5355,7 @@
   <a:extraClrSchemeLst/>
   <a:extLst>
     <a:ext uri="{05A4C25C-085E-4340-85A3-A5531E510DB2}">
-      <thm15:themeFamily xmlns:thm15="http://schemas.microsoft.com/office/thememl/2012/main" name="Office Theme" id="{62F939B6-93AF-4DB8-9C6B-D6C7DFDC589F}" vid="{4A3C46E8-61CC-4603-A589-7422A47A8E4A}"/>
+      <thm15:themeFamily xmlns:thm15="http://schemas.microsoft.com/office/thememl/2012/main" xmlns="" name="Office Theme" id="{62F939B6-93AF-4DB8-9C6B-D6C7DFDC589F}" vid="{4A3C46E8-61CC-4603-A589-7422A47A8E4A}"/>
     </a:ext>
   </a:extLst>
 </a:theme>

</xml_diff>